<commit_message>
CA-389564 XenCert guide issue report
Signed-off-by: Catherine Liu <catherine.liu@cloud.com>
</commit_message>
<xml_diff>
--- a/docs/xenserver-shared-storage-verification-form.docx
+++ b/docs/xenserver-shared-storage-verification-form.docx
@@ -56,19 +56,28 @@
         <w:t xml:space="preserve">Published </w:t>
       </w:r>
       <w:r>
-        <w:t>Oct</w:t>
+        <w:t>Mar</w:t>
       </w:r>
       <w:r>
         <w:t>, 202</w:t>
       </w:r>
       <w:r>
-        <w:t>3</w:t>
+        <w:t>4</w:t>
       </w:r>
       <w:r>
         <w:br/>
       </w:r>
       <w:r>
-        <w:t>8.3.1</w:t>
+        <w:t>8.</w:t>
+      </w:r>
+      <w:r>
+        <w:t>4</w:t>
+      </w:r>
+      <w:r>
+        <w:t>.</w:t>
+      </w:r>
+      <w:r>
+        <w:t>0</w:t>
       </w:r>
       <w:r>
         <w:t xml:space="preserve"> </w:t>
@@ -989,13 +998,13 @@
     </w:p>
     <w:p>
       <w:r>
-        <w:lastRenderedPageBreak/>
         <w:t>Please provide the following details about the hardware used for testing:</w:t>
       </w:r>
     </w:p>
     <w:p>
       <w:proofErr w:type="spellStart"/>
       <w:r>
+        <w:lastRenderedPageBreak/>
         <w:t>XenServer</w:t>
       </w:r>
       <w:proofErr w:type="spellEnd"/>
@@ -3982,7 +3991,6 @@
     </w:tbl>
     <w:p>
       <w:r>
-        <w:lastRenderedPageBreak/>
         <w:tab/>
       </w:r>
     </w:p>
@@ -4008,6 +4016,7 @@
           </w:tcPr>
           <w:p>
             <w:r>
+              <w:lastRenderedPageBreak/>
               <w:t xml:space="preserve">Test: </w:t>
             </w:r>
             <w:proofErr w:type="spellStart"/>
@@ -13845,10 +13854,9 @@
     <w:charset w:val="00"/>
     <w:family w:val="roman"/>
     <w:pitch w:val="variable"/>
-    <w:sig w:usb0="E00006FF" w:usb1="420024FF" w:usb2="02000000" w:usb3="00000000" w:csb0="0000019F" w:csb1="00000000"/>
+    <w:sig w:usb0="E00002FF" w:usb1="400004FF" w:usb2="00000000" w:usb3="00000000" w:csb0="0000019F" w:csb1="00000000"/>
   </w:font>
   <w:font w:name="Helvetica 55 Roman">
-    <w:altName w:val="Cambria"/>
     <w:panose1 w:val="00000000000000000000"/>
     <w:charset w:val="00"/>
     <w:family w:val="auto"/>
@@ -13875,7 +13883,7 @@
     <w:charset w:val="00"/>
     <w:family w:val="modern"/>
     <w:pitch w:val="fixed"/>
-    <w:sig w:usb0="E10006FF" w:usb1="4000FCFF" w:usb2="00000009" w:usb3="00000000" w:csb0="0000019F" w:csb1="00000000"/>
+    <w:sig w:usb0="E10002FF" w:usb1="4000FCFF" w:usb2="00000009" w:usb3="00000000" w:csb0="0000019F" w:csb1="00000000"/>
   </w:font>
   <w:font w:name="Public Sans SemiBold">
     <w:altName w:val="Calibri"/>
@@ -13941,10 +13949,12 @@
     <w:rsid w:val="00282B62"/>
     <w:rsid w:val="00301D5F"/>
     <w:rsid w:val="00332A66"/>
+    <w:rsid w:val="004D3AA1"/>
     <w:rsid w:val="00600305"/>
     <w:rsid w:val="00622E69"/>
     <w:rsid w:val="00797255"/>
     <w:rsid w:val="00884804"/>
+    <w:rsid w:val="008C03C3"/>
     <w:rsid w:val="00DB5789"/>
     <w:rsid w:val="00DC224C"/>
     <w:rsid w:val="00F3540A"/>

</xml_diff>

<commit_message>
CP-54686 Update XenCert to run without iptables in XS9 and remove support for isl
Signed-off-by: Catheirne Liu <catherine.liu@cloud.com>
</commit_message>
<xml_diff>
--- a/docs/xenserver-shared-storage-verification-form.docx
+++ b/docs/xenserver-shared-storage-verification-form.docx
@@ -1,6 +1,6 @@
 
 <file path=word/document.xml><?xml version="1.0" encoding="utf-8"?>
-<w:document xmlns:wpc="http://schemas.microsoft.com/office/word/2010/wordprocessingCanvas" xmlns:cx="http://schemas.microsoft.com/office/drawing/2014/chartex" xmlns:cx1="http://schemas.microsoft.com/office/drawing/2015/9/8/chartex" xmlns:cx2="http://schemas.microsoft.com/office/drawing/2015/10/21/chartex" xmlns:cx3="http://schemas.microsoft.com/office/drawing/2016/5/9/chartex" xmlns:cx4="http://schemas.microsoft.com/office/drawing/2016/5/10/chartex" xmlns:cx5="http://schemas.microsoft.com/office/drawing/2016/5/11/chartex" xmlns:cx6="http://schemas.microsoft.com/office/drawing/2016/5/12/chartex" xmlns:cx7="http://schemas.microsoft.com/office/drawing/2016/5/13/chartex" xmlns:cx8="http://schemas.microsoft.com/office/drawing/2016/5/14/chartex" xmlns:mc="http://schemas.openxmlformats.org/markup-compatibility/2006" xmlns:aink="http://schemas.microsoft.com/office/drawing/2016/ink" xmlns:am3d="http://schemas.microsoft.com/office/drawing/2017/model3d" xmlns:o="urn:schemas-microsoft-com:office:office" xmlns:oel="http://schemas.microsoft.com/office/2019/extlst" xmlns:r="http://schemas.openxmlformats.org/officeDocument/2006/relationships" xmlns:m="http://schemas.openxmlformats.org/officeDocument/2006/math" xmlns:v="urn:schemas-microsoft-com:vml" xmlns:wp14="http://schemas.microsoft.com/office/word/2010/wordprocessingDrawing" xmlns:wp="http://schemas.openxmlformats.org/drawingml/2006/wordprocessingDrawing" xmlns:w10="urn:schemas-microsoft-com:office:word" xmlns:w="http://schemas.openxmlformats.org/wordprocessingml/2006/main" xmlns:w14="http://schemas.microsoft.com/office/word/2010/wordml" xmlns:w15="http://schemas.microsoft.com/office/word/2012/wordml" xmlns:w16cex="http://schemas.microsoft.com/office/word/2018/wordml/cex" xmlns:w16cid="http://schemas.microsoft.com/office/word/2016/wordml/cid" xmlns:w16="http://schemas.microsoft.com/office/word/2018/wordml" xmlns:w16sdtdh="http://schemas.microsoft.com/office/word/2020/wordml/sdtdatahash" xmlns:w16se="http://schemas.microsoft.com/office/word/2015/wordml/symex" xmlns:wpg="http://schemas.microsoft.com/office/word/2010/wordprocessingGroup" xmlns:wpi="http://schemas.microsoft.com/office/word/2010/wordprocessingInk" xmlns:wne="http://schemas.microsoft.com/office/word/2006/wordml" xmlns:wps="http://schemas.microsoft.com/office/word/2010/wordprocessingShape" mc:Ignorable="w14 w15 w16se w16cid w16 w16cex w16sdtdh wp14">
+<w:document xmlns:wpc="http://schemas.microsoft.com/office/word/2010/wordprocessingCanvas" xmlns:cx="http://schemas.microsoft.com/office/drawing/2014/chartex" xmlns:cx1="http://schemas.microsoft.com/office/drawing/2015/9/8/chartex" xmlns:cx2="http://schemas.microsoft.com/office/drawing/2015/10/21/chartex" xmlns:cx3="http://schemas.microsoft.com/office/drawing/2016/5/9/chartex" xmlns:cx4="http://schemas.microsoft.com/office/drawing/2016/5/10/chartex" xmlns:cx5="http://schemas.microsoft.com/office/drawing/2016/5/11/chartex" xmlns:cx6="http://schemas.microsoft.com/office/drawing/2016/5/12/chartex" xmlns:cx7="http://schemas.microsoft.com/office/drawing/2016/5/13/chartex" xmlns:cx8="http://schemas.microsoft.com/office/drawing/2016/5/14/chartex" xmlns:mc="http://schemas.openxmlformats.org/markup-compatibility/2006" xmlns:aink="http://schemas.microsoft.com/office/drawing/2016/ink" xmlns:am3d="http://schemas.microsoft.com/office/drawing/2017/model3d" xmlns:o="urn:schemas-microsoft-com:office:office" xmlns:oel="http://schemas.microsoft.com/office/2019/extlst" xmlns:r="http://schemas.openxmlformats.org/officeDocument/2006/relationships" xmlns:m="http://schemas.openxmlformats.org/officeDocument/2006/math" xmlns:v="urn:schemas-microsoft-com:vml" xmlns:wp14="http://schemas.microsoft.com/office/word/2010/wordprocessingDrawing" xmlns:wp="http://schemas.openxmlformats.org/drawingml/2006/wordprocessingDrawing" xmlns:w10="urn:schemas-microsoft-com:office:word" xmlns:w="http://schemas.openxmlformats.org/wordprocessingml/2006/main" xmlns:w14="http://schemas.microsoft.com/office/word/2010/wordml" xmlns:w15="http://schemas.microsoft.com/office/word/2012/wordml" xmlns:w16cex="http://schemas.microsoft.com/office/word/2018/wordml/cex" xmlns:w16cid="http://schemas.microsoft.com/office/word/2016/wordml/cid" xmlns:w16="http://schemas.microsoft.com/office/word/2018/wordml" xmlns:w16du="http://schemas.microsoft.com/office/word/2023/wordml/word16du" xmlns:w16sdtdh="http://schemas.microsoft.com/office/word/2020/wordml/sdtdatahash" xmlns:w16sdtfl="http://schemas.microsoft.com/office/word/2024/wordml/sdtformatlock" xmlns:w16se="http://schemas.microsoft.com/office/word/2015/wordml/symex" xmlns:wpg="http://schemas.microsoft.com/office/word/2010/wordprocessingGroup" xmlns:wpi="http://schemas.microsoft.com/office/word/2010/wordprocessingInk" xmlns:wne="http://schemas.microsoft.com/office/word/2006/wordml" xmlns:wps="http://schemas.microsoft.com/office/word/2010/wordprocessingShape" mc:Ignorable="w14 w15 w16se w16cid w16 w16cex w16sdtdh w16sdtfl w16du wp14">
   <w:body>
     <w:p>
       <w:pPr>
@@ -21,14 +21,22 @@
       <w:pPr>
         <w:pStyle w:val="Title"/>
       </w:pPr>
-      <w:proofErr w:type="spellStart"/>
       <w:r>
         <w:t>XenServer</w:t>
       </w:r>
-      <w:proofErr w:type="spellEnd"/>
-      <w:r>
-        <w:t xml:space="preserve"> 8</w:t>
-      </w:r>
+      <w:r>
+        <w:t xml:space="preserve"> </w:t>
+      </w:r>
+      <w:ins w:id="0" w:author="Catherine LIU （刘姝）" w:date="2025-09-22T10:01:00Z">
+        <w:r>
+          <w:t>9</w:t>
+        </w:r>
+      </w:ins>
+      <w:del w:id="1" w:author="Catherine LIU （刘姝）" w:date="2025-09-22T10:01:00Z">
+        <w:r>
+          <w:delText>8</w:delText>
+        </w:r>
+      </w:del>
       <w:r>
         <w:t xml:space="preserve"> </w:t>
       </w:r>
@@ -55,38 +63,67 @@
       <w:r>
         <w:t xml:space="preserve">Published </w:t>
       </w:r>
-      <w:r>
-        <w:t>Mar</w:t>
-      </w:r>
-      <w:r>
-        <w:t>, 202</w:t>
-      </w:r>
-      <w:r>
-        <w:t>4</w:t>
-      </w:r>
+      <w:ins w:id="2" w:author="Catherine LIU （刘姝）" w:date="2025-09-22T10:01:00Z">
+        <w:r>
+          <w:t>Nov</w:t>
+        </w:r>
+      </w:ins>
+      <w:del w:id="3" w:author="Catherine LIU （刘姝）" w:date="2025-09-22T10:01:00Z">
+        <w:r>
+          <w:delText>Mar</w:delText>
+        </w:r>
+        <w:r>
+          <w:delText>,</w:delText>
+        </w:r>
+      </w:del>
+      <w:r>
+        <w:t xml:space="preserve"> 202</w:t>
+      </w:r>
+      <w:ins w:id="4" w:author="Catherine LIU （刘姝）" w:date="2025-09-22T10:01:00Z">
+        <w:r>
+          <w:t>5</w:t>
+        </w:r>
+      </w:ins>
+      <w:del w:id="5" w:author="Catherine LIU （刘姝）" w:date="2025-09-22T10:01:00Z">
+        <w:r>
+          <w:delText>4</w:delText>
+        </w:r>
+      </w:del>
       <w:r>
         <w:br/>
       </w:r>
-      <w:r>
-        <w:t>8.</w:t>
-      </w:r>
-      <w:r>
-        <w:t>4</w:t>
-      </w:r>
+      <w:ins w:id="6" w:author="Catherine LIU （刘姝）" w:date="2025-09-22T10:01:00Z">
+        <w:r>
+          <w:t>9</w:t>
+        </w:r>
+      </w:ins>
+      <w:del w:id="7" w:author="Catherine LIU （刘姝）" w:date="2025-09-22T10:01:00Z">
+        <w:r>
+          <w:delText>8</w:delText>
+        </w:r>
+      </w:del>
       <w:r>
         <w:t>.</w:t>
       </w:r>
+      <w:ins w:id="8" w:author="Catherine LIU （刘姝）" w:date="2025-09-22T10:01:00Z">
+        <w:r>
+          <w:t>0</w:t>
+        </w:r>
+      </w:ins>
+      <w:del w:id="9" w:author="Catherine LIU （刘姝）" w:date="2025-09-22T10:01:00Z">
+        <w:r>
+          <w:delText>4</w:delText>
+        </w:r>
+      </w:del>
+      <w:r>
+        <w:t>.</w:t>
+      </w:r>
       <w:r>
         <w:t>0</w:t>
       </w:r>
       <w:r>
-        <w:t xml:space="preserve"> </w:t>
-      </w:r>
-      <w:proofErr w:type="gramStart"/>
-      <w:r>
-        <w:t>Edition</w:t>
-      </w:r>
-      <w:proofErr w:type="gramEnd"/>
+        <w:t xml:space="preserve"> Edition</w:t>
+      </w:r>
     </w:p>
     <w:p/>
     <w:p>
@@ -99,7 +136,6 @@
         <w:pStyle w:val="Heading1"/>
       </w:pPr>
       <w:r>
-        <w:lastRenderedPageBreak/>
         <w:t>Verification Results Form</w:t>
       </w:r>
     </w:p>
@@ -115,16 +151,79 @@
         <w:gridCol w:w="6054"/>
       </w:tblGrid>
       <w:tr>
+        <w:trPr>
+          <w:ins w:id="10" w:author="Catherine LIU （刘姝）" w:date="2025-09-22T18:24:00Z" w16du:dateUtc="2025-09-22T10:24:00Z"/>
+        </w:trPr>
         <w:tc>
           <w:tcPr>
             <w:tcW w:w="3256" w:type="dxa"/>
           </w:tcPr>
           <w:p>
-            <w:proofErr w:type="spellStart"/>
+            <w:pPr>
+              <w:rPr>
+                <w:ins w:id="11" w:author="Catherine LIU （刘姝）" w:date="2025-09-22T18:24:00Z" w16du:dateUtc="2025-09-22T10:24:00Z"/>
+              </w:rPr>
+            </w:pPr>
+            <w:ins w:id="12" w:author="Catherine LIU （刘姝）" w:date="2025-09-22T18:30:00Z" w16du:dateUtc="2025-09-22T10:30:00Z">
+              <w:r>
+                <w:t>Made</w:t>
+              </w:r>
+            </w:ins>
+            <w:ins w:id="13" w:author="Catherine LIU （刘姝）" w:date="2025-09-22T18:31:00Z" w16du:dateUtc="2025-09-22T10:31:00Z">
+              <w:r>
+                <w:t xml:space="preserve"> extra change</w:t>
+              </w:r>
+              <w:r>
+                <w:t>s</w:t>
+              </w:r>
+            </w:ins>
+          </w:p>
+        </w:tc>
+        <w:customXmlInsRangeStart w:id="14" w:author="Catherine LIU （刘姝）" w:date="2025-09-22T18:24:00Z"/>
+        <w:sdt>
+          <w:sdtPr>
+            <w:id w:val="865252094"/>
+            <w:placeholder>
+              <w:docPart w:val="DefaultPlaceholder_-1854013438"/>
+            </w:placeholder>
+            <w:comboBox>
+              <w:listItem w:displayText="Yes - Describe below" w:value="Yes - Describe below"/>
+              <w:listItem w:displayText="No extra changes" w:value="No extra changes"/>
+            </w:comboBox>
+          </w:sdtPr>
+          <w:sdtContent>
+            <w:customXmlInsRangeEnd w:id="14"/>
+            <w:tc>
+              <w:tcPr>
+                <w:tcW w:w="6054" w:type="dxa"/>
+              </w:tcPr>
+              <w:p>
+                <w:pPr>
+                  <w:rPr>
+                    <w:ins w:id="15" w:author="Catherine LIU （刘姝）" w:date="2025-09-22T18:24:00Z" w16du:dateUtc="2025-09-22T10:24:00Z"/>
+                  </w:rPr>
+                </w:pPr>
+                <w:ins w:id="16" w:author="Catherine LIU （刘姝）" w:date="2025-09-22T18:30:00Z" w16du:dateUtc="2025-09-22T10:30:00Z">
+                  <w:r>
+                    <w:t>Yes - Describe below</w:t>
+                  </w:r>
+                </w:ins>
+              </w:p>
+            </w:tc>
+            <w:customXmlInsRangeStart w:id="17" w:author="Catherine LIU （刘姝）" w:date="2025-09-22T18:24:00Z"/>
+          </w:sdtContent>
+        </w:sdt>
+        <w:customXmlInsRangeEnd w:id="17"/>
+      </w:tr>
+      <w:tr>
+        <w:tc>
+          <w:tcPr>
+            <w:tcW w:w="3256" w:type="dxa"/>
+          </w:tcPr>
+          <w:p>
             <w:r>
               <w:t>XenServer</w:t>
             </w:r>
-            <w:proofErr w:type="spellEnd"/>
             <w:r>
               <w:t xml:space="preserve"> product tested</w:t>
             </w:r>
@@ -139,6 +238,7 @@
             <w:showingPlcHdr/>
             <w:text/>
           </w:sdtPr>
+          <w:sdtEndPr/>
           <w:sdtContent>
             <w:tc>
               <w:tcPr>
@@ -176,6 +276,7 @@
             <w:showingPlcHdr/>
             <w:text/>
           </w:sdtPr>
+          <w:sdtEndPr/>
           <w:sdtContent>
             <w:tc>
               <w:tcPr>
@@ -213,6 +314,7 @@
             <w:showingPlcHdr/>
             <w:text w:multiLine="1"/>
           </w:sdtPr>
+          <w:sdtEndPr/>
           <w:sdtContent>
             <w:tc>
               <w:tcPr>
@@ -250,6 +352,7 @@
             <w:showingPlcHdr/>
             <w:text/>
           </w:sdtPr>
+          <w:sdtEndPr/>
           <w:sdtContent>
             <w:tc>
               <w:tcPr>
@@ -287,6 +390,7 @@
             <w:showingPlcHdr/>
             <w:text/>
           </w:sdtPr>
+          <w:sdtEndPr/>
           <w:sdtContent>
             <w:tc>
               <w:tcPr>
@@ -324,6 +428,7 @@
             <w:showingPlcHdr/>
             <w:text/>
           </w:sdtPr>
+          <w:sdtEndPr/>
           <w:sdtContent>
             <w:tc>
               <w:tcPr>
@@ -361,6 +466,7 @@
             <w:showingPlcHdr/>
             <w:text/>
           </w:sdtPr>
+          <w:sdtEndPr/>
           <w:sdtContent>
             <w:tc>
               <w:tcPr>
@@ -403,6 +509,7 @@
               <w:calendar w:val="gregorian"/>
             </w:date>
           </w:sdtPr>
+          <w:sdtEndPr/>
           <w:sdtContent>
             <w:tc>
               <w:tcPr>
@@ -426,19 +533,15 @@
       <w:r>
         <w:t xml:space="preserve">The following has been vendor-verified to be compatible with the above </w:t>
       </w:r>
-      <w:proofErr w:type="spellStart"/>
       <w:r>
         <w:t>XenServer</w:t>
       </w:r>
-      <w:proofErr w:type="spellEnd"/>
       <w:r>
         <w:t xml:space="preserve"> product based upon successful testing when using the prescribed </w:t>
       </w:r>
-      <w:proofErr w:type="spellStart"/>
       <w:r>
         <w:t>XenServer</w:t>
       </w:r>
-      <w:proofErr w:type="spellEnd"/>
       <w:r>
         <w:t xml:space="preserve"> testing checklist as of:</w:t>
       </w:r>
@@ -473,6 +576,7 @@
           <w:showingPlcHdr/>
           <w:text w:multiLine="1"/>
         </w:sdtPr>
+        <w:sdtEndPr/>
         <w:sdtContent>
           <w:r>
             <w:rPr>
@@ -519,6 +623,7 @@
           <w:showingPlcHdr/>
           <w:text w:multiLine="1"/>
         </w:sdtPr>
+        <w:sdtEndPr/>
         <w:sdtContent>
           <w:r>
             <w:rPr>
@@ -566,6 +671,7 @@
           <w:showingPlcHdr/>
           <w:text w:multiLine="1"/>
         </w:sdtPr>
+        <w:sdtEndPr/>
         <w:sdtContent>
           <w:r>
             <w:rPr>
@@ -631,6 +737,7 @@
           <w:showingPlcHdr/>
           <w:text w:multiLine="1"/>
         </w:sdtPr>
+        <w:sdtEndPr/>
         <w:sdtContent>
           <w:r>
             <w:rPr>
@@ -671,6 +778,7 @@
           <w:showingPlcHdr/>
           <w:text w:multiLine="1"/>
         </w:sdtPr>
+        <w:sdtEndPr/>
         <w:sdtContent>
           <w:r>
             <w:rPr>
@@ -723,26 +831,13 @@
           </w:placeholder>
           <w:text w:multiLine="1"/>
         </w:sdtPr>
+        <w:sdtEndPr/>
         <w:sdtContent>
           <w:r>
             <w:rPr>
               <w:rFonts w:ascii="Public Sans SemiBold" w:hAnsi="Public Sans SemiBold"/>
             </w:rPr>
-            <w:t xml:space="preserve">Provide links to any demonstration videos on your website that show how your product/solution works with </w:t>
-          </w:r>
-          <w:proofErr w:type="spellStart"/>
-          <w:r>
-            <w:rPr>
-              <w:rFonts w:ascii="Public Sans SemiBold" w:hAnsi="Public Sans SemiBold"/>
-            </w:rPr>
-            <w:t>XenServer</w:t>
-          </w:r>
-          <w:proofErr w:type="spellEnd"/>
-          <w:r>
-            <w:rPr>
-              <w:rFonts w:ascii="Public Sans SemiBold" w:hAnsi="Public Sans SemiBold"/>
-            </w:rPr>
-            <w:t xml:space="preserve"> products.</w:t>
+            <w:t>Provide links to any demonstration videos on your website that show how your product/solution works with XenServer products.</w:t>
           </w:r>
         </w:sdtContent>
       </w:sdt>
@@ -782,26 +877,13 @@
           </w:placeholder>
           <w:text w:multiLine="1"/>
         </w:sdtPr>
+        <w:sdtEndPr/>
         <w:sdtContent>
           <w:r>
             <w:rPr>
               <w:rFonts w:ascii="Public Sans SemiBold" w:hAnsi="Public Sans SemiBold"/>
             </w:rPr>
-            <w:t xml:space="preserve">Provide links to any demonstration videos on your website that show how your product/solution works with </w:t>
-          </w:r>
-          <w:proofErr w:type="spellStart"/>
-          <w:r>
-            <w:rPr>
-              <w:rFonts w:ascii="Public Sans SemiBold" w:hAnsi="Public Sans SemiBold"/>
-            </w:rPr>
-            <w:t>XenServer</w:t>
-          </w:r>
-          <w:proofErr w:type="spellEnd"/>
-          <w:r>
-            <w:rPr>
-              <w:rFonts w:ascii="Public Sans SemiBold" w:hAnsi="Public Sans SemiBold"/>
-            </w:rPr>
-            <w:t xml:space="preserve"> products.</w:t>
+            <w:t>Provide links to any demonstration videos on your website that show how your product/solution works with XenServer products.</w:t>
           </w:r>
         </w:sdtContent>
       </w:sdt>
@@ -843,6 +925,7 @@
           <w:showingPlcHdr/>
           <w:text w:multiLine="1"/>
         </w:sdtPr>
+        <w:sdtEndPr/>
         <w:sdtContent>
           <w:r>
             <w:rPr>
@@ -896,6 +979,7 @@
           <w:showingPlcHdr/>
           <w:text w:multiLine="1"/>
         </w:sdtPr>
+        <w:sdtEndPr/>
         <w:sdtContent>
           <w:r>
             <w:rPr>
@@ -920,27 +1004,11 @@
           <w:lang w:val="fr-FR"/>
         </w:rPr>
       </w:pPr>
-      <w:proofErr w:type="spellStart"/>
-      <w:proofErr w:type="gramStart"/>
       <w:r>
         <w:rPr>
           <w:lang w:val="fr-FR"/>
         </w:rPr>
-        <w:t>Substrate</w:t>
-      </w:r>
-      <w:proofErr w:type="spellEnd"/>
-      <w:r>
-        <w:rPr>
-          <w:lang w:val="fr-FR"/>
-        </w:rPr>
-        <w:t>:</w:t>
-      </w:r>
-      <w:proofErr w:type="gramEnd"/>
-      <w:r>
-        <w:rPr>
-          <w:lang w:val="fr-FR"/>
-        </w:rPr>
-        <w:t xml:space="preserve"> (Fibre Channel, iSCSI, NFS, CIFS):      </w:t>
+        <w:t xml:space="preserve">Substrate: (Fibre Channel, iSCSI, NFS, CIFS):      </w:t>
       </w:r>
     </w:p>
     <w:p>
@@ -956,6 +1024,7 @@
           <w:showingPlcHdr/>
           <w:text/>
         </w:sdtPr>
+        <w:sdtEndPr/>
         <w:sdtContent>
           <w:r>
             <w:rPr>
@@ -983,6 +1052,7 @@
           <w:showingPlcHdr/>
           <w:text/>
         </w:sdtPr>
+        <w:sdtEndPr/>
         <w:sdtContent>
           <w:r>
             <w:rPr>
@@ -1002,12 +1072,9 @@
       </w:r>
     </w:p>
     <w:p>
-      <w:proofErr w:type="spellStart"/>
-      <w:r>
-        <w:lastRenderedPageBreak/>
+      <w:r>
         <w:t>XenServer</w:t>
       </w:r>
-      <w:proofErr w:type="spellEnd"/>
       <w:r>
         <w:t xml:space="preserve"> servers</w:t>
       </w:r>
@@ -1035,6 +1102,7 @@
           <w:showingPlcHdr/>
           <w:text/>
         </w:sdtPr>
+        <w:sdtEndPr/>
         <w:sdtContent>
           <w:r>
             <w:rPr>
@@ -1068,6 +1136,7 @@
           <w:showingPlcHdr/>
           <w:text/>
         </w:sdtPr>
+        <w:sdtEndPr/>
         <w:sdtContent>
           <w:r>
             <w:rPr>
@@ -1101,6 +1170,7 @@
           <w:showingPlcHdr/>
           <w:text/>
         </w:sdtPr>
+        <w:sdtEndPr/>
         <w:sdtContent>
           <w:r>
             <w:rPr>
@@ -1134,6 +1204,7 @@
           <w:showingPlcHdr/>
           <w:text/>
         </w:sdtPr>
+        <w:sdtEndPr/>
         <w:sdtContent>
           <w:r>
             <w:rPr>
@@ -1172,6 +1243,7 @@
           <w:showingPlcHdr/>
           <w:text/>
         </w:sdtPr>
+        <w:sdtEndPr/>
         <w:sdtContent>
           <w:r>
             <w:rPr>
@@ -1205,6 +1277,7 @@
           <w:showingPlcHdr/>
           <w:text/>
         </w:sdtPr>
+        <w:sdtEndPr/>
         <w:sdtContent>
           <w:r>
             <w:rPr>
@@ -1227,15 +1300,7 @@
         </w:numPr>
       </w:pPr>
       <w:r>
-        <w:t>Speed (</w:t>
-      </w:r>
-      <w:proofErr w:type="gramStart"/>
-      <w:r>
-        <w:t>e.g.</w:t>
-      </w:r>
-      <w:proofErr w:type="gramEnd"/>
-      <w:r>
-        <w:t xml:space="preserve"> 10Gb): </w:t>
+        <w:t xml:space="preserve">Speed (e.g. 10Gb): </w:t>
       </w:r>
       <w:sdt>
         <w:sdtPr>
@@ -1246,6 +1311,7 @@
           <w:showingPlcHdr/>
           <w:text/>
         </w:sdtPr>
+        <w:sdtEndPr/>
         <w:sdtContent>
           <w:r>
             <w:rPr>
@@ -1279,6 +1345,7 @@
           <w:showingPlcHdr/>
           <w:text/>
         </w:sdtPr>
+        <w:sdtEndPr/>
         <w:sdtContent>
           <w:r>
             <w:rPr>
@@ -1312,6 +1379,7 @@
           <w:showingPlcHdr/>
           <w:text/>
         </w:sdtPr>
+        <w:sdtEndPr/>
         <w:sdtContent>
           <w:r>
             <w:rPr>
@@ -1342,6 +1410,7 @@
           <w:showingPlcHdr/>
           <w:text/>
         </w:sdtPr>
+        <w:sdtEndPr/>
         <w:sdtContent>
           <w:r>
             <w:rPr>
@@ -1357,15 +1426,7 @@
     </w:p>
     <w:p>
       <w:r>
-        <w:t xml:space="preserve">HBA (required for all HBA and </w:t>
-      </w:r>
-      <w:proofErr w:type="spellStart"/>
-      <w:r>
-        <w:t>Fibre</w:t>
-      </w:r>
-      <w:proofErr w:type="spellEnd"/>
-      <w:r>
-        <w:t xml:space="preserve"> Channel certifications):</w:t>
+        <w:t>HBA (required for all HBA and Fibre Channel certifications):</w:t>
       </w:r>
     </w:p>
     <w:p>
@@ -1388,6 +1449,7 @@
           <w:showingPlcHdr/>
           <w:text/>
         </w:sdtPr>
+        <w:sdtEndPr/>
         <w:sdtContent>
           <w:r>
             <w:rPr>
@@ -1421,6 +1483,7 @@
           <w:showingPlcHdr/>
           <w:text/>
         </w:sdtPr>
+        <w:sdtEndPr/>
         <w:sdtContent>
           <w:r>
             <w:rPr>
@@ -1448,13 +1511,13 @@
       <w:r>
         <w:t xml:space="preserve"> Type (SAS, FC, </w:t>
       </w:r>
-      <w:proofErr w:type="spellStart"/>
-      <w:r>
-        <w:t>FCoE</w:t>
-      </w:r>
-      <w:proofErr w:type="spellEnd"/>
-      <w:r>
-        <w:t xml:space="preserve">, iSCSI): </w:t>
+      <w:del w:id="18" w:author="Catherine LIU （刘姝）" w:date="2025-09-23T09:29:00Z" w16du:dateUtc="2025-09-23T01:29:00Z">
+        <w:r>
+          <w:delText xml:space="preserve">FCoE, </w:delText>
+        </w:r>
+      </w:del>
+      <w:r>
+        <w:t xml:space="preserve">iSCSI): </w:t>
       </w:r>
       <w:sdt>
         <w:sdtPr>
@@ -1465,6 +1528,7 @@
           <w:showingPlcHdr/>
           <w:text/>
         </w:sdtPr>
+        <w:sdtEndPr/>
         <w:sdtContent>
           <w:r>
             <w:rPr>
@@ -1487,15 +1551,7 @@
         </w:numPr>
       </w:pPr>
       <w:r>
-        <w:t>Speed (</w:t>
-      </w:r>
-      <w:proofErr w:type="gramStart"/>
-      <w:r>
-        <w:t>e.g.</w:t>
-      </w:r>
-      <w:proofErr w:type="gramEnd"/>
-      <w:r>
-        <w:t xml:space="preserve"> 6 Gb/s): </w:t>
+        <w:t xml:space="preserve">Speed (e.g. 6 Gb/s): </w:t>
       </w:r>
       <w:sdt>
         <w:sdtPr>
@@ -1506,6 +1562,7 @@
           <w:showingPlcHdr/>
           <w:text/>
         </w:sdtPr>
+        <w:sdtEndPr/>
         <w:sdtContent>
           <w:r>
             <w:rPr>
@@ -1539,6 +1596,7 @@
           <w:showingPlcHdr/>
           <w:text/>
         </w:sdtPr>
+        <w:sdtEndPr/>
         <w:sdtContent>
           <w:r>
             <w:rPr>
@@ -1572,6 +1630,7 @@
           <w:showingPlcHdr/>
           <w:text/>
         </w:sdtPr>
+        <w:sdtEndPr/>
         <w:sdtContent>
           <w:r>
             <w:rPr>
@@ -1608,6 +1667,7 @@
           <w:showingPlcHdr/>
           <w:text/>
         </w:sdtPr>
+        <w:sdtEndPr/>
         <w:sdtContent>
           <w:r>
             <w:rPr>
@@ -1632,11 +1692,10 @@
           <w:noProof/>
           <w:lang w:val="en-GB" w:eastAsia="en-GB"/>
         </w:rPr>
-        <w:lastRenderedPageBreak/>
         <mc:AlternateContent>
           <mc:Choice Requires="wps">
             <w:drawing>
-              <wp:anchor distT="45720" distB="45720" distL="114300" distR="114300" simplePos="0" relativeHeight="251659264" behindDoc="0" locked="0" layoutInCell="1" allowOverlap="1" wp14:anchorId="52B28DD3" wp14:editId="26F7B624">
+              <wp:anchor distT="45720" distB="45720" distL="114300" distR="114300" simplePos="0" relativeHeight="251658240" behindDoc="0" locked="0" layoutInCell="1" allowOverlap="1" wp14:anchorId="52B28DD3" wp14:editId="26F7B624">
                 <wp:simplePos x="0" y="0"/>
                 <wp:positionH relativeFrom="column">
                   <wp:posOffset>12700</wp:posOffset>
@@ -1688,6 +1747,7 @@
                               <w:showingPlcHdr/>
                               <w:text w:multiLine="1"/>
                             </w:sdtPr>
+                            <w:sdtEndPr/>
                             <w:sdtContent>
                               <w:p>
                                 <w:r>
@@ -1722,7 +1782,7 @@
                 <v:stroke joinstyle="miter"/>
                 <v:path gradientshapeok="t" o:connecttype="rect"/>
               </v:shapetype>
-              <v:shape id="Text Box 2" o:spid="_x0000_s1026" type="#_x0000_t202" style="position:absolute;margin-left:1pt;margin-top:40.65pt;width:457.8pt;height:152.4pt;z-index:251659264;visibility:visible;mso-wrap-style:square;mso-width-percent:0;mso-height-percent:0;mso-wrap-distance-left:9pt;mso-wrap-distance-top:3.6pt;mso-wrap-distance-right:9pt;mso-wrap-distance-bottom:3.6pt;mso-position-horizontal:absolute;mso-position-horizontal-relative:text;mso-position-vertical:absolute;mso-position-vertical-relative:text;mso-width-percent:0;mso-height-percent:0;mso-width-relative:margin;mso-height-relative:margin;v-text-anchor:top" o:gfxdata="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">
+              <v:shape id="Text Box 2" o:spid="_x0000_s1026" type="#_x0000_t202" style="position:absolute;margin-left:1pt;margin-top:40.65pt;width:457.8pt;height:152.4pt;z-index:251658240;visibility:visible;mso-wrap-style:square;mso-width-percent:0;mso-height-percent:0;mso-wrap-distance-left:9pt;mso-wrap-distance-top:3.6pt;mso-wrap-distance-right:9pt;mso-wrap-distance-bottom:3.6pt;mso-position-horizontal:absolute;mso-position-horizontal-relative:text;mso-position-vertical:absolute;mso-position-vertical-relative:text;mso-width-percent:0;mso-height-percent:0;mso-width-relative:margin;mso-height-relative:margin;v-text-anchor:top" o:gfxdata="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">
                 <v:textbox>
                   <w:txbxContent>
                     <w:sdt>
@@ -1734,6 +1794,7 @@
                         <w:showingPlcHdr/>
                         <w:text w:multiLine="1"/>
                       </w:sdtPr>
+                      <w:sdtEndPr/>
                       <w:sdtContent>
                         <w:p>
                           <w:r>
@@ -1759,14 +1820,12 @@
       <w:r>
         <w:t xml:space="preserve">ote any changes to the </w:t>
       </w:r>
-      <w:proofErr w:type="spellStart"/>
       <w:r>
         <w:rPr>
           <w:rFonts w:ascii="Consolas" w:hAnsi="Consolas"/>
         </w:rPr>
         <w:t>multipath.conf</w:t>
       </w:r>
-      <w:proofErr w:type="spellEnd"/>
       <w:r>
         <w:t xml:space="preserve"> file and information about the default/preferred s</w:t>
       </w:r>
@@ -1787,7 +1846,7 @@
         <mc:AlternateContent>
           <mc:Choice Requires="wps">
             <w:drawing>
-              <wp:anchor distT="45720" distB="45720" distL="114300" distR="114300" simplePos="0" relativeHeight="251661312" behindDoc="0" locked="0" layoutInCell="1" allowOverlap="1" wp14:anchorId="0813386E" wp14:editId="64689406">
+              <wp:anchor distT="45720" distB="45720" distL="114300" distR="114300" simplePos="0" relativeHeight="251658241" behindDoc="0" locked="0" layoutInCell="1" allowOverlap="1" wp14:anchorId="0813386E" wp14:editId="64689406">
                 <wp:simplePos x="0" y="0"/>
                 <wp:positionH relativeFrom="margin">
                   <wp:align>left</wp:align>
@@ -1836,6 +1895,7 @@
                               <w:showingPlcHdr/>
                               <w:text w:multiLine="1"/>
                             </w:sdtPr>
+                            <w:sdtEndPr/>
                             <w:sdtContent>
                               <w:p>
                                 <w:r>
@@ -1866,7 +1926,7 @@
           </mc:Choice>
           <mc:Fallback>
             <w:pict>
-              <v:shape w14:anchorId="0813386E" id="_x0000_s1027" type="#_x0000_t202" style="position:absolute;margin-left:0;margin-top:28.25pt;width:457.8pt;height:151.8pt;z-index:251661312;visibility:visible;mso-wrap-style:square;mso-width-percent:0;mso-height-percent:0;mso-wrap-distance-left:9pt;mso-wrap-distance-top:3.6pt;mso-wrap-distance-right:9pt;mso-wrap-distance-bottom:3.6pt;mso-position-horizontal:left;mso-position-horizontal-relative:margin;mso-position-vertical:absolute;mso-position-vertical-relative:text;mso-width-percent:0;mso-height-percent:0;mso-width-relative:margin;mso-height-relative:margin;v-text-anchor:top" o:gfxdata="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">
+              <v:shape w14:anchorId="0813386E" id="_x0000_s1027" type="#_x0000_t202" style="position:absolute;margin-left:0;margin-top:28.25pt;width:457.8pt;height:151.8pt;z-index:251658241;visibility:visible;mso-wrap-style:square;mso-width-percent:0;mso-height-percent:0;mso-wrap-distance-left:9pt;mso-wrap-distance-top:3.6pt;mso-wrap-distance-right:9pt;mso-wrap-distance-bottom:3.6pt;mso-position-horizontal:left;mso-position-horizontal-relative:margin;mso-position-vertical:absolute;mso-position-vertical-relative:text;mso-width-percent:0;mso-height-percent:0;mso-width-relative:margin;mso-height-relative:margin;v-text-anchor:top" o:gfxdata="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">
                 <v:textbox>
                   <w:txbxContent>
                     <w:sdt>
@@ -1875,6 +1935,7 @@
                         <w:showingPlcHdr/>
                         <w:text w:multiLine="1"/>
                       </w:sdtPr>
+                      <w:sdtEndPr/>
                       <w:sdtContent>
                         <w:p>
                           <w:r>
@@ -1895,15 +1956,15 @@
         </mc:AlternateContent>
       </w:r>
       <w:r>
-        <w:t xml:space="preserve">Please also note details about the FC or </w:t>
-      </w:r>
-      <w:proofErr w:type="spellStart"/>
-      <w:r>
-        <w:t>FCoE</w:t>
-      </w:r>
-      <w:proofErr w:type="spellEnd"/>
-      <w:r>
-        <w:t xml:space="preserve"> switch used, if applicable, here:</w:t>
+        <w:t xml:space="preserve">Please also note details about the FC </w:t>
+      </w:r>
+      <w:del w:id="19" w:author="Catherine LIU （刘姝）" w:date="2025-09-23T09:29:00Z" w16du:dateUtc="2025-09-23T01:29:00Z">
+        <w:r>
+          <w:delText xml:space="preserve">or FCoE </w:delText>
+        </w:r>
+      </w:del>
+      <w:r>
+        <w:t>switch used, if applicable, here:</w:t>
       </w:r>
     </w:p>
     <w:p/>
@@ -1916,7 +1977,7 @@
         <mc:AlternateContent>
           <mc:Choice Requires="wps">
             <w:drawing>
-              <wp:anchor distT="45720" distB="45720" distL="114300" distR="114300" simplePos="0" relativeHeight="251663360" behindDoc="0" locked="0" layoutInCell="1" allowOverlap="1" wp14:anchorId="1B038FA3" wp14:editId="72AA1171">
+              <wp:anchor distT="45720" distB="45720" distL="114300" distR="114300" simplePos="0" relativeHeight="251658242" behindDoc="0" locked="0" layoutInCell="1" allowOverlap="1" wp14:anchorId="1B038FA3" wp14:editId="72AA1171">
                 <wp:simplePos x="0" y="0"/>
                 <wp:positionH relativeFrom="margin">
                   <wp:align>left</wp:align>
@@ -1965,6 +2026,7 @@
                               <w:showingPlcHdr/>
                               <w:text w:multiLine="1"/>
                             </w:sdtPr>
+                            <w:sdtEndPr/>
                             <w:sdtContent>
                               <w:p>
                                 <w:r>
@@ -1995,7 +2057,7 @@
           </mc:Choice>
           <mc:Fallback>
             <w:pict>
-              <v:shape w14:anchorId="1B038FA3" id="_x0000_s1028" type="#_x0000_t202" style="position:absolute;margin-left:0;margin-top:43.2pt;width:457.8pt;height:153pt;z-index:251663360;visibility:visible;mso-wrap-style:square;mso-width-percent:0;mso-height-percent:0;mso-wrap-distance-left:9pt;mso-wrap-distance-top:3.6pt;mso-wrap-distance-right:9pt;mso-wrap-distance-bottom:3.6pt;mso-position-horizontal:left;mso-position-horizontal-relative:margin;mso-position-vertical:absolute;mso-position-vertical-relative:text;mso-width-percent:0;mso-height-percent:0;mso-width-relative:margin;mso-height-relative:margin;v-text-anchor:top" o:gfxdata="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">
+              <v:shape w14:anchorId="1B038FA3" id="_x0000_s1028" type="#_x0000_t202" style="position:absolute;margin-left:0;margin-top:43.2pt;width:457.8pt;height:153pt;z-index:251658242;visibility:visible;mso-wrap-style:square;mso-width-percent:0;mso-height-percent:0;mso-wrap-distance-left:9pt;mso-wrap-distance-top:3.6pt;mso-wrap-distance-right:9pt;mso-wrap-distance-bottom:3.6pt;mso-position-horizontal:left;mso-position-horizontal-relative:margin;mso-position-vertical:absolute;mso-position-vertical-relative:text;mso-width-percent:0;mso-height-percent:0;mso-width-relative:margin;mso-height-relative:margin;v-text-anchor:top" o:gfxdata="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">
                 <v:textbox>
                   <w:txbxContent>
                     <w:sdt>
@@ -2004,6 +2066,7 @@
                         <w:showingPlcHdr/>
                         <w:text w:multiLine="1"/>
                       </w:sdtPr>
+                      <w:sdtEndPr/>
                       <w:sdtContent>
                         <w:p>
                           <w:r>
@@ -2052,40 +2115,23 @@
       <w:r>
         <w:t xml:space="preserve">This verification is intended to demonstrate that either </w:t>
       </w:r>
-      <w:proofErr w:type="spellStart"/>
       <w:r>
         <w:t>XenServer</w:t>
       </w:r>
-      <w:proofErr w:type="spellEnd"/>
-      <w:r>
-        <w:t xml:space="preserve"> or the vendor has successfully demonstrated that their product(s) identified are </w:t>
-      </w:r>
-      <w:proofErr w:type="gramStart"/>
-      <w:r>
-        <w:t>generally-compatible</w:t>
-      </w:r>
-      <w:proofErr w:type="gramEnd"/>
-      <w:r>
-        <w:t xml:space="preserve"> with that of </w:t>
-      </w:r>
-      <w:proofErr w:type="spellStart"/>
+      <w:r>
+        <w:t xml:space="preserve"> or the vendor has successfully demonstrated that their product(s) identified are generally-compatible with that of </w:t>
+      </w:r>
       <w:r>
         <w:t>XenServer</w:t>
       </w:r>
-      <w:proofErr w:type="spellEnd"/>
       <w:r>
         <w:t xml:space="preserve">. It is not intended to demonstrate interoperability beyond that described or of </w:t>
       </w:r>
-      <w:proofErr w:type="spellStart"/>
       <w:r>
         <w:t>XenServer</w:t>
       </w:r>
       <w:r>
-        <w:t>’s</w:t>
-      </w:r>
-      <w:proofErr w:type="spellEnd"/>
-      <w:r>
-        <w:t xml:space="preserve"> certification of the vendor’s product(s) in any way. </w:t>
+        <w:t xml:space="preserve">’s certification of the vendor’s product(s) in any way. </w:t>
       </w:r>
     </w:p>
     <w:p>
@@ -2097,29 +2143,17 @@
         </w:numPr>
       </w:pPr>
       <w:r>
-        <w:t xml:space="preserve">It is assumed that the vendor </w:t>
-      </w:r>
-      <w:proofErr w:type="gramStart"/>
-      <w:r>
-        <w:t>is able to</w:t>
-      </w:r>
-      <w:proofErr w:type="gramEnd"/>
-      <w:r>
-        <w:t xml:space="preserve"> first successfully install and test the </w:t>
-      </w:r>
-      <w:proofErr w:type="spellStart"/>
+        <w:t xml:space="preserve">It is assumed that the vendor is able to first successfully install and test the </w:t>
+      </w:r>
       <w:r>
         <w:t>XenServer</w:t>
       </w:r>
-      <w:proofErr w:type="spellEnd"/>
       <w:r>
         <w:t xml:space="preserve"> product(s), then apply their products and solutions and repeat the tests. When doing so, the vendor verifies that there are no discernable disadvantages or change in performance in one or either of the products being tested and if any such event occurs, it will be noted as such in the test results. </w:t>
       </w:r>
-      <w:proofErr w:type="spellStart"/>
       <w:r>
         <w:t>XenServer</w:t>
       </w:r>
-      <w:proofErr w:type="spellEnd"/>
       <w:r>
         <w:t xml:space="preserve"> reserves the right to decline acceptance of any verification results submitted on that basis. </w:t>
       </w:r>
@@ -2240,7 +2274,6 @@
         <w:pStyle w:val="Heading2"/>
       </w:pPr>
       <w:r>
-        <w:lastRenderedPageBreak/>
         <w:t>Test Report</w:t>
       </w:r>
     </w:p>
@@ -2251,11 +2284,9 @@
       <w:r>
         <w:t xml:space="preserve">o demonstrate compatibility between </w:t>
       </w:r>
-      <w:proofErr w:type="spellStart"/>
       <w:r>
         <w:t>XenServer</w:t>
       </w:r>
-      <w:proofErr w:type="spellEnd"/>
       <w:r>
         <w:t xml:space="preserve"> </w:t>
       </w:r>
@@ -2322,13 +2353,8 @@
           </w:tcPr>
           <w:p>
             <w:r>
-              <w:t xml:space="preserve">Test: </w:t>
+              <w:t>Test: XC.Functional</w:t>
             </w:r>
-            <w:proofErr w:type="spellStart"/>
-            <w:r>
-              <w:t>XC.Functional</w:t>
-            </w:r>
-            <w:proofErr w:type="spellEnd"/>
           </w:p>
         </w:tc>
         <w:tc>
@@ -2389,6 +2415,7 @@
             <w:showingPlcHdr/>
             <w:text/>
           </w:sdtPr>
+          <w:sdtEndPr/>
           <w:sdtContent>
             <w:tc>
               <w:tcPr>
@@ -2430,6 +2457,7 @@
             <w:showingPlcHdr/>
             <w:text/>
           </w:sdtPr>
+          <w:sdtEndPr/>
           <w:sdtContent>
             <w:tc>
               <w:tcPr>
@@ -2471,6 +2499,7 @@
             <w:showingPlcHdr/>
             <w:text/>
           </w:sdtPr>
+          <w:sdtEndPr/>
           <w:sdtContent>
             <w:tc>
               <w:tcPr>
@@ -2528,6 +2557,7 @@
             <w:showingPlcHdr/>
             <w:text w:multiLine="1"/>
           </w:sdtPr>
+          <w:sdtEndPr/>
           <w:sdtContent>
             <w:tc>
               <w:tcPr>
@@ -2570,13 +2600,8 @@
           </w:tcPr>
           <w:p>
             <w:r>
-              <w:t xml:space="preserve">Test: </w:t>
+              <w:t>Test: XC.ControlPath</w:t>
             </w:r>
-            <w:proofErr w:type="spellStart"/>
-            <w:r>
-              <w:t>XC.ControlPath</w:t>
-            </w:r>
-            <w:proofErr w:type="spellEnd"/>
           </w:p>
         </w:tc>
         <w:tc>
@@ -2643,6 +2668,7 @@
             <w:showingPlcHdr/>
             <w:text/>
           </w:sdtPr>
+          <w:sdtEndPr/>
           <w:sdtContent>
             <w:tc>
               <w:tcPr>
@@ -2684,6 +2710,7 @@
             <w:showingPlcHdr/>
             <w:text/>
           </w:sdtPr>
+          <w:sdtEndPr/>
           <w:sdtContent>
             <w:tc>
               <w:tcPr>
@@ -2725,6 +2752,7 @@
             <w:showingPlcHdr/>
             <w:text/>
           </w:sdtPr>
+          <w:sdtEndPr/>
           <w:sdtContent>
             <w:tc>
               <w:tcPr>
@@ -2776,6 +2804,7 @@
             <w:showingPlcHdr/>
             <w:text w:multiLine="1"/>
           </w:sdtPr>
+          <w:sdtEndPr/>
           <w:sdtContent>
             <w:tc>
               <w:tcPr>
@@ -2818,13 +2847,8 @@
           </w:tcPr>
           <w:p>
             <w:r>
-              <w:t xml:space="preserve">Test: </w:t>
+              <w:t>Test: XC.Pool</w:t>
             </w:r>
-            <w:proofErr w:type="spellStart"/>
-            <w:r>
-              <w:t>XC.Pool</w:t>
-            </w:r>
-            <w:proofErr w:type="spellEnd"/>
           </w:p>
         </w:tc>
         <w:tc>
@@ -2842,35 +2866,7 @@
               <w:rPr>
                 <w:b/>
               </w:rPr>
-              <w:t xml:space="preserve">Pool tests (only </w:t>
-            </w:r>
-            <w:proofErr w:type="spellStart"/>
-            <w:r>
-              <w:rPr>
-                <w:b/>
-              </w:rPr>
-              <w:t>lvmoiscsi</w:t>
-            </w:r>
-            <w:proofErr w:type="spellEnd"/>
-            <w:r>
-              <w:rPr>
-                <w:b/>
-              </w:rPr>
-              <w:t xml:space="preserve"> and </w:t>
-            </w:r>
-            <w:proofErr w:type="spellStart"/>
-            <w:r>
-              <w:rPr>
-                <w:b/>
-              </w:rPr>
-              <w:t>lvmohba</w:t>
-            </w:r>
-            <w:proofErr w:type="spellEnd"/>
-            <w:r>
-              <w:rPr>
-                <w:b/>
-              </w:rPr>
-              <w:t>)</w:t>
+              <w:t>Pool tests (only lvmoiscsi and lvmohba)</w:t>
             </w:r>
           </w:p>
         </w:tc>
@@ -2913,6 +2909,7 @@
             <w:showingPlcHdr/>
             <w:text/>
           </w:sdtPr>
+          <w:sdtEndPr/>
           <w:sdtContent>
             <w:tc>
               <w:tcPr>
@@ -2954,6 +2951,7 @@
             <w:showingPlcHdr/>
             <w:text/>
           </w:sdtPr>
+          <w:sdtEndPr/>
           <w:sdtContent>
             <w:tc>
               <w:tcPr>
@@ -2995,6 +2993,7 @@
             <w:showingPlcHdr/>
             <w:text/>
           </w:sdtPr>
+          <w:sdtEndPr/>
           <w:sdtContent>
             <w:tc>
               <w:tcPr>
@@ -3046,6 +3045,7 @@
             <w:showingPlcHdr/>
             <w:text w:multiLine="1"/>
           </w:sdtPr>
+          <w:sdtEndPr/>
           <w:sdtContent>
             <w:tc>
               <w:tcPr>
@@ -3088,13 +3088,8 @@
           </w:tcPr>
           <w:p>
             <w:r>
-              <w:t xml:space="preserve">Test: </w:t>
+              <w:t>Test: XC.Multipath</w:t>
             </w:r>
-            <w:proofErr w:type="spellStart"/>
-            <w:r>
-              <w:t>XC.Multipath</w:t>
-            </w:r>
-            <w:proofErr w:type="spellEnd"/>
           </w:p>
         </w:tc>
         <w:tc>
@@ -3118,35 +3113,7 @@
               <w:rPr>
                 <w:b/>
               </w:rPr>
-              <w:t xml:space="preserve">erification tests (only </w:t>
-            </w:r>
-            <w:proofErr w:type="spellStart"/>
-            <w:r>
-              <w:rPr>
-                <w:b/>
-              </w:rPr>
-              <w:t>lvmoiscsi</w:t>
-            </w:r>
-            <w:proofErr w:type="spellEnd"/>
-            <w:r>
-              <w:rPr>
-                <w:b/>
-              </w:rPr>
-              <w:t xml:space="preserve"> and </w:t>
-            </w:r>
-            <w:proofErr w:type="spellStart"/>
-            <w:r>
-              <w:rPr>
-                <w:b/>
-              </w:rPr>
-              <w:t>lvmohba</w:t>
-            </w:r>
-            <w:proofErr w:type="spellEnd"/>
-            <w:r>
-              <w:rPr>
-                <w:b/>
-              </w:rPr>
-              <w:t>)</w:t>
+              <w:t>erification tests (only lvmoiscsi and lvmohba)</w:t>
             </w:r>
           </w:p>
         </w:tc>
@@ -3189,6 +3156,7 @@
             <w:showingPlcHdr/>
             <w:text/>
           </w:sdtPr>
+          <w:sdtEndPr/>
           <w:sdtContent>
             <w:tc>
               <w:tcPr>
@@ -3230,6 +3198,7 @@
             <w:showingPlcHdr/>
             <w:text/>
           </w:sdtPr>
+          <w:sdtEndPr/>
           <w:sdtContent>
             <w:tc>
               <w:tcPr>
@@ -3271,6 +3240,7 @@
             <w:showingPlcHdr/>
             <w:text/>
           </w:sdtPr>
+          <w:sdtEndPr/>
           <w:sdtContent>
             <w:tc>
               <w:tcPr>
@@ -3322,6 +3292,7 @@
             <w:showingPlcHdr/>
             <w:text w:multiLine="1"/>
           </w:sdtPr>
+          <w:sdtEndPr/>
           <w:sdtContent>
             <w:tc>
               <w:tcPr>
@@ -3364,15 +3335,7 @@
           </w:tcPr>
           <w:p>
             <w:r>
-              <w:t xml:space="preserve">Test: </w:t>
-            </w:r>
-            <w:proofErr w:type="spellStart"/>
-            <w:r>
-              <w:t>XC.Multipath</w:t>
-            </w:r>
-            <w:proofErr w:type="spellEnd"/>
-            <w:r>
-              <w:t xml:space="preserve"> </w:t>
+              <w:t xml:space="preserve">Test: XC.Multipath </w:t>
             </w:r>
             <w:r>
               <w:t xml:space="preserve"> (alternate multipath configuration - optional)</w:t>
@@ -3400,35 +3363,7 @@
               <w:rPr>
                 <w:b/>
               </w:rPr>
-              <w:t xml:space="preserve">erification tests (only </w:t>
-            </w:r>
-            <w:proofErr w:type="spellStart"/>
-            <w:r>
-              <w:rPr>
-                <w:b/>
-              </w:rPr>
-              <w:t>lvmoiscsi</w:t>
-            </w:r>
-            <w:proofErr w:type="spellEnd"/>
-            <w:r>
-              <w:rPr>
-                <w:b/>
-              </w:rPr>
-              <w:t xml:space="preserve"> and </w:t>
-            </w:r>
-            <w:proofErr w:type="spellStart"/>
-            <w:r>
-              <w:rPr>
-                <w:b/>
-              </w:rPr>
-              <w:t>lvmohba</w:t>
-            </w:r>
-            <w:proofErr w:type="spellEnd"/>
-            <w:r>
-              <w:rPr>
-                <w:b/>
-              </w:rPr>
-              <w:t>)</w:t>
+              <w:t>erification tests (only lvmoiscsi and lvmohba)</w:t>
             </w:r>
           </w:p>
         </w:tc>
@@ -3471,6 +3406,7 @@
             <w:showingPlcHdr/>
             <w:text/>
           </w:sdtPr>
+          <w:sdtEndPr/>
           <w:sdtContent>
             <w:tc>
               <w:tcPr>
@@ -3512,6 +3448,7 @@
             <w:showingPlcHdr/>
             <w:text/>
           </w:sdtPr>
+          <w:sdtEndPr/>
           <w:sdtContent>
             <w:tc>
               <w:tcPr>
@@ -3553,6 +3490,7 @@
             <w:showingPlcHdr/>
             <w:text/>
           </w:sdtPr>
+          <w:sdtEndPr/>
           <w:sdtContent>
             <w:tc>
               <w:tcPr>
@@ -3598,6 +3536,7 @@
             <w:showingPlcHdr/>
             <w:text w:multiLine="1"/>
           </w:sdtPr>
+          <w:sdtEndPr/>
           <w:sdtContent>
             <w:tc>
               <w:tcPr>
@@ -3668,35 +3607,7 @@
               <w:rPr>
                 <w:b/>
               </w:rPr>
-              <w:t xml:space="preserve"> tests (only </w:t>
-            </w:r>
-            <w:proofErr w:type="spellStart"/>
-            <w:r>
-              <w:rPr>
-                <w:b/>
-              </w:rPr>
-              <w:t>lvmoiscsi</w:t>
-            </w:r>
-            <w:proofErr w:type="spellEnd"/>
-            <w:r>
-              <w:rPr>
-                <w:b/>
-              </w:rPr>
-              <w:t xml:space="preserve"> and </w:t>
-            </w:r>
-            <w:proofErr w:type="spellStart"/>
-            <w:r>
-              <w:rPr>
-                <w:b/>
-              </w:rPr>
-              <w:t>lvmohba</w:t>
-            </w:r>
-            <w:proofErr w:type="spellEnd"/>
-            <w:r>
-              <w:rPr>
-                <w:b/>
-              </w:rPr>
-              <w:t>)</w:t>
+              <w:t xml:space="preserve"> tests (only lvmoiscsi and lvmohba)</w:t>
             </w:r>
           </w:p>
         </w:tc>
@@ -3739,6 +3650,7 @@
             <w:showingPlcHdr/>
             <w:text/>
           </w:sdtPr>
+          <w:sdtEndPr/>
           <w:sdtContent>
             <w:tc>
               <w:tcPr>
@@ -3780,6 +3692,7 @@
             <w:showingPlcHdr/>
             <w:text/>
           </w:sdtPr>
+          <w:sdtEndPr/>
           <w:sdtContent>
             <w:tc>
               <w:tcPr>
@@ -3821,6 +3734,7 @@
             <w:showingPlcHdr/>
             <w:text/>
           </w:sdtPr>
+          <w:sdtEndPr/>
           <w:sdtContent>
             <w:tc>
               <w:tcPr>
@@ -3872,6 +3786,7 @@
             <w:showingPlcHdr/>
             <w:text/>
           </w:sdtPr>
+          <w:sdtEndPr/>
           <w:sdtContent>
             <w:tc>
               <w:tcPr>
@@ -3924,6 +3839,7 @@
             <w:showingPlcHdr/>
             <w:text/>
           </w:sdtPr>
+          <w:sdtEndPr/>
           <w:sdtContent>
             <w:tc>
               <w:tcPr>
@@ -3970,6 +3886,7 @@
             <w:showingPlcHdr/>
             <w:text w:multiLine="1"/>
           </w:sdtPr>
+          <w:sdtEndPr/>
           <w:sdtContent>
             <w:tc>
               <w:tcPr>
@@ -4016,14 +3933,8 @@
           </w:tcPr>
           <w:p>
             <w:r>
-              <w:lastRenderedPageBreak/>
-              <w:t xml:space="preserve">Test: </w:t>
+              <w:t>Test: XC.DataIntegrity</w:t>
             </w:r>
-            <w:proofErr w:type="spellStart"/>
-            <w:r>
-              <w:t>XC.DataIntegrity</w:t>
-            </w:r>
-            <w:proofErr w:type="spellEnd"/>
           </w:p>
         </w:tc>
         <w:tc>
@@ -4102,6 +4013,7 @@
             <w:showingPlcHdr/>
             <w:text/>
           </w:sdtPr>
+          <w:sdtEndPr/>
           <w:sdtContent>
             <w:tc>
               <w:tcPr>
@@ -4143,6 +4055,7 @@
             <w:showingPlcHdr/>
             <w:text/>
           </w:sdtPr>
+          <w:sdtEndPr/>
           <w:sdtContent>
             <w:tc>
               <w:tcPr>
@@ -4184,6 +4097,7 @@
             <w:showingPlcHdr/>
             <w:text/>
           </w:sdtPr>
+          <w:sdtEndPr/>
           <w:sdtContent>
             <w:tc>
               <w:tcPr>
@@ -4235,6 +4149,7 @@
             <w:showingPlcHdr/>
             <w:text w:multiLine="1"/>
           </w:sdtPr>
+          <w:sdtEndPr/>
           <w:sdtContent>
             <w:tc>
               <w:tcPr>
@@ -4296,16 +4211,16 @@
               <w:rPr>
                 <w:b/>
               </w:rPr>
-              <w:t xml:space="preserve">Boot from SAN multipath tests (only Hardware HBA, SAS, </w:t>
+              <w:t>Boot from SAN multipath tests (only Hardware HBA, SAS</w:t>
             </w:r>
-            <w:proofErr w:type="spellStart"/>
-            <w:r>
-              <w:rPr>
-                <w:b/>
-              </w:rPr>
-              <w:t>FCoE</w:t>
-            </w:r>
-            <w:proofErr w:type="spellEnd"/>
+            <w:del w:id="20" w:author="Catherine LIU （刘姝）" w:date="2025-09-23T09:31:00Z" w16du:dateUtc="2025-09-23T01:31:00Z">
+              <w:r>
+                <w:rPr>
+                  <w:b/>
+                </w:rPr>
+                <w:delText>, FCoE</w:delText>
+              </w:r>
+            </w:del>
             <w:r>
               <w:rPr>
                 <w:b/>
@@ -4353,6 +4268,7 @@
             <w:showingPlcHdr/>
             <w:text/>
           </w:sdtPr>
+          <w:sdtEndPr/>
           <w:sdtContent>
             <w:tc>
               <w:tcPr>
@@ -4394,6 +4310,7 @@
             <w:showingPlcHdr/>
             <w:text/>
           </w:sdtPr>
+          <w:sdtEndPr/>
           <w:sdtContent>
             <w:tc>
               <w:tcPr>
@@ -4435,6 +4352,7 @@
             <w:showingPlcHdr/>
             <w:text/>
           </w:sdtPr>
+          <w:sdtEndPr/>
           <w:sdtContent>
             <w:tc>
               <w:tcPr>
@@ -4486,6 +4404,7 @@
             <w:showingPlcHdr/>
             <w:text w:multiLine="1"/>
           </w:sdtPr>
+          <w:sdtEndPr/>
           <w:sdtContent>
             <w:tc>
               <w:tcPr>
@@ -4532,13 +4451,8 @@
           </w:tcPr>
           <w:p>
             <w:r>
-              <w:t xml:space="preserve">Test: </w:t>
+              <w:t>Test: Bugtool</w:t>
             </w:r>
-            <w:proofErr w:type="spellStart"/>
-            <w:r>
-              <w:t>Bugtool</w:t>
-            </w:r>
-            <w:proofErr w:type="spellEnd"/>
           </w:p>
         </w:tc>
         <w:tc>
@@ -4556,21 +4470,7 @@
               <w:rPr>
                 <w:b/>
               </w:rPr>
-              <w:t xml:space="preserve">Generate </w:t>
-            </w:r>
-            <w:proofErr w:type="spellStart"/>
-            <w:r>
-              <w:rPr>
-                <w:b/>
-              </w:rPr>
-              <w:t>bugtool</w:t>
-            </w:r>
-            <w:proofErr w:type="spellEnd"/>
-            <w:r>
-              <w:rPr>
-                <w:b/>
-              </w:rPr>
-              <w:t xml:space="preserve"> r</w:t>
+              <w:t>Generate bugtool r</w:t>
             </w:r>
             <w:r>
               <w:rPr>
@@ -4619,6 +4519,7 @@
             <w:showingPlcHdr/>
             <w:text/>
           </w:sdtPr>
+          <w:sdtEndPr/>
           <w:sdtContent>
             <w:tc>
               <w:tcPr>
@@ -4660,6 +4561,7 @@
             <w:showingPlcHdr/>
             <w:text/>
           </w:sdtPr>
+          <w:sdtEndPr/>
           <w:sdtContent>
             <w:tc>
               <w:tcPr>
@@ -4701,6 +4603,7 @@
             <w:showingPlcHdr/>
             <w:text/>
           </w:sdtPr>
+          <w:sdtEndPr/>
           <w:sdtContent>
             <w:tc>
               <w:tcPr>
@@ -4756,55 +4659,14 @@
               </w:placeholder>
               <w:text w:multiLine="1"/>
             </w:sdtPr>
+            <w:sdtEndPr/>
             <w:sdtContent>
               <w:p>
                 <w:r>
                   <w:rPr>
                     <w:color w:val="808080" w:themeColor="background1" w:themeShade="80"/>
                   </w:rPr>
-                  <w:t>Log in to the local console and run xen-</w:t>
-                </w:r>
-                <w:proofErr w:type="spellStart"/>
-                <w:r>
-                  <w:rPr>
-                    <w:color w:val="808080" w:themeColor="background1" w:themeShade="80"/>
-                  </w:rPr>
-                  <w:t>bugtool</w:t>
-                </w:r>
-                <w:proofErr w:type="spellEnd"/>
-                <w:r>
-                  <w:rPr>
-                    <w:color w:val="808080" w:themeColor="background1" w:themeShade="80"/>
-                  </w:rPr>
-                  <w:t xml:space="preserve"> –-</w:t>
-                </w:r>
-                <w:proofErr w:type="spellStart"/>
-                <w:r>
-                  <w:rPr>
-                    <w:color w:val="808080" w:themeColor="background1" w:themeShade="80"/>
-                  </w:rPr>
-                  <w:t>yestoall</w:t>
-                </w:r>
-                <w:proofErr w:type="spellEnd"/>
-                <w:r>
-                  <w:rPr>
-                    <w:color w:val="808080" w:themeColor="background1" w:themeShade="80"/>
-                  </w:rPr>
-                  <w:t xml:space="preserve"> to generate the report. Include the </w:t>
-                </w:r>
-                <w:proofErr w:type="spellStart"/>
-                <w:r>
-                  <w:rPr>
-                    <w:color w:val="808080" w:themeColor="background1" w:themeShade="80"/>
-                  </w:rPr>
-                  <w:t>bugtool</w:t>
-                </w:r>
-                <w:proofErr w:type="spellEnd"/>
-                <w:r>
-                  <w:rPr>
-                    <w:color w:val="808080" w:themeColor="background1" w:themeShade="80"/>
-                  </w:rPr>
-                  <w:t xml:space="preserve"> report with your submission.</w:t>
+                  <w:t>Log in to the local console and run xen-bugtool –-yestoall to generate the report. Include the bugtool report with your submission.</w:t>
                 </w:r>
               </w:p>
             </w:sdtContent>
@@ -4839,7 +4701,6 @@
         <w:pStyle w:val="Heading3"/>
       </w:pPr>
       <w:r>
-        <w:lastRenderedPageBreak/>
         <w:t>Optional vendor t</w:t>
       </w:r>
       <w:r>
@@ -4915,6 +4776,7 @@
                         <w:showingPlcHdr/>
                         <w:text/>
                       </w:sdtPr>
+                      <w:sdtEndPr/>
                       <w:sdtContent>
                         <w:r>
                           <w:rPr>
@@ -4938,6 +4800,7 @@
                     <w:showingPlcHdr/>
                     <w:text/>
                   </w:sdtPr>
+                  <w:sdtEndPr/>
                   <w:sdtContent>
                     <w:tc>
                       <w:tcPr>
@@ -4999,6 +4862,7 @@
                     <w:showingPlcHdr/>
                     <w:text/>
                   </w:sdtPr>
+                  <w:sdtEndPr/>
                   <w:sdtContent>
                     <w:tc>
                       <w:tcPr>
@@ -5034,6 +4898,7 @@
                     <w:showingPlcHdr/>
                     <w:text/>
                   </w:sdtPr>
+                  <w:sdtEndPr/>
                   <w:sdtContent>
                     <w:tc>
                       <w:tcPr>
@@ -5069,6 +4934,7 @@
                     <w:showingPlcHdr/>
                     <w:text/>
                   </w:sdtPr>
+                  <w:sdtEndPr/>
                   <w:sdtContent>
                     <w:tc>
                       <w:tcPr>
@@ -5120,6 +4986,7 @@
                     <w:showingPlcHdr/>
                     <w:text/>
                   </w:sdtPr>
+                  <w:sdtEndPr/>
                   <w:sdtContent>
                     <w:tc>
                       <w:tcPr>
@@ -5173,15 +5040,7 @@
     </w:p>
     <w:p>
       <w:r>
-        <w:t xml:space="preserve">Record the changes made to factory settings, including but not limited to BIOS, firmware, devices, drivers, servers and </w:t>
-      </w:r>
-      <w:proofErr w:type="spellStart"/>
-      <w:r>
-        <w:t>XenServer</w:t>
-      </w:r>
-      <w:proofErr w:type="spellEnd"/>
-      <w:r>
-        <w:t>.</w:t>
+        <w:t>Record the changes made to factory settings, including but not limited to BIOS, firmware, devices, drivers, servers and XenServer.</w:t>
       </w:r>
     </w:p>
     <w:sdt>
@@ -5230,15 +5089,7 @@
                   </w:tcPr>
                   <w:p>
                     <w:r>
-                      <w:t xml:space="preserve">Modified Device / Driver / Server / </w:t>
-                    </w:r>
-                    <w:proofErr w:type="spellStart"/>
-                    <w:r>
-                      <w:t>XenServer</w:t>
-                    </w:r>
-                    <w:proofErr w:type="spellEnd"/>
-                    <w:r>
-                      <w:t xml:space="preserve"> /And so on</w:t>
+                      <w:t>Modified Device / Driver / Server / XenServer /And so on</w:t>
                     </w:r>
                   </w:p>
                 </w:tc>
@@ -5250,6 +5101,7 @@
                     </w:placeholder>
                     <w:text/>
                   </w:sdtPr>
+                  <w:sdtEndPr/>
                   <w:sdtContent>
                     <w:tc>
                       <w:tcPr>
@@ -5289,6 +5141,7 @@
                     <w:showingPlcHdr/>
                     <w:text/>
                   </w:sdtPr>
+                  <w:sdtEndPr/>
                   <w:sdtContent>
                     <w:tc>
                       <w:tcPr>
@@ -5314,6 +5167,7 @@
                     <w:showingPlcHdr/>
                     <w:text/>
                   </w:sdtPr>
+                  <w:sdtEndPr/>
                   <w:sdtContent>
                     <w:tc>
                       <w:tcPr>
@@ -5344,6 +5198,7 @@
                     <w:showingPlcHdr/>
                     <w:text/>
                   </w:sdtPr>
+                  <w:sdtEndPr/>
                   <w:sdtContent>
                     <w:tc>
                       <w:tcPr>
@@ -5417,7 +5272,6 @@
         <w:pStyle w:val="Heading2"/>
       </w:pPr>
       <w:r>
-        <w:lastRenderedPageBreak/>
         <w:t>Notice</w:t>
       </w:r>
       <w:r>
@@ -5488,14 +5342,26 @@
         </w:rPr>
         <w:t>Copyright © 202</w:t>
       </w:r>
-      <w:r>
-        <w:rPr>
-          <w:rFonts w:cs="Arial"/>
-          <w:sz w:val="18"/>
-          <w:szCs w:val="18"/>
-        </w:rPr>
-        <w:t>3</w:t>
-      </w:r>
+      <w:ins w:id="21" w:author="Catherine LIU （刘姝）" w:date="2025-09-22T10:02:00Z">
+        <w:r>
+          <w:rPr>
+            <w:rFonts w:cs="Arial"/>
+            <w:sz w:val="18"/>
+            <w:szCs w:val="18"/>
+          </w:rPr>
+          <w:t>5</w:t>
+        </w:r>
+      </w:ins>
+      <w:del w:id="22" w:author="Catherine LIU （刘姝）" w:date="2025-09-22T10:02:00Z">
+        <w:r>
+          <w:rPr>
+            <w:rFonts w:cs="Arial"/>
+            <w:sz w:val="18"/>
+            <w:szCs w:val="18"/>
+          </w:rPr>
+          <w:delText>3</w:delText>
+        </w:r>
+      </w:del>
       <w:r>
         <w:rPr>
           <w:rFonts w:cs="Arial"/>
@@ -5528,7 +5394,6 @@
         </w:rPr>
         <w:t xml:space="preserve"> allows you to test your products for compatibility with </w:t>
       </w:r>
-      <w:proofErr w:type="spellStart"/>
       <w:r>
         <w:rPr>
           <w:rFonts w:cs="Arial"/>
@@ -5537,7 +5402,6 @@
         </w:rPr>
         <w:t>XenServer</w:t>
       </w:r>
-      <w:proofErr w:type="spellEnd"/>
       <w:r>
         <w:rPr>
           <w:rFonts w:cs="Arial"/>
@@ -5560,7 +5424,25 @@
           <w:sz w:val="18"/>
           <w:szCs w:val="18"/>
         </w:rPr>
-        <w:t xml:space="preserve"> is not designed to test for all compatibility scenarios.  Should you use the </w:t>
+        <w:t xml:space="preserve"> is not designed to test </w:t>
+      </w:r>
+      <w:del w:id="23" w:author="Catherine LIU （刘姝）" w:date="2025-09-22T10:02:00Z">
+        <w:r>
+          <w:rPr>
+            <w:rFonts w:cs="Arial"/>
+            <w:sz w:val="18"/>
+            <w:szCs w:val="18"/>
+          </w:rPr>
+          <w:delText xml:space="preserve">for </w:delText>
+        </w:r>
+      </w:del>
+      <w:r>
+        <w:rPr>
+          <w:rFonts w:cs="Arial"/>
+          <w:sz w:val="18"/>
+          <w:szCs w:val="18"/>
+        </w:rPr>
+        <w:t xml:space="preserve">all compatibility scenarios.  Should you use the </w:t>
       </w:r>
       <w:r>
         <w:rPr>
@@ -5761,7 +5643,7 @@
 </file>
 
 <file path=word/endnotes.xml><?xml version="1.0" encoding="utf-8"?>
-<w:endnotes xmlns:wpc="http://schemas.microsoft.com/office/word/2010/wordprocessingCanvas" xmlns:cx="http://schemas.microsoft.com/office/drawing/2014/chartex" xmlns:cx1="http://schemas.microsoft.com/office/drawing/2015/9/8/chartex" xmlns:cx2="http://schemas.microsoft.com/office/drawing/2015/10/21/chartex" xmlns:cx3="http://schemas.microsoft.com/office/drawing/2016/5/9/chartex" xmlns:cx4="http://schemas.microsoft.com/office/drawing/2016/5/10/chartex" xmlns:cx5="http://schemas.microsoft.com/office/drawing/2016/5/11/chartex" xmlns:cx6="http://schemas.microsoft.com/office/drawing/2016/5/12/chartex" xmlns:cx7="http://schemas.microsoft.com/office/drawing/2016/5/13/chartex" xmlns:cx8="http://schemas.microsoft.com/office/drawing/2016/5/14/chartex" xmlns:mc="http://schemas.openxmlformats.org/markup-compatibility/2006" xmlns:aink="http://schemas.microsoft.com/office/drawing/2016/ink" xmlns:am3d="http://schemas.microsoft.com/office/drawing/2017/model3d" xmlns:o="urn:schemas-microsoft-com:office:office" xmlns:oel="http://schemas.microsoft.com/office/2019/extlst" xmlns:r="http://schemas.openxmlformats.org/officeDocument/2006/relationships" xmlns:m="http://schemas.openxmlformats.org/officeDocument/2006/math" xmlns:v="urn:schemas-microsoft-com:vml" xmlns:wp14="http://schemas.microsoft.com/office/word/2010/wordprocessingDrawing" xmlns:wp="http://schemas.openxmlformats.org/drawingml/2006/wordprocessingDrawing" xmlns:w10="urn:schemas-microsoft-com:office:word" xmlns:w="http://schemas.openxmlformats.org/wordprocessingml/2006/main" xmlns:w14="http://schemas.microsoft.com/office/word/2010/wordml" xmlns:w15="http://schemas.microsoft.com/office/word/2012/wordml" xmlns:w16cex="http://schemas.microsoft.com/office/word/2018/wordml/cex" xmlns:w16cid="http://schemas.microsoft.com/office/word/2016/wordml/cid" xmlns:w16="http://schemas.microsoft.com/office/word/2018/wordml" xmlns:w16sdtdh="http://schemas.microsoft.com/office/word/2020/wordml/sdtdatahash" xmlns:w16se="http://schemas.microsoft.com/office/word/2015/wordml/symex" xmlns:wpg="http://schemas.microsoft.com/office/word/2010/wordprocessingGroup" xmlns:wpi="http://schemas.microsoft.com/office/word/2010/wordprocessingInk" xmlns:wne="http://schemas.microsoft.com/office/word/2006/wordml" xmlns:wps="http://schemas.microsoft.com/office/word/2010/wordprocessingShape" mc:Ignorable="w14 w15 w16se w16cid w16 w16cex w16sdtdh wp14">
+<w:endnotes xmlns:wpc="http://schemas.microsoft.com/office/word/2010/wordprocessingCanvas" xmlns:cx="http://schemas.microsoft.com/office/drawing/2014/chartex" xmlns:cx1="http://schemas.microsoft.com/office/drawing/2015/9/8/chartex" xmlns:cx2="http://schemas.microsoft.com/office/drawing/2015/10/21/chartex" xmlns:cx3="http://schemas.microsoft.com/office/drawing/2016/5/9/chartex" xmlns:cx4="http://schemas.microsoft.com/office/drawing/2016/5/10/chartex" xmlns:cx5="http://schemas.microsoft.com/office/drawing/2016/5/11/chartex" xmlns:cx6="http://schemas.microsoft.com/office/drawing/2016/5/12/chartex" xmlns:cx7="http://schemas.microsoft.com/office/drawing/2016/5/13/chartex" xmlns:cx8="http://schemas.microsoft.com/office/drawing/2016/5/14/chartex" xmlns:mc="http://schemas.openxmlformats.org/markup-compatibility/2006" xmlns:aink="http://schemas.microsoft.com/office/drawing/2016/ink" xmlns:am3d="http://schemas.microsoft.com/office/drawing/2017/model3d" xmlns:o="urn:schemas-microsoft-com:office:office" xmlns:oel="http://schemas.microsoft.com/office/2019/extlst" xmlns:r="http://schemas.openxmlformats.org/officeDocument/2006/relationships" xmlns:m="http://schemas.openxmlformats.org/officeDocument/2006/math" xmlns:v="urn:schemas-microsoft-com:vml" xmlns:wp14="http://schemas.microsoft.com/office/word/2010/wordprocessingDrawing" xmlns:wp="http://schemas.openxmlformats.org/drawingml/2006/wordprocessingDrawing" xmlns:w10="urn:schemas-microsoft-com:office:word" xmlns:w="http://schemas.openxmlformats.org/wordprocessingml/2006/main" xmlns:w14="http://schemas.microsoft.com/office/word/2010/wordml" xmlns:w15="http://schemas.microsoft.com/office/word/2012/wordml" xmlns:w16cex="http://schemas.microsoft.com/office/word/2018/wordml/cex" xmlns:w16cid="http://schemas.microsoft.com/office/word/2016/wordml/cid" xmlns:w16="http://schemas.microsoft.com/office/word/2018/wordml" xmlns:w16du="http://schemas.microsoft.com/office/word/2023/wordml/word16du" xmlns:w16sdtdh="http://schemas.microsoft.com/office/word/2020/wordml/sdtdatahash" xmlns:w16sdtfl="http://schemas.microsoft.com/office/word/2024/wordml/sdtformatlock" xmlns:w16se="http://schemas.microsoft.com/office/word/2015/wordml/symex" xmlns:wpg="http://schemas.microsoft.com/office/word/2010/wordprocessingGroup" xmlns:wpi="http://schemas.microsoft.com/office/word/2010/wordprocessingInk" xmlns:wne="http://schemas.microsoft.com/office/word/2006/wordml" xmlns:wps="http://schemas.microsoft.com/office/word/2010/wordprocessingShape" mc:Ignorable="w14 w15 w16se w16cid w16 w16cex w16sdtdh w16sdtfl w16du wp14">
   <w:endnote w:type="separator" w:id="-1">
     <w:p>
       <w:pPr>
@@ -5780,13 +5662,20 @@
       <w:r>
         <w:continuationSeparator/>
       </w:r>
+    </w:p>
+  </w:endnote>
+  <w:endnote w:type="continuationNotice" w:id="1">
+    <w:p>
+      <w:pPr>
+        <w:spacing w:after="0" w:line="240" w:lineRule="auto"/>
+      </w:pPr>
     </w:p>
   </w:endnote>
 </w:endnotes>
 </file>
 
 <file path=word/footer1.xml><?xml version="1.0" encoding="utf-8"?>
-<w:ftr xmlns:wpc="http://schemas.microsoft.com/office/word/2010/wordprocessingCanvas" xmlns:cx="http://schemas.microsoft.com/office/drawing/2014/chartex" xmlns:cx1="http://schemas.microsoft.com/office/drawing/2015/9/8/chartex" xmlns:cx2="http://schemas.microsoft.com/office/drawing/2015/10/21/chartex" xmlns:cx3="http://schemas.microsoft.com/office/drawing/2016/5/9/chartex" xmlns:cx4="http://schemas.microsoft.com/office/drawing/2016/5/10/chartex" xmlns:cx5="http://schemas.microsoft.com/office/drawing/2016/5/11/chartex" xmlns:cx6="http://schemas.microsoft.com/office/drawing/2016/5/12/chartex" xmlns:cx7="http://schemas.microsoft.com/office/drawing/2016/5/13/chartex" xmlns:cx8="http://schemas.microsoft.com/office/drawing/2016/5/14/chartex" xmlns:mc="http://schemas.openxmlformats.org/markup-compatibility/2006" xmlns:aink="http://schemas.microsoft.com/office/drawing/2016/ink" xmlns:am3d="http://schemas.microsoft.com/office/drawing/2017/model3d" xmlns:o="urn:schemas-microsoft-com:office:office" xmlns:oel="http://schemas.microsoft.com/office/2019/extlst" xmlns:r="http://schemas.openxmlformats.org/officeDocument/2006/relationships" xmlns:m="http://schemas.openxmlformats.org/officeDocument/2006/math" xmlns:v="urn:schemas-microsoft-com:vml" xmlns:wp14="http://schemas.microsoft.com/office/word/2010/wordprocessingDrawing" xmlns:wp="http://schemas.openxmlformats.org/drawingml/2006/wordprocessingDrawing" xmlns:w10="urn:schemas-microsoft-com:office:word" xmlns:w="http://schemas.openxmlformats.org/wordprocessingml/2006/main" xmlns:w14="http://schemas.microsoft.com/office/word/2010/wordml" xmlns:w15="http://schemas.microsoft.com/office/word/2012/wordml" xmlns:w16cex="http://schemas.microsoft.com/office/word/2018/wordml/cex" xmlns:w16cid="http://schemas.microsoft.com/office/word/2016/wordml/cid" xmlns:w16="http://schemas.microsoft.com/office/word/2018/wordml" xmlns:w16sdtdh="http://schemas.microsoft.com/office/word/2020/wordml/sdtdatahash" xmlns:w16se="http://schemas.microsoft.com/office/word/2015/wordml/symex" xmlns:wpg="http://schemas.microsoft.com/office/word/2010/wordprocessingGroup" xmlns:wpi="http://schemas.microsoft.com/office/word/2010/wordprocessingInk" xmlns:wne="http://schemas.microsoft.com/office/word/2006/wordml" xmlns:wps="http://schemas.microsoft.com/office/word/2010/wordprocessingShape" mc:Ignorable="w14 w15 w16se w16cid w16 w16cex w16sdtdh wp14">
+<w:ftr xmlns:wpc="http://schemas.microsoft.com/office/word/2010/wordprocessingCanvas" xmlns:cx="http://schemas.microsoft.com/office/drawing/2014/chartex" xmlns:cx1="http://schemas.microsoft.com/office/drawing/2015/9/8/chartex" xmlns:cx2="http://schemas.microsoft.com/office/drawing/2015/10/21/chartex" xmlns:cx3="http://schemas.microsoft.com/office/drawing/2016/5/9/chartex" xmlns:cx4="http://schemas.microsoft.com/office/drawing/2016/5/10/chartex" xmlns:cx5="http://schemas.microsoft.com/office/drawing/2016/5/11/chartex" xmlns:cx6="http://schemas.microsoft.com/office/drawing/2016/5/12/chartex" xmlns:cx7="http://schemas.microsoft.com/office/drawing/2016/5/13/chartex" xmlns:cx8="http://schemas.microsoft.com/office/drawing/2016/5/14/chartex" xmlns:mc="http://schemas.openxmlformats.org/markup-compatibility/2006" xmlns:aink="http://schemas.microsoft.com/office/drawing/2016/ink" xmlns:am3d="http://schemas.microsoft.com/office/drawing/2017/model3d" xmlns:o="urn:schemas-microsoft-com:office:office" xmlns:oel="http://schemas.microsoft.com/office/2019/extlst" xmlns:r="http://schemas.openxmlformats.org/officeDocument/2006/relationships" xmlns:m="http://schemas.openxmlformats.org/officeDocument/2006/math" xmlns:v="urn:schemas-microsoft-com:vml" xmlns:wp14="http://schemas.microsoft.com/office/word/2010/wordprocessingDrawing" xmlns:wp="http://schemas.openxmlformats.org/drawingml/2006/wordprocessingDrawing" xmlns:w10="urn:schemas-microsoft-com:office:word" xmlns:w="http://schemas.openxmlformats.org/wordprocessingml/2006/main" xmlns:w14="http://schemas.microsoft.com/office/word/2010/wordml" xmlns:w15="http://schemas.microsoft.com/office/word/2012/wordml" xmlns:w16cex="http://schemas.microsoft.com/office/word/2018/wordml/cex" xmlns:w16cid="http://schemas.microsoft.com/office/word/2016/wordml/cid" xmlns:w16="http://schemas.microsoft.com/office/word/2018/wordml" xmlns:w16du="http://schemas.microsoft.com/office/word/2023/wordml/word16du" xmlns:w16sdtdh="http://schemas.microsoft.com/office/word/2020/wordml/sdtdatahash" xmlns:w16sdtfl="http://schemas.microsoft.com/office/word/2024/wordml/sdtformatlock" xmlns:w16se="http://schemas.microsoft.com/office/word/2015/wordml/symex" xmlns:wpg="http://schemas.microsoft.com/office/word/2010/wordprocessingGroup" xmlns:wpi="http://schemas.microsoft.com/office/word/2010/wordprocessingInk" xmlns:wne="http://schemas.microsoft.com/office/word/2006/wordml" xmlns:wps="http://schemas.microsoft.com/office/word/2010/wordprocessingShape" mc:Ignorable="w14 w15 w16se w16cid w16 w16cex w16sdtdh w16sdtfl w16du wp14">
   <w:p>
     <w:pPr>
       <w:pStyle w:val="Footer"/>
@@ -5800,7 +5689,7 @@
       <mc:AlternateContent>
         <mc:Choice Requires="wps">
           <w:drawing>
-            <wp:anchor distT="45720" distB="45720" distL="114300" distR="114300" simplePos="0" relativeHeight="251657728" behindDoc="0" locked="0" layoutInCell="1" allowOverlap="1" wp14:anchorId="4CB36650" wp14:editId="1968D9AA">
+            <wp:anchor distT="45720" distB="45720" distL="114300" distR="114300" simplePos="0" relativeHeight="251658241" behindDoc="0" locked="0" layoutInCell="1" allowOverlap="1" wp14:anchorId="4CB36650" wp14:editId="1968D9AA">
               <wp:simplePos x="0" y="0"/>
               <wp:positionH relativeFrom="margin">
                 <wp:align>left</wp:align>
@@ -5849,7 +5738,6 @@
                               <w:lang w:val="en-GB"/>
                             </w:rPr>
                           </w:pPr>
-                          <w:proofErr w:type="spellStart"/>
                           <w:r>
                             <w:rPr>
                               <w:sz w:val="20"/>
@@ -5858,7 +5746,6 @@
                             </w:rPr>
                             <w:t>XenServer</w:t>
                           </w:r>
-                          <w:proofErr w:type="spellEnd"/>
                           <w:r>
                             <w:rPr>
                               <w:sz w:val="20"/>
@@ -5867,14 +5754,26 @@
                             </w:rPr>
                             <w:t xml:space="preserve"> </w:t>
                           </w:r>
-                          <w:r>
-                            <w:rPr>
-                              <w:sz w:val="20"/>
-                              <w:szCs w:val="20"/>
-                              <w:lang w:val="en-GB"/>
-                            </w:rPr>
-                            <w:t>8</w:t>
-                          </w:r>
+                          <w:ins w:id="24" w:author="Catherine LIU （刘姝）" w:date="2025-09-22T18:31:00Z" w16du:dateUtc="2025-09-22T10:31:00Z">
+                            <w:r>
+                              <w:rPr>
+                                <w:sz w:val="20"/>
+                                <w:szCs w:val="20"/>
+                                <w:lang w:val="en-GB"/>
+                              </w:rPr>
+                              <w:t>9</w:t>
+                            </w:r>
+                          </w:ins>
+                          <w:del w:id="25" w:author="Catherine LIU （刘姝）" w:date="2025-09-22T18:31:00Z" w16du:dateUtc="2025-09-22T10:31:00Z">
+                            <w:r>
+                              <w:rPr>
+                                <w:sz w:val="20"/>
+                                <w:szCs w:val="20"/>
+                                <w:lang w:val="en-GB"/>
+                              </w:rPr>
+                              <w:delText>8</w:delText>
+                            </w:r>
+                          </w:del>
                           <w:r>
                             <w:rPr>
                               <w:sz w:val="20"/>
@@ -5923,7 +5822,7 @@
               <v:stroke joinstyle="miter"/>
               <v:path gradientshapeok="t" o:connecttype="rect"/>
             </v:shapetype>
-            <v:shape id="_x0000_s1029" type="#_x0000_t202" style="position:absolute;left:0;text-align:left;margin-left:0;margin-top:.45pt;width:428.4pt;height:110.6pt;z-index:251657728;visibility:visible;mso-wrap-style:square;mso-width-percent:0;mso-height-percent:200;mso-wrap-distance-left:9pt;mso-wrap-distance-top:3.6pt;mso-wrap-distance-right:9pt;mso-wrap-distance-bottom:3.6pt;mso-position-horizontal:left;mso-position-horizontal-relative:margin;mso-position-vertical:absolute;mso-position-vertical-relative:text;mso-width-percent:0;mso-height-percent:200;mso-width-relative:margin;mso-height-relative:margin;v-text-anchor:top" o:gfxdata="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" stroked="f">
+            <v:shape id="_x0000_s1029" type="#_x0000_t202" style="position:absolute;left:0;text-align:left;margin-left:0;margin-top:.45pt;width:428.4pt;height:110.6pt;z-index:251658241;visibility:visible;mso-wrap-style:square;mso-width-percent:0;mso-height-percent:200;mso-wrap-distance-left:9pt;mso-wrap-distance-top:3.6pt;mso-wrap-distance-right:9pt;mso-wrap-distance-bottom:3.6pt;mso-position-horizontal:left;mso-position-horizontal-relative:margin;mso-position-vertical:absolute;mso-position-vertical-relative:text;mso-width-percent:0;mso-height-percent:200;mso-width-relative:margin;mso-height-relative:margin;v-text-anchor:top" o:gfxdata="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" stroked="f">
               <v:textbox style="mso-fit-shape-to-text:t">
                 <w:txbxContent>
                   <w:p>
@@ -5934,7 +5833,6 @@
                         <w:lang w:val="en-GB"/>
                       </w:rPr>
                     </w:pPr>
-                    <w:proofErr w:type="spellStart"/>
                     <w:r>
                       <w:rPr>
                         <w:sz w:val="20"/>
@@ -5943,7 +5841,6 @@
                       </w:rPr>
                       <w:t>XenServer</w:t>
                     </w:r>
-                    <w:proofErr w:type="spellEnd"/>
                     <w:r>
                       <w:rPr>
                         <w:sz w:val="20"/>
@@ -5952,14 +5849,26 @@
                       </w:rPr>
                       <w:t xml:space="preserve"> </w:t>
                     </w:r>
-                    <w:r>
-                      <w:rPr>
-                        <w:sz w:val="20"/>
-                        <w:szCs w:val="20"/>
-                        <w:lang w:val="en-GB"/>
-                      </w:rPr>
-                      <w:t>8</w:t>
-                    </w:r>
+                    <w:ins w:id="26" w:author="Catherine LIU （刘姝）" w:date="2025-09-22T18:31:00Z" w16du:dateUtc="2025-09-22T10:31:00Z">
+                      <w:r>
+                        <w:rPr>
+                          <w:sz w:val="20"/>
+                          <w:szCs w:val="20"/>
+                          <w:lang w:val="en-GB"/>
+                        </w:rPr>
+                        <w:t>9</w:t>
+                      </w:r>
+                    </w:ins>
+                    <w:del w:id="27" w:author="Catherine LIU （刘姝）" w:date="2025-09-22T18:31:00Z" w16du:dateUtc="2025-09-22T10:31:00Z">
+                      <w:r>
+                        <w:rPr>
+                          <w:sz w:val="20"/>
+                          <w:szCs w:val="20"/>
+                          <w:lang w:val="en-GB"/>
+                        </w:rPr>
+                        <w:delText>8</w:delText>
+                      </w:r>
+                    </w:del>
                     <w:r>
                       <w:rPr>
                         <w:sz w:val="20"/>
@@ -6016,7 +5925,7 @@
 </file>
 
 <file path=word/footnotes.xml><?xml version="1.0" encoding="utf-8"?>
-<w:footnotes xmlns:wpc="http://schemas.microsoft.com/office/word/2010/wordprocessingCanvas" xmlns:cx="http://schemas.microsoft.com/office/drawing/2014/chartex" xmlns:cx1="http://schemas.microsoft.com/office/drawing/2015/9/8/chartex" xmlns:cx2="http://schemas.microsoft.com/office/drawing/2015/10/21/chartex" xmlns:cx3="http://schemas.microsoft.com/office/drawing/2016/5/9/chartex" xmlns:cx4="http://schemas.microsoft.com/office/drawing/2016/5/10/chartex" xmlns:cx5="http://schemas.microsoft.com/office/drawing/2016/5/11/chartex" xmlns:cx6="http://schemas.microsoft.com/office/drawing/2016/5/12/chartex" xmlns:cx7="http://schemas.microsoft.com/office/drawing/2016/5/13/chartex" xmlns:cx8="http://schemas.microsoft.com/office/drawing/2016/5/14/chartex" xmlns:mc="http://schemas.openxmlformats.org/markup-compatibility/2006" xmlns:aink="http://schemas.microsoft.com/office/drawing/2016/ink" xmlns:am3d="http://schemas.microsoft.com/office/drawing/2017/model3d" xmlns:o="urn:schemas-microsoft-com:office:office" xmlns:oel="http://schemas.microsoft.com/office/2019/extlst" xmlns:r="http://schemas.openxmlformats.org/officeDocument/2006/relationships" xmlns:m="http://schemas.openxmlformats.org/officeDocument/2006/math" xmlns:v="urn:schemas-microsoft-com:vml" xmlns:wp14="http://schemas.microsoft.com/office/word/2010/wordprocessingDrawing" xmlns:wp="http://schemas.openxmlformats.org/drawingml/2006/wordprocessingDrawing" xmlns:w10="urn:schemas-microsoft-com:office:word" xmlns:w="http://schemas.openxmlformats.org/wordprocessingml/2006/main" xmlns:w14="http://schemas.microsoft.com/office/word/2010/wordml" xmlns:w15="http://schemas.microsoft.com/office/word/2012/wordml" xmlns:w16cex="http://schemas.microsoft.com/office/word/2018/wordml/cex" xmlns:w16cid="http://schemas.microsoft.com/office/word/2016/wordml/cid" xmlns:w16="http://schemas.microsoft.com/office/word/2018/wordml" xmlns:w16sdtdh="http://schemas.microsoft.com/office/word/2020/wordml/sdtdatahash" xmlns:w16se="http://schemas.microsoft.com/office/word/2015/wordml/symex" xmlns:wpg="http://schemas.microsoft.com/office/word/2010/wordprocessingGroup" xmlns:wpi="http://schemas.microsoft.com/office/word/2010/wordprocessingInk" xmlns:wne="http://schemas.microsoft.com/office/word/2006/wordml" xmlns:wps="http://schemas.microsoft.com/office/word/2010/wordprocessingShape" mc:Ignorable="w14 w15 w16se w16cid w16 w16cex w16sdtdh wp14">
+<w:footnotes xmlns:wpc="http://schemas.microsoft.com/office/word/2010/wordprocessingCanvas" xmlns:cx="http://schemas.microsoft.com/office/drawing/2014/chartex" xmlns:cx1="http://schemas.microsoft.com/office/drawing/2015/9/8/chartex" xmlns:cx2="http://schemas.microsoft.com/office/drawing/2015/10/21/chartex" xmlns:cx3="http://schemas.microsoft.com/office/drawing/2016/5/9/chartex" xmlns:cx4="http://schemas.microsoft.com/office/drawing/2016/5/10/chartex" xmlns:cx5="http://schemas.microsoft.com/office/drawing/2016/5/11/chartex" xmlns:cx6="http://schemas.microsoft.com/office/drawing/2016/5/12/chartex" xmlns:cx7="http://schemas.microsoft.com/office/drawing/2016/5/13/chartex" xmlns:cx8="http://schemas.microsoft.com/office/drawing/2016/5/14/chartex" xmlns:mc="http://schemas.openxmlformats.org/markup-compatibility/2006" xmlns:aink="http://schemas.microsoft.com/office/drawing/2016/ink" xmlns:am3d="http://schemas.microsoft.com/office/drawing/2017/model3d" xmlns:o="urn:schemas-microsoft-com:office:office" xmlns:oel="http://schemas.microsoft.com/office/2019/extlst" xmlns:r="http://schemas.openxmlformats.org/officeDocument/2006/relationships" xmlns:m="http://schemas.openxmlformats.org/officeDocument/2006/math" xmlns:v="urn:schemas-microsoft-com:vml" xmlns:wp14="http://schemas.microsoft.com/office/word/2010/wordprocessingDrawing" xmlns:wp="http://schemas.openxmlformats.org/drawingml/2006/wordprocessingDrawing" xmlns:w10="urn:schemas-microsoft-com:office:word" xmlns:w="http://schemas.openxmlformats.org/wordprocessingml/2006/main" xmlns:w14="http://schemas.microsoft.com/office/word/2010/wordml" xmlns:w15="http://schemas.microsoft.com/office/word/2012/wordml" xmlns:w16cex="http://schemas.microsoft.com/office/word/2018/wordml/cex" xmlns:w16cid="http://schemas.microsoft.com/office/word/2016/wordml/cid" xmlns:w16="http://schemas.microsoft.com/office/word/2018/wordml" xmlns:w16du="http://schemas.microsoft.com/office/word/2023/wordml/word16du" xmlns:w16sdtdh="http://schemas.microsoft.com/office/word/2020/wordml/sdtdatahash" xmlns:w16sdtfl="http://schemas.microsoft.com/office/word/2024/wordml/sdtformatlock" xmlns:w16se="http://schemas.microsoft.com/office/word/2015/wordml/symex" xmlns:wpg="http://schemas.microsoft.com/office/word/2010/wordprocessingGroup" xmlns:wpi="http://schemas.microsoft.com/office/word/2010/wordprocessingInk" xmlns:wne="http://schemas.microsoft.com/office/word/2006/wordml" xmlns:wps="http://schemas.microsoft.com/office/word/2010/wordprocessingShape" mc:Ignorable="w14 w15 w16se w16cid w16 w16cex w16sdtdh w16sdtfl w16du wp14">
   <w:footnote w:type="separator" w:id="-1">
     <w:p>
       <w:pPr>
@@ -6035,13 +5944,20 @@
       <w:r>
         <w:continuationSeparator/>
       </w:r>
+    </w:p>
+  </w:footnote>
+  <w:footnote w:type="continuationNotice" w:id="1">
+    <w:p>
+      <w:pPr>
+        <w:spacing w:after="0" w:line="240" w:lineRule="auto"/>
+      </w:pPr>
     </w:p>
   </w:footnote>
 </w:footnotes>
 </file>
 
 <file path=word/header1.xml><?xml version="1.0" encoding="utf-8"?>
-<w:hdr xmlns:wpc="http://schemas.microsoft.com/office/word/2010/wordprocessingCanvas" xmlns:cx="http://schemas.microsoft.com/office/drawing/2014/chartex" xmlns:cx1="http://schemas.microsoft.com/office/drawing/2015/9/8/chartex" xmlns:cx2="http://schemas.microsoft.com/office/drawing/2015/10/21/chartex" xmlns:cx3="http://schemas.microsoft.com/office/drawing/2016/5/9/chartex" xmlns:cx4="http://schemas.microsoft.com/office/drawing/2016/5/10/chartex" xmlns:cx5="http://schemas.microsoft.com/office/drawing/2016/5/11/chartex" xmlns:cx6="http://schemas.microsoft.com/office/drawing/2016/5/12/chartex" xmlns:cx7="http://schemas.microsoft.com/office/drawing/2016/5/13/chartex" xmlns:cx8="http://schemas.microsoft.com/office/drawing/2016/5/14/chartex" xmlns:mc="http://schemas.openxmlformats.org/markup-compatibility/2006" xmlns:aink="http://schemas.microsoft.com/office/drawing/2016/ink" xmlns:am3d="http://schemas.microsoft.com/office/drawing/2017/model3d" xmlns:o="urn:schemas-microsoft-com:office:office" xmlns:oel="http://schemas.microsoft.com/office/2019/extlst" xmlns:r="http://schemas.openxmlformats.org/officeDocument/2006/relationships" xmlns:m="http://schemas.openxmlformats.org/officeDocument/2006/math" xmlns:v="urn:schemas-microsoft-com:vml" xmlns:wp14="http://schemas.microsoft.com/office/word/2010/wordprocessingDrawing" xmlns:wp="http://schemas.openxmlformats.org/drawingml/2006/wordprocessingDrawing" xmlns:w10="urn:schemas-microsoft-com:office:word" xmlns:w="http://schemas.openxmlformats.org/wordprocessingml/2006/main" xmlns:w14="http://schemas.microsoft.com/office/word/2010/wordml" xmlns:w15="http://schemas.microsoft.com/office/word/2012/wordml" xmlns:w16cex="http://schemas.microsoft.com/office/word/2018/wordml/cex" xmlns:w16cid="http://schemas.microsoft.com/office/word/2016/wordml/cid" xmlns:w16="http://schemas.microsoft.com/office/word/2018/wordml" xmlns:w16sdtdh="http://schemas.microsoft.com/office/word/2020/wordml/sdtdatahash" xmlns:w16se="http://schemas.microsoft.com/office/word/2015/wordml/symex" xmlns:wpg="http://schemas.microsoft.com/office/word/2010/wordprocessingGroup" xmlns:wpi="http://schemas.microsoft.com/office/word/2010/wordprocessingInk" xmlns:wne="http://schemas.microsoft.com/office/word/2006/wordml" xmlns:wps="http://schemas.microsoft.com/office/word/2010/wordprocessingShape" mc:Ignorable="w14 w15 w16se w16cid w16 w16cex w16sdtdh wp14">
+<w:hdr xmlns:wpc="http://schemas.microsoft.com/office/word/2010/wordprocessingCanvas" xmlns:cx="http://schemas.microsoft.com/office/drawing/2014/chartex" xmlns:cx1="http://schemas.microsoft.com/office/drawing/2015/9/8/chartex" xmlns:cx2="http://schemas.microsoft.com/office/drawing/2015/10/21/chartex" xmlns:cx3="http://schemas.microsoft.com/office/drawing/2016/5/9/chartex" xmlns:cx4="http://schemas.microsoft.com/office/drawing/2016/5/10/chartex" xmlns:cx5="http://schemas.microsoft.com/office/drawing/2016/5/11/chartex" xmlns:cx6="http://schemas.microsoft.com/office/drawing/2016/5/12/chartex" xmlns:cx7="http://schemas.microsoft.com/office/drawing/2016/5/13/chartex" xmlns:cx8="http://schemas.microsoft.com/office/drawing/2016/5/14/chartex" xmlns:mc="http://schemas.openxmlformats.org/markup-compatibility/2006" xmlns:aink="http://schemas.microsoft.com/office/drawing/2016/ink" xmlns:am3d="http://schemas.microsoft.com/office/drawing/2017/model3d" xmlns:o="urn:schemas-microsoft-com:office:office" xmlns:oel="http://schemas.microsoft.com/office/2019/extlst" xmlns:r="http://schemas.openxmlformats.org/officeDocument/2006/relationships" xmlns:m="http://schemas.openxmlformats.org/officeDocument/2006/math" xmlns:v="urn:schemas-microsoft-com:vml" xmlns:wp14="http://schemas.microsoft.com/office/word/2010/wordprocessingDrawing" xmlns:wp="http://schemas.openxmlformats.org/drawingml/2006/wordprocessingDrawing" xmlns:w10="urn:schemas-microsoft-com:office:word" xmlns:w="http://schemas.openxmlformats.org/wordprocessingml/2006/main" xmlns:w14="http://schemas.microsoft.com/office/word/2010/wordml" xmlns:w15="http://schemas.microsoft.com/office/word/2012/wordml" xmlns:w16cex="http://schemas.microsoft.com/office/word/2018/wordml/cex" xmlns:w16cid="http://schemas.microsoft.com/office/word/2016/wordml/cid" xmlns:w16="http://schemas.microsoft.com/office/word/2018/wordml" xmlns:w16du="http://schemas.microsoft.com/office/word/2023/wordml/word16du" xmlns:w16sdtdh="http://schemas.microsoft.com/office/word/2020/wordml/sdtdatahash" xmlns:w16sdtfl="http://schemas.microsoft.com/office/word/2024/wordml/sdtformatlock" xmlns:w16se="http://schemas.microsoft.com/office/word/2015/wordml/symex" xmlns:wpg="http://schemas.microsoft.com/office/word/2010/wordprocessingGroup" xmlns:wpi="http://schemas.microsoft.com/office/word/2010/wordprocessingInk" xmlns:wne="http://schemas.microsoft.com/office/word/2006/wordml" xmlns:wps="http://schemas.microsoft.com/office/word/2010/wordprocessingShape" mc:Ignorable="w14 w15 w16se w16cid w16 w16cex w16sdtdh w16sdtfl w16du wp14">
   <w:p>
     <w:pPr>
       <w:pStyle w:val="Header"/>
@@ -6107,7 +6023,7 @@
 </file>
 
 <file path=word/header2.xml><?xml version="1.0" encoding="utf-8"?>
-<w:hdr xmlns:wpc="http://schemas.microsoft.com/office/word/2010/wordprocessingCanvas" xmlns:cx="http://schemas.microsoft.com/office/drawing/2014/chartex" xmlns:cx1="http://schemas.microsoft.com/office/drawing/2015/9/8/chartex" xmlns:cx2="http://schemas.microsoft.com/office/drawing/2015/10/21/chartex" xmlns:cx3="http://schemas.microsoft.com/office/drawing/2016/5/9/chartex" xmlns:cx4="http://schemas.microsoft.com/office/drawing/2016/5/10/chartex" xmlns:cx5="http://schemas.microsoft.com/office/drawing/2016/5/11/chartex" xmlns:cx6="http://schemas.microsoft.com/office/drawing/2016/5/12/chartex" xmlns:cx7="http://schemas.microsoft.com/office/drawing/2016/5/13/chartex" xmlns:cx8="http://schemas.microsoft.com/office/drawing/2016/5/14/chartex" xmlns:mc="http://schemas.openxmlformats.org/markup-compatibility/2006" xmlns:aink="http://schemas.microsoft.com/office/drawing/2016/ink" xmlns:am3d="http://schemas.microsoft.com/office/drawing/2017/model3d" xmlns:o="urn:schemas-microsoft-com:office:office" xmlns:oel="http://schemas.microsoft.com/office/2019/extlst" xmlns:r="http://schemas.openxmlformats.org/officeDocument/2006/relationships" xmlns:m="http://schemas.openxmlformats.org/officeDocument/2006/math" xmlns:v="urn:schemas-microsoft-com:vml" xmlns:wp14="http://schemas.microsoft.com/office/word/2010/wordprocessingDrawing" xmlns:wp="http://schemas.openxmlformats.org/drawingml/2006/wordprocessingDrawing" xmlns:w10="urn:schemas-microsoft-com:office:word" xmlns:w="http://schemas.openxmlformats.org/wordprocessingml/2006/main" xmlns:w14="http://schemas.microsoft.com/office/word/2010/wordml" xmlns:w15="http://schemas.microsoft.com/office/word/2012/wordml" xmlns:w16cex="http://schemas.microsoft.com/office/word/2018/wordml/cex" xmlns:w16cid="http://schemas.microsoft.com/office/word/2016/wordml/cid" xmlns:w16="http://schemas.microsoft.com/office/word/2018/wordml" xmlns:w16sdtdh="http://schemas.microsoft.com/office/word/2020/wordml/sdtdatahash" xmlns:w16se="http://schemas.microsoft.com/office/word/2015/wordml/symex" xmlns:wpg="http://schemas.microsoft.com/office/word/2010/wordprocessingGroup" xmlns:wpi="http://schemas.microsoft.com/office/word/2010/wordprocessingInk" xmlns:wne="http://schemas.microsoft.com/office/word/2006/wordml" xmlns:wps="http://schemas.microsoft.com/office/word/2010/wordprocessingShape" mc:Ignorable="w14 w15 w16se w16cid w16 w16cex w16sdtdh wp14">
+<w:hdr xmlns:wpc="http://schemas.microsoft.com/office/word/2010/wordprocessingCanvas" xmlns:cx="http://schemas.microsoft.com/office/drawing/2014/chartex" xmlns:cx1="http://schemas.microsoft.com/office/drawing/2015/9/8/chartex" xmlns:cx2="http://schemas.microsoft.com/office/drawing/2015/10/21/chartex" xmlns:cx3="http://schemas.microsoft.com/office/drawing/2016/5/9/chartex" xmlns:cx4="http://schemas.microsoft.com/office/drawing/2016/5/10/chartex" xmlns:cx5="http://schemas.microsoft.com/office/drawing/2016/5/11/chartex" xmlns:cx6="http://schemas.microsoft.com/office/drawing/2016/5/12/chartex" xmlns:cx7="http://schemas.microsoft.com/office/drawing/2016/5/13/chartex" xmlns:cx8="http://schemas.microsoft.com/office/drawing/2016/5/14/chartex" xmlns:mc="http://schemas.openxmlformats.org/markup-compatibility/2006" xmlns:aink="http://schemas.microsoft.com/office/drawing/2016/ink" xmlns:am3d="http://schemas.microsoft.com/office/drawing/2017/model3d" xmlns:o="urn:schemas-microsoft-com:office:office" xmlns:oel="http://schemas.microsoft.com/office/2019/extlst" xmlns:r="http://schemas.openxmlformats.org/officeDocument/2006/relationships" xmlns:m="http://schemas.openxmlformats.org/officeDocument/2006/math" xmlns:v="urn:schemas-microsoft-com:vml" xmlns:wp14="http://schemas.microsoft.com/office/word/2010/wordprocessingDrawing" xmlns:wp="http://schemas.openxmlformats.org/drawingml/2006/wordprocessingDrawing" xmlns:w10="urn:schemas-microsoft-com:office:word" xmlns:w="http://schemas.openxmlformats.org/wordprocessingml/2006/main" xmlns:w14="http://schemas.microsoft.com/office/word/2010/wordml" xmlns:w15="http://schemas.microsoft.com/office/word/2012/wordml" xmlns:w16cex="http://schemas.microsoft.com/office/word/2018/wordml/cex" xmlns:w16cid="http://schemas.microsoft.com/office/word/2016/wordml/cid" xmlns:w16="http://schemas.microsoft.com/office/word/2018/wordml" xmlns:w16du="http://schemas.microsoft.com/office/word/2023/wordml/word16du" xmlns:w16sdtdh="http://schemas.microsoft.com/office/word/2020/wordml/sdtdatahash" xmlns:w16sdtfl="http://schemas.microsoft.com/office/word/2024/wordml/sdtformatlock" xmlns:w16se="http://schemas.microsoft.com/office/word/2015/wordml/symex" xmlns:wpg="http://schemas.microsoft.com/office/word/2010/wordprocessingGroup" xmlns:wpi="http://schemas.microsoft.com/office/word/2010/wordprocessingInk" xmlns:wne="http://schemas.microsoft.com/office/word/2006/wordml" xmlns:wps="http://schemas.microsoft.com/office/word/2010/wordprocessingShape" mc:Ignorable="w14 w15 w16se w16cid w16 w16cex w16sdtdh w16sdtfl w16du wp14">
   <w:p>
     <w:pPr>
       <w:pStyle w:val="Header"/>
@@ -6178,7 +6094,7 @@
       <mc:AlternateContent>
         <mc:Choice Requires="wps">
           <w:drawing>
-            <wp:anchor distT="0" distB="0" distL="114300" distR="114300" simplePos="0" relativeHeight="251656704" behindDoc="0" locked="0" layoutInCell="1" allowOverlap="1" wp14:anchorId="57BC2DB2" wp14:editId="6931EEF0">
+            <wp:anchor distT="0" distB="0" distL="114300" distR="114300" simplePos="0" relativeHeight="251658240" behindDoc="0" locked="0" layoutInCell="1" allowOverlap="1" wp14:anchorId="57BC2DB2" wp14:editId="6931EEF0">
               <wp:simplePos x="0" y="0"/>
               <wp:positionH relativeFrom="column">
                 <wp:posOffset>246197</wp:posOffset>
@@ -6242,7 +6158,6 @@
                               <w:szCs w:val="32"/>
                             </w:rPr>
                           </w:pPr>
-                          <w:proofErr w:type="spellStart"/>
                           <w:r>
                             <w:rPr>
                               <w:color w:val="FFFFFF" w:themeColor="background1"/>
@@ -6251,7 +6166,6 @@
                             </w:rPr>
                             <w:t>XenServer</w:t>
                           </w:r>
-                          <w:proofErr w:type="spellEnd"/>
                           <w:r>
                             <w:rPr>
                               <w:color w:val="FFFFFF" w:themeColor="background1"/>
@@ -6312,7 +6226,7 @@
               <v:stroke joinstyle="miter"/>
               <v:path gradientshapeok="t" o:connecttype="rect"/>
             </v:shapetype>
-            <v:shape id="Text Box 3" o:spid="_x0000_s1030" type="#_x0000_t202" style="position:absolute;margin-left:19.4pt;margin-top:35.1pt;width:523.1pt;height:48.75pt;z-index:251656704;visibility:visible;mso-wrap-style:square;mso-width-percent:0;mso-height-percent:0;mso-wrap-distance-left:9pt;mso-wrap-distance-top:0;mso-wrap-distance-right:9pt;mso-wrap-distance-bottom:0;mso-position-horizontal:absolute;mso-position-horizontal-relative:text;mso-position-vertical:absolute;mso-position-vertical-relative:text;mso-width-percent:0;mso-height-percent:0;mso-width-relative:margin;mso-height-relative:margin;v-text-anchor:top" o:gfxdata="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" filled="f" stroked="f">
+            <v:shape id="Text Box 3" o:spid="_x0000_s1030" type="#_x0000_t202" style="position:absolute;margin-left:19.4pt;margin-top:35.1pt;width:523.1pt;height:48.75pt;z-index:251658240;visibility:visible;mso-wrap-style:square;mso-width-percent:0;mso-height-percent:0;mso-wrap-distance-left:9pt;mso-wrap-distance-top:0;mso-wrap-distance-right:9pt;mso-wrap-distance-bottom:0;mso-position-horizontal:absolute;mso-position-horizontal-relative:text;mso-position-vertical:absolute;mso-position-vertical-relative:text;mso-width-percent:0;mso-height-percent:0;mso-width-relative:margin;mso-height-relative:margin;v-text-anchor:top" o:gfxdata="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" filled="f" stroked="f">
               <v:textbox inset="0,0,0,0">
                 <w:txbxContent>
                   <w:p>
@@ -6324,7 +6238,6 @@
                         <w:szCs w:val="32"/>
                       </w:rPr>
                     </w:pPr>
-                    <w:proofErr w:type="spellStart"/>
                     <w:r>
                       <w:rPr>
                         <w:color w:val="FFFFFF" w:themeColor="background1"/>
@@ -6333,7 +6246,6 @@
                       </w:rPr>
                       <w:t>XenServer</w:t>
                     </w:r>
-                    <w:proofErr w:type="spellEnd"/>
                     <w:r>
                       <w:rPr>
                         <w:color w:val="FFFFFF" w:themeColor="background1"/>
@@ -6383,7 +6295,7 @@
 </file>
 
 <file path=word/numbering.xml><?xml version="1.0" encoding="utf-8"?>
-<w:numbering xmlns:wpc="http://schemas.microsoft.com/office/word/2010/wordprocessingCanvas" xmlns:cx="http://schemas.microsoft.com/office/drawing/2014/chartex" xmlns:cx1="http://schemas.microsoft.com/office/drawing/2015/9/8/chartex" xmlns:cx2="http://schemas.microsoft.com/office/drawing/2015/10/21/chartex" xmlns:cx3="http://schemas.microsoft.com/office/drawing/2016/5/9/chartex" xmlns:cx4="http://schemas.microsoft.com/office/drawing/2016/5/10/chartex" xmlns:cx5="http://schemas.microsoft.com/office/drawing/2016/5/11/chartex" xmlns:cx6="http://schemas.microsoft.com/office/drawing/2016/5/12/chartex" xmlns:cx7="http://schemas.microsoft.com/office/drawing/2016/5/13/chartex" xmlns:cx8="http://schemas.microsoft.com/office/drawing/2016/5/14/chartex" xmlns:mc="http://schemas.openxmlformats.org/markup-compatibility/2006" xmlns:aink="http://schemas.microsoft.com/office/drawing/2016/ink" xmlns:am3d="http://schemas.microsoft.com/office/drawing/2017/model3d" xmlns:o="urn:schemas-microsoft-com:office:office" xmlns:oel="http://schemas.microsoft.com/office/2019/extlst" xmlns:r="http://schemas.openxmlformats.org/officeDocument/2006/relationships" xmlns:m="http://schemas.openxmlformats.org/officeDocument/2006/math" xmlns:v="urn:schemas-microsoft-com:vml" xmlns:wp14="http://schemas.microsoft.com/office/word/2010/wordprocessingDrawing" xmlns:wp="http://schemas.openxmlformats.org/drawingml/2006/wordprocessingDrawing" xmlns:w10="urn:schemas-microsoft-com:office:word" xmlns:w="http://schemas.openxmlformats.org/wordprocessingml/2006/main" xmlns:w14="http://schemas.microsoft.com/office/word/2010/wordml" xmlns:w15="http://schemas.microsoft.com/office/word/2012/wordml" xmlns:w16cex="http://schemas.microsoft.com/office/word/2018/wordml/cex" xmlns:w16cid="http://schemas.microsoft.com/office/word/2016/wordml/cid" xmlns:w16="http://schemas.microsoft.com/office/word/2018/wordml" xmlns:w16sdtdh="http://schemas.microsoft.com/office/word/2020/wordml/sdtdatahash" xmlns:w16se="http://schemas.microsoft.com/office/word/2015/wordml/symex" xmlns:wpg="http://schemas.microsoft.com/office/word/2010/wordprocessingGroup" xmlns:wpi="http://schemas.microsoft.com/office/word/2010/wordprocessingInk" xmlns:wne="http://schemas.microsoft.com/office/word/2006/wordml" xmlns:wps="http://schemas.microsoft.com/office/word/2010/wordprocessingShape" mc:Ignorable="w14 w15 w16se w16cid w16 w16cex w16sdtdh wp14">
+<w:numbering xmlns:wpc="http://schemas.microsoft.com/office/word/2010/wordprocessingCanvas" xmlns:cx="http://schemas.microsoft.com/office/drawing/2014/chartex" xmlns:cx1="http://schemas.microsoft.com/office/drawing/2015/9/8/chartex" xmlns:cx2="http://schemas.microsoft.com/office/drawing/2015/10/21/chartex" xmlns:cx3="http://schemas.microsoft.com/office/drawing/2016/5/9/chartex" xmlns:cx4="http://schemas.microsoft.com/office/drawing/2016/5/10/chartex" xmlns:cx5="http://schemas.microsoft.com/office/drawing/2016/5/11/chartex" xmlns:cx6="http://schemas.microsoft.com/office/drawing/2016/5/12/chartex" xmlns:cx7="http://schemas.microsoft.com/office/drawing/2016/5/13/chartex" xmlns:cx8="http://schemas.microsoft.com/office/drawing/2016/5/14/chartex" xmlns:mc="http://schemas.openxmlformats.org/markup-compatibility/2006" xmlns:aink="http://schemas.microsoft.com/office/drawing/2016/ink" xmlns:am3d="http://schemas.microsoft.com/office/drawing/2017/model3d" xmlns:o="urn:schemas-microsoft-com:office:office" xmlns:oel="http://schemas.microsoft.com/office/2019/extlst" xmlns:r="http://schemas.openxmlformats.org/officeDocument/2006/relationships" xmlns:m="http://schemas.openxmlformats.org/officeDocument/2006/math" xmlns:v="urn:schemas-microsoft-com:vml" xmlns:wp14="http://schemas.microsoft.com/office/word/2010/wordprocessingDrawing" xmlns:wp="http://schemas.openxmlformats.org/drawingml/2006/wordprocessingDrawing" xmlns:w10="urn:schemas-microsoft-com:office:word" xmlns:w="http://schemas.openxmlformats.org/wordprocessingml/2006/main" xmlns:w14="http://schemas.microsoft.com/office/word/2010/wordml" xmlns:w15="http://schemas.microsoft.com/office/word/2012/wordml" xmlns:w16cex="http://schemas.microsoft.com/office/word/2018/wordml/cex" xmlns:w16cid="http://schemas.microsoft.com/office/word/2016/wordml/cid" xmlns:w16="http://schemas.microsoft.com/office/word/2018/wordml" xmlns:w16du="http://schemas.microsoft.com/office/word/2023/wordml/word16du" xmlns:w16sdtdh="http://schemas.microsoft.com/office/word/2020/wordml/sdtdatahash" xmlns:w16sdtfl="http://schemas.microsoft.com/office/word/2024/wordml/sdtformatlock" xmlns:w16se="http://schemas.microsoft.com/office/word/2015/wordml/symex" xmlns:wpg="http://schemas.microsoft.com/office/word/2010/wordprocessingGroup" xmlns:wpi="http://schemas.microsoft.com/office/word/2010/wordprocessingInk" xmlns:wne="http://schemas.microsoft.com/office/word/2006/wordml" xmlns:wps="http://schemas.microsoft.com/office/word/2010/wordprocessingShape" mc:Ignorable="w14 w15 w16se w16cid w16 w16cex w16sdtdh w16sdtfl w16du wp14">
   <w:abstractNum w:abstractNumId="0" w15:restartNumberingAfterBreak="0">
     <w:nsid w:val="FFFFFF7C"/>
     <w:multiLevelType w:val="singleLevel"/>
@@ -9895,7 +9807,7 @@
 </file>
 
 <file path=word/styles.xml><?xml version="1.0" encoding="utf-8"?>
-<w:styles xmlns:mc="http://schemas.openxmlformats.org/markup-compatibility/2006" xmlns:r="http://schemas.openxmlformats.org/officeDocument/2006/relationships" xmlns:w="http://schemas.openxmlformats.org/wordprocessingml/2006/main" xmlns:w14="http://schemas.microsoft.com/office/word/2010/wordml" xmlns:w15="http://schemas.microsoft.com/office/word/2012/wordml" xmlns:w16cex="http://schemas.microsoft.com/office/word/2018/wordml/cex" xmlns:w16cid="http://schemas.microsoft.com/office/word/2016/wordml/cid" xmlns:w16="http://schemas.microsoft.com/office/word/2018/wordml" xmlns:w16sdtdh="http://schemas.microsoft.com/office/word/2020/wordml/sdtdatahash" xmlns:w16se="http://schemas.microsoft.com/office/word/2015/wordml/symex" mc:Ignorable="w14 w15 w16se w16cid w16 w16cex w16sdtdh">
+<w:styles xmlns:mc="http://schemas.openxmlformats.org/markup-compatibility/2006" xmlns:r="http://schemas.openxmlformats.org/officeDocument/2006/relationships" xmlns:w="http://schemas.openxmlformats.org/wordprocessingml/2006/main" xmlns:w14="http://schemas.microsoft.com/office/word/2010/wordml" xmlns:w15="http://schemas.microsoft.com/office/word/2012/wordml" xmlns:w16cex="http://schemas.microsoft.com/office/word/2018/wordml/cex" xmlns:w16cid="http://schemas.microsoft.com/office/word/2016/wordml/cid" xmlns:w16="http://schemas.microsoft.com/office/word/2018/wordml" xmlns:w16du="http://schemas.microsoft.com/office/word/2023/wordml/word16du" xmlns:w16sdtdh="http://schemas.microsoft.com/office/word/2020/wordml/sdtdatahash" xmlns:w16sdtfl="http://schemas.microsoft.com/office/word/2024/wordml/sdtformatlock" xmlns:w16se="http://schemas.microsoft.com/office/word/2015/wordml/symex" mc:Ignorable="w14 w15 w16se w16cid w16 w16cex w16sdtdh w16sdtfl w16du">
   <w:docDefaults>
     <w:rPrDefault>
       <w:rPr>
@@ -11104,7 +11016,7 @@
 </file>
 
 <file path=word/glossary/document.xml><?xml version="1.0" encoding="utf-8"?>
-<w:glossaryDocument xmlns:wpc="http://schemas.microsoft.com/office/word/2010/wordprocessingCanvas" xmlns:cx="http://schemas.microsoft.com/office/drawing/2014/chartex" xmlns:cx1="http://schemas.microsoft.com/office/drawing/2015/9/8/chartex" xmlns:cx2="http://schemas.microsoft.com/office/drawing/2015/10/21/chartex" xmlns:cx3="http://schemas.microsoft.com/office/drawing/2016/5/9/chartex" xmlns:cx4="http://schemas.microsoft.com/office/drawing/2016/5/10/chartex" xmlns:cx5="http://schemas.microsoft.com/office/drawing/2016/5/11/chartex" xmlns:cx6="http://schemas.microsoft.com/office/drawing/2016/5/12/chartex" xmlns:cx7="http://schemas.microsoft.com/office/drawing/2016/5/13/chartex" xmlns:cx8="http://schemas.microsoft.com/office/drawing/2016/5/14/chartex" xmlns:mc="http://schemas.openxmlformats.org/markup-compatibility/2006" xmlns:aink="http://schemas.microsoft.com/office/drawing/2016/ink" xmlns:am3d="http://schemas.microsoft.com/office/drawing/2017/model3d" xmlns:o="urn:schemas-microsoft-com:office:office" xmlns:oel="http://schemas.microsoft.com/office/2019/extlst" xmlns:r="http://schemas.openxmlformats.org/officeDocument/2006/relationships" xmlns:m="http://schemas.openxmlformats.org/officeDocument/2006/math" xmlns:v="urn:schemas-microsoft-com:vml" xmlns:wp14="http://schemas.microsoft.com/office/word/2010/wordprocessingDrawing" xmlns:wp="http://schemas.openxmlformats.org/drawingml/2006/wordprocessingDrawing" xmlns:w10="urn:schemas-microsoft-com:office:word" xmlns:w="http://schemas.openxmlformats.org/wordprocessingml/2006/main" xmlns:w14="http://schemas.microsoft.com/office/word/2010/wordml" xmlns:w15="http://schemas.microsoft.com/office/word/2012/wordml" xmlns:w16cex="http://schemas.microsoft.com/office/word/2018/wordml/cex" xmlns:w16cid="http://schemas.microsoft.com/office/word/2016/wordml/cid" xmlns:w16="http://schemas.microsoft.com/office/word/2018/wordml" xmlns:w16sdtdh="http://schemas.microsoft.com/office/word/2020/wordml/sdtdatahash" xmlns:w16se="http://schemas.microsoft.com/office/word/2015/wordml/symex" xmlns:wpg="http://schemas.microsoft.com/office/word/2010/wordprocessingGroup" xmlns:wpi="http://schemas.microsoft.com/office/word/2010/wordprocessingInk" xmlns:wne="http://schemas.microsoft.com/office/word/2006/wordml" xmlns:wps="http://schemas.microsoft.com/office/word/2010/wordprocessingShape" mc:Ignorable="w14 w15 w16se w16cid w16 w16cex w16sdtdh wp14">
+<w:glossaryDocument xmlns:wpc="http://schemas.microsoft.com/office/word/2010/wordprocessingCanvas" xmlns:cx="http://schemas.microsoft.com/office/drawing/2014/chartex" xmlns:cx1="http://schemas.microsoft.com/office/drawing/2015/9/8/chartex" xmlns:cx2="http://schemas.microsoft.com/office/drawing/2015/10/21/chartex" xmlns:cx3="http://schemas.microsoft.com/office/drawing/2016/5/9/chartex" xmlns:cx4="http://schemas.microsoft.com/office/drawing/2016/5/10/chartex" xmlns:cx5="http://schemas.microsoft.com/office/drawing/2016/5/11/chartex" xmlns:cx6="http://schemas.microsoft.com/office/drawing/2016/5/12/chartex" xmlns:cx7="http://schemas.microsoft.com/office/drawing/2016/5/13/chartex" xmlns:cx8="http://schemas.microsoft.com/office/drawing/2016/5/14/chartex" xmlns:mc="http://schemas.openxmlformats.org/markup-compatibility/2006" xmlns:aink="http://schemas.microsoft.com/office/drawing/2016/ink" xmlns:am3d="http://schemas.microsoft.com/office/drawing/2017/model3d" xmlns:o="urn:schemas-microsoft-com:office:office" xmlns:oel="http://schemas.microsoft.com/office/2019/extlst" xmlns:r="http://schemas.openxmlformats.org/officeDocument/2006/relationships" xmlns:m="http://schemas.openxmlformats.org/officeDocument/2006/math" xmlns:v="urn:schemas-microsoft-com:vml" xmlns:wp14="http://schemas.microsoft.com/office/word/2010/wordprocessingDrawing" xmlns:wp="http://schemas.openxmlformats.org/drawingml/2006/wordprocessingDrawing" xmlns:w10="urn:schemas-microsoft-com:office:word" xmlns:w="http://schemas.openxmlformats.org/wordprocessingml/2006/main" xmlns:w14="http://schemas.microsoft.com/office/word/2010/wordml" xmlns:w15="http://schemas.microsoft.com/office/word/2012/wordml" xmlns:w16cex="http://schemas.microsoft.com/office/word/2018/wordml/cex" xmlns:w16cid="http://schemas.microsoft.com/office/word/2016/wordml/cid" xmlns:w16="http://schemas.microsoft.com/office/word/2018/wordml" xmlns:w16du="http://schemas.microsoft.com/office/word/2023/wordml/word16du" xmlns:w16sdtdh="http://schemas.microsoft.com/office/word/2020/wordml/sdtdatahash" xmlns:w16sdtfl="http://schemas.microsoft.com/office/word/2024/wordml/sdtformatlock" xmlns:w16se="http://schemas.microsoft.com/office/word/2015/wordml/symex" xmlns:wpg="http://schemas.microsoft.com/office/word/2010/wordprocessingGroup" xmlns:wpi="http://schemas.microsoft.com/office/word/2010/wordprocessingInk" xmlns:wne="http://schemas.microsoft.com/office/word/2006/wordml" xmlns:wps="http://schemas.microsoft.com/office/word/2010/wordprocessingShape" mc:Ignorable="w14 w15 w16se w16cid w16 w16cex w16sdtdh w16sdtfl w16du wp14">
   <w:docParts>
     <w:docPart>
       <w:docPartPr>
@@ -13785,16 +13697,42 @@
         </w:p>
       </w:docPartBody>
     </w:docPart>
+    <w:docPart>
+      <w:docPartPr>
+        <w:name w:val="DefaultPlaceholder_-1854013438"/>
+        <w:category>
+          <w:name w:val="General"/>
+          <w:gallery w:val="placeholder"/>
+        </w:category>
+        <w:types>
+          <w:type w:val="bbPlcHdr"/>
+        </w:types>
+        <w:behaviors>
+          <w:behavior w:val="content"/>
+        </w:behaviors>
+        <w:guid w:val="{CD52BC97-2526-41A7-ABBB-C46255C3EC38}"/>
+      </w:docPartPr>
+      <w:docPartBody>
+        <w:p>
+          <w:r>
+            <w:rPr>
+              <w:rStyle w:val="PlaceholderText"/>
+            </w:rPr>
+            <w:t>Choose an item.</w:t>
+          </w:r>
+        </w:p>
+      </w:docPartBody>
+    </w:docPart>
   </w:docParts>
 </w:glossaryDocument>
 </file>
 
 <file path=word/glossary/fontTable.xml><?xml version="1.0" encoding="utf-8"?>
-<w:fonts xmlns:mc="http://schemas.openxmlformats.org/markup-compatibility/2006" xmlns:r="http://schemas.openxmlformats.org/officeDocument/2006/relationships" xmlns:w="http://schemas.openxmlformats.org/wordprocessingml/2006/main" xmlns:w14="http://schemas.microsoft.com/office/word/2010/wordml" xmlns:w15="http://schemas.microsoft.com/office/word/2012/wordml" xmlns:w16cex="http://schemas.microsoft.com/office/word/2018/wordml/cex" xmlns:w16cid="http://schemas.microsoft.com/office/word/2016/wordml/cid" xmlns:w16="http://schemas.microsoft.com/office/word/2018/wordml" xmlns:w16sdtdh="http://schemas.microsoft.com/office/word/2020/wordml/sdtdatahash" xmlns:w16se="http://schemas.microsoft.com/office/word/2015/wordml/symex" mc:Ignorable="w14 w15 w16se w16cid w16 w16cex w16sdtdh">
+<w:fonts xmlns:mc="http://schemas.openxmlformats.org/markup-compatibility/2006" xmlns:r="http://schemas.openxmlformats.org/officeDocument/2006/relationships" xmlns:w="http://schemas.openxmlformats.org/wordprocessingml/2006/main" xmlns:w14="http://schemas.microsoft.com/office/word/2010/wordml" xmlns:w15="http://schemas.microsoft.com/office/word/2012/wordml" xmlns:w16cex="http://schemas.microsoft.com/office/word/2018/wordml/cex" xmlns:w16cid="http://schemas.microsoft.com/office/word/2016/wordml/cid" xmlns:w16="http://schemas.microsoft.com/office/word/2018/wordml" xmlns:w16du="http://schemas.microsoft.com/office/word/2023/wordml/word16du" xmlns:w16sdtdh="http://schemas.microsoft.com/office/word/2020/wordml/sdtdatahash" xmlns:w16sdtfl="http://schemas.microsoft.com/office/word/2024/wordml/sdtformatlock" xmlns:w16se="http://schemas.microsoft.com/office/word/2015/wordml/symex" mc:Ignorable="w14 w15 w16se w16cid w16 w16cex w16sdtdh w16sdtfl w16du">
   <w:font w:name="Symbol">
     <w:panose1 w:val="05050102010706020507"/>
     <w:charset w:val="02"/>
-    <w:family w:val="decorative"/>
+    <w:family w:val="roman"/>
     <w:pitch w:val="variable"/>
     <w:sig w:usb0="00000000" w:usb1="10000000" w:usb2="00000000" w:usb3="00000000" w:csb0="80000000" w:csb1="00000000"/>
   </w:font>
@@ -13810,14 +13748,14 @@
     <w:charset w:val="00"/>
     <w:family w:val="modern"/>
     <w:pitch w:val="fixed"/>
-    <w:sig w:usb0="E0002AFF" w:usb1="C0007843" w:usb2="00000009" w:usb3="00000000" w:csb0="000001FF" w:csb1="00000000"/>
+    <w:sig w:usb0="E0002EFF" w:usb1="C0007843" w:usb2="00000009" w:usb3="00000000" w:csb0="000001FF" w:csb1="00000000"/>
   </w:font>
   <w:font w:name="Wingdings">
     <w:panose1 w:val="05000000000000000000"/>
-    <w:charset w:val="4D"/>
-    <w:family w:val="decorative"/>
+    <w:charset w:val="02"/>
+    <w:family w:val="auto"/>
     <w:pitch w:val="variable"/>
-    <w:sig w:usb0="00000003" w:usb1="00000000" w:usb2="00000000" w:usb3="00000000" w:csb0="80000001" w:csb1="00000000"/>
+    <w:sig w:usb0="00000000" w:usb1="10000000" w:usb2="00000000" w:usb3="00000000" w:csb0="80000000" w:csb1="00000000"/>
   </w:font>
   <w:font w:name="Calibri">
     <w:panose1 w:val="020F0502020204030204"/>
@@ -13827,15 +13765,13 @@
     <w:sig w:usb0="E4002EFF" w:usb1="C000247B" w:usb2="00000009" w:usb3="00000000" w:csb0="000001FF" w:csb1="00000000"/>
   </w:font>
   <w:font w:name="Tunga">
-    <w:panose1 w:val="020B0502040204020203"/>
-    <w:charset w:val="00"/>
-    <w:family w:val="swiss"/>
+    <w:panose1 w:val="00000400000000000000"/>
+    <w:charset w:val="01"/>
+    <w:family w:val="roman"/>
     <w:pitch w:val="variable"/>
-    <w:sig w:usb0="00400003" w:usb1="00000000" w:usb2="00000000" w:usb3="00000000" w:csb0="00000001" w:csb1="00000000"/>
   </w:font>
   <w:font w:name="Public Sans Light">
     <w:altName w:val="Calibri"/>
-    <w:panose1 w:val="00000000000000000000"/>
     <w:charset w:val="00"/>
     <w:family w:val="auto"/>
     <w:pitch w:val="variable"/>
@@ -13847,17 +13783,16 @@
     <w:charset w:val="86"/>
     <w:family w:val="auto"/>
     <w:pitch w:val="variable"/>
-    <w:sig w:usb0="00000003" w:usb1="288F0000" w:usb2="00000016" w:usb3="00000000" w:csb0="00040001" w:csb1="00000000"/>
+    <w:sig w:usb0="00000203" w:usb1="288F0000" w:usb2="00000016" w:usb3="00000000" w:csb0="00040001" w:csb1="00000000"/>
   </w:font>
   <w:font w:name="Cambria">
     <w:panose1 w:val="02040503050406030204"/>
     <w:charset w:val="00"/>
     <w:family w:val="roman"/>
     <w:pitch w:val="variable"/>
-    <w:sig w:usb0="E00002FF" w:usb1="400004FF" w:usb2="00000000" w:usb3="00000000" w:csb0="0000019F" w:csb1="00000000"/>
+    <w:sig w:usb0="E00006FF" w:usb1="420024FF" w:usb2="02000000" w:usb3="00000000" w:csb0="0000019F" w:csb1="00000000"/>
   </w:font>
   <w:font w:name="Helvetica 55 Roman">
-    <w:panose1 w:val="00000000000000000000"/>
     <w:charset w:val="00"/>
     <w:family w:val="auto"/>
     <w:pitch w:val="variable"/>
@@ -13871,7 +13806,7 @@
     <w:sig w:usb0="E1002EFF" w:usb1="C000605B" w:usb2="00000029" w:usb3="00000000" w:csb0="000101FF" w:csb1="00000000"/>
   </w:font>
   <w:font w:name="Citrix New Sans">
-    <w:panose1 w:val="020B0604020202020204"/>
+    <w:panose1 w:val="00000000000000000000"/>
     <w:charset w:val="00"/>
     <w:family w:val="swiss"/>
     <w:notTrueType/>
@@ -13883,11 +13818,10 @@
     <w:charset w:val="00"/>
     <w:family w:val="modern"/>
     <w:pitch w:val="fixed"/>
-    <w:sig w:usb0="E10002FF" w:usb1="4000FCFF" w:usb2="00000009" w:usb3="00000000" w:csb0="0000019F" w:csb1="00000000"/>
+    <w:sig w:usb0="E00006FF" w:usb1="0000FCFF" w:usb2="00000001" w:usb3="00000000" w:csb0="0000019F" w:csb1="00000000"/>
   </w:font>
   <w:font w:name="Public Sans SemiBold">
     <w:altName w:val="Calibri"/>
-    <w:panose1 w:val="00000000000000000000"/>
     <w:charset w:val="00"/>
     <w:family w:val="auto"/>
     <w:pitch w:val="variable"/>
@@ -13898,38 +13832,44 @@
     <w:charset w:val="00"/>
     <w:family w:val="swiss"/>
     <w:pitch w:val="variable"/>
-    <w:sig w:usb0="E0002AFF" w:usb1="C0007843" w:usb2="00000009" w:usb3="00000000" w:csb0="000001FF" w:csb1="00000000"/>
+    <w:sig w:usb0="E0002EFF" w:usb1="C000785B" w:usb2="00000009" w:usb3="00000000" w:csb0="000001FF" w:csb1="00000000"/>
+  </w:font>
+  <w:font w:name="Aptos">
+    <w:panose1 w:val="00000000000000000000"/>
+    <w:charset w:val="00"/>
+    <w:family w:val="roman"/>
+    <w:notTrueType/>
+    <w:pitch w:val="default"/>
   </w:font>
   <w:font w:name="DengXian">
     <w:altName w:val="等线"/>
     <w:panose1 w:val="02010600030101010101"/>
     <w:charset w:val="86"/>
-    <w:family w:val="auto"/>
-    <w:pitch w:val="variable"/>
-    <w:sig w:usb0="A00002BF" w:usb1="38CF7CFA" w:usb2="00000016" w:usb3="00000000" w:csb0="0004000F" w:csb1="00000000"/>
+    <w:family w:val="modern"/>
+    <w:pitch w:val="fixed"/>
+    <w:sig w:usb0="00000001" w:usb1="080E0000" w:usb2="00000010" w:usb3="00000000" w:csb0="00040000" w:csb1="00000000"/>
   </w:font>
   <w:font w:name="DengXian Light">
     <w:altName w:val="等线 Light"/>
-    <w:panose1 w:val="02010600030101010101"/>
+    <w:panose1 w:val="00000000000000000000"/>
     <w:charset w:val="86"/>
-    <w:family w:val="auto"/>
-    <w:pitch w:val="variable"/>
-    <w:sig w:usb0="A00002BF" w:usb1="38CF7CFA" w:usb2="00000016" w:usb3="00000000" w:csb0="0004000F" w:csb1="00000000"/>
+    <w:family w:val="roman"/>
+    <w:notTrueType/>
+    <w:pitch w:val="default"/>
   </w:font>
-  <w:font w:name="Calibri Light">
-    <w:panose1 w:val="020F0302020204030204"/>
+  <w:font w:name="Aptos Display">
+    <w:panose1 w:val="00000000000000000000"/>
     <w:charset w:val="00"/>
-    <w:family w:val="swiss"/>
-    <w:pitch w:val="variable"/>
-    <w:sig w:usb0="E4002EFF" w:usb1="C000247B" w:usb2="00000009" w:usb3="00000000" w:csb0="000001FF" w:csb1="00000000"/>
+    <w:family w:val="roman"/>
+    <w:notTrueType/>
+    <w:pitch w:val="default"/>
   </w:font>
 </w:fonts>
 </file>
 
 <file path=word/glossary/settings.xml><?xml version="1.0" encoding="utf-8"?>
-<w:settings xmlns:mc="http://schemas.openxmlformats.org/markup-compatibility/2006" xmlns:o="urn:schemas-microsoft-com:office:office" xmlns:r="http://schemas.openxmlformats.org/officeDocument/2006/relationships" xmlns:m="http://schemas.openxmlformats.org/officeDocument/2006/math" xmlns:v="urn:schemas-microsoft-com:vml" xmlns:w10="urn:schemas-microsoft-com:office:word" xmlns:w="http://schemas.openxmlformats.org/wordprocessingml/2006/main" xmlns:w14="http://schemas.microsoft.com/office/word/2010/wordml" xmlns:w15="http://schemas.microsoft.com/office/word/2012/wordml" xmlns:w16cex="http://schemas.microsoft.com/office/word/2018/wordml/cex" xmlns:w16cid="http://schemas.microsoft.com/office/word/2016/wordml/cid" xmlns:w16="http://schemas.microsoft.com/office/word/2018/wordml" xmlns:w16sdtdh="http://schemas.microsoft.com/office/word/2020/wordml/sdtdatahash" xmlns:w16se="http://schemas.microsoft.com/office/word/2015/wordml/symex" xmlns:sl="http://schemas.openxmlformats.org/schemaLibrary/2006/main" mc:Ignorable="w14 w15 w16se w16cid w16 w16cex w16sdtdh">
+<w:settings xmlns:mc="http://schemas.openxmlformats.org/markup-compatibility/2006" xmlns:o="urn:schemas-microsoft-com:office:office" xmlns:r="http://schemas.openxmlformats.org/officeDocument/2006/relationships" xmlns:m="http://schemas.openxmlformats.org/officeDocument/2006/math" xmlns:v="urn:schemas-microsoft-com:vml" xmlns:w10="urn:schemas-microsoft-com:office:word" xmlns:w="http://schemas.openxmlformats.org/wordprocessingml/2006/main" xmlns:w14="http://schemas.microsoft.com/office/word/2010/wordml" xmlns:w15="http://schemas.microsoft.com/office/word/2012/wordml" xmlns:w16cex="http://schemas.microsoft.com/office/word/2018/wordml/cex" xmlns:w16cid="http://schemas.microsoft.com/office/word/2016/wordml/cid" xmlns:w16="http://schemas.microsoft.com/office/word/2018/wordml" xmlns:w16du="http://schemas.microsoft.com/office/word/2023/wordml/word16du" xmlns:w16sdtdh="http://schemas.microsoft.com/office/word/2020/wordml/sdtdatahash" xmlns:w16sdtfl="http://schemas.microsoft.com/office/word/2024/wordml/sdtformatlock" xmlns:w16se="http://schemas.microsoft.com/office/word/2015/wordml/symex" xmlns:sl="http://schemas.openxmlformats.org/schemaLibrary/2006/main" mc:Ignorable="w14 w15 w16se w16cid w16 w16cex w16sdtdh w16sdtfl w16du">
   <w:view w:val="normal"/>
-  <w:revisionView w:markup="0" w:comments="0" w:insDel="0" w:formatting="0" w:inkAnnotations="0"/>
   <w:defaultTabStop w:val="720"/>
   <w:characterSpacingControl w:val="doNotCompress"/>
   <w:compat>
@@ -13944,7 +13884,9 @@
   <w:rsids>
     <w:rsidRoot w:val="00262E73"/>
     <w:rsid w:val="00027F6A"/>
+    <w:rsid w:val="00196FD0"/>
     <w:rsid w:val="001B311F"/>
+    <w:rsid w:val="002170AC"/>
     <w:rsid w:val="00262E73"/>
     <w:rsid w:val="00282B62"/>
     <w:rsid w:val="00301D5F"/>
@@ -13955,6 +13897,7 @@
     <w:rsid w:val="00797255"/>
     <w:rsid w:val="00884804"/>
     <w:rsid w:val="008C03C3"/>
+    <w:rsid w:val="00C47F87"/>
     <w:rsid w:val="00DB5789"/>
     <w:rsid w:val="00DC224C"/>
     <w:rsid w:val="00F3540A"/>
@@ -13981,7 +13924,7 @@
 </file>
 
 <file path=word/glossary/styles.xml><?xml version="1.0" encoding="utf-8"?>
-<w:styles xmlns:mc="http://schemas.openxmlformats.org/markup-compatibility/2006" xmlns:r="http://schemas.openxmlformats.org/officeDocument/2006/relationships" xmlns:w="http://schemas.openxmlformats.org/wordprocessingml/2006/main" xmlns:w14="http://schemas.microsoft.com/office/word/2010/wordml" xmlns:w15="http://schemas.microsoft.com/office/word/2012/wordml" xmlns:w16cex="http://schemas.microsoft.com/office/word/2018/wordml/cex" xmlns:w16cid="http://schemas.microsoft.com/office/word/2016/wordml/cid" xmlns:w16="http://schemas.microsoft.com/office/word/2018/wordml" xmlns:w16sdtdh="http://schemas.microsoft.com/office/word/2020/wordml/sdtdatahash" xmlns:w16se="http://schemas.microsoft.com/office/word/2015/wordml/symex" mc:Ignorable="w14 w15 w16se w16cid w16 w16cex w16sdtdh">
+<w:styles xmlns:mc="http://schemas.openxmlformats.org/markup-compatibility/2006" xmlns:r="http://schemas.openxmlformats.org/officeDocument/2006/relationships" xmlns:w="http://schemas.openxmlformats.org/wordprocessingml/2006/main" xmlns:w14="http://schemas.microsoft.com/office/word/2010/wordml" xmlns:w15="http://schemas.microsoft.com/office/word/2012/wordml" xmlns:w16cex="http://schemas.microsoft.com/office/word/2018/wordml/cex" xmlns:w16cid="http://schemas.microsoft.com/office/word/2016/wordml/cid" xmlns:w16="http://schemas.microsoft.com/office/word/2018/wordml" xmlns:w16du="http://schemas.microsoft.com/office/word/2023/wordml/word16du" xmlns:w16sdtdh="http://schemas.microsoft.com/office/word/2020/wordml/sdtdatahash" xmlns:w16sdtfl="http://schemas.microsoft.com/office/word/2024/wordml/sdtformatlock" xmlns:w16se="http://schemas.microsoft.com/office/word/2015/wordml/symex" mc:Ignorable="w14 w15 w16se w16cid w16 w16cex w16sdtdh w16sdtfl w16du">
   <w:docDefaults>
     <w:rPrDefault>
       <w:rPr>
@@ -14411,7 +14354,7 @@
     <w:basedOn w:val="DefaultParagraphFont"/>
     <w:uiPriority w:val="99"/>
     <w:semiHidden/>
-    <w:rsid w:val="00DB5789"/>
+    <w:rsid w:val="00196FD0"/>
     <w:rPr>
       <w:color w:val="808080"/>
     </w:rPr>
@@ -15420,7 +15363,7 @@
       <w:kern w:val="2"/>
       <w:sz w:val="24"/>
       <w:szCs w:val="24"/>
-      <w:lang w:val="en-CN" w:eastAsia="zh-CN"/>
+      <w:lang w:eastAsia="zh-CN"/>
       <w14:ligatures w14:val="standardContextual"/>
     </w:rPr>
   </w:style>
@@ -15434,7 +15377,7 @@
       <w:kern w:val="2"/>
       <w:sz w:val="24"/>
       <w:szCs w:val="24"/>
-      <w:lang w:val="en-CN" w:eastAsia="zh-CN"/>
+      <w:lang w:eastAsia="zh-CN"/>
       <w14:ligatures w14:val="standardContextual"/>
     </w:rPr>
   </w:style>
@@ -15448,7 +15391,7 @@
       <w:kern w:val="2"/>
       <w:sz w:val="24"/>
       <w:szCs w:val="24"/>
-      <w:lang w:val="en-CN" w:eastAsia="zh-CN"/>
+      <w:lang w:eastAsia="zh-CN"/>
       <w14:ligatures w14:val="standardContextual"/>
     </w:rPr>
   </w:style>
@@ -15462,7 +15405,7 @@
       <w:kern w:val="2"/>
       <w:sz w:val="24"/>
       <w:szCs w:val="24"/>
-      <w:lang w:val="en-CN" w:eastAsia="zh-CN"/>
+      <w:lang w:eastAsia="zh-CN"/>
       <w14:ligatures w14:val="standardContextual"/>
     </w:rPr>
   </w:style>
@@ -15476,7 +15419,7 @@
       <w:kern w:val="2"/>
       <w:sz w:val="24"/>
       <w:szCs w:val="24"/>
-      <w:lang w:val="en-CN" w:eastAsia="zh-CN"/>
+      <w:lang w:eastAsia="zh-CN"/>
       <w14:ligatures w14:val="standardContextual"/>
     </w:rPr>
   </w:style>
@@ -15484,7 +15427,7 @@
 </file>
 
 <file path=word/glossary/webSettings.xml><?xml version="1.0" encoding="utf-8"?>
-<w:webSettings xmlns:mc="http://schemas.openxmlformats.org/markup-compatibility/2006" xmlns:r="http://schemas.openxmlformats.org/officeDocument/2006/relationships" xmlns:w="http://schemas.openxmlformats.org/wordprocessingml/2006/main" xmlns:w14="http://schemas.microsoft.com/office/word/2010/wordml" xmlns:w15="http://schemas.microsoft.com/office/word/2012/wordml" xmlns:w16cex="http://schemas.microsoft.com/office/word/2018/wordml/cex" xmlns:w16cid="http://schemas.microsoft.com/office/word/2016/wordml/cid" xmlns:w16="http://schemas.microsoft.com/office/word/2018/wordml" xmlns:w16sdtdh="http://schemas.microsoft.com/office/word/2020/wordml/sdtdatahash" xmlns:w16se="http://schemas.microsoft.com/office/word/2015/wordml/symex" mc:Ignorable="w14 w15 w16se w16cid w16 w16cex w16sdtdh">
+<w:webSettings xmlns:mc="http://schemas.openxmlformats.org/markup-compatibility/2006" xmlns:r="http://schemas.openxmlformats.org/officeDocument/2006/relationships" xmlns:w="http://schemas.openxmlformats.org/wordprocessingml/2006/main" xmlns:w14="http://schemas.microsoft.com/office/word/2010/wordml" xmlns:w15="http://schemas.microsoft.com/office/word/2012/wordml" xmlns:w16cex="http://schemas.microsoft.com/office/word/2018/wordml/cex" xmlns:w16cid="http://schemas.microsoft.com/office/word/2016/wordml/cid" xmlns:w16="http://schemas.microsoft.com/office/word/2018/wordml" xmlns:w16du="http://schemas.microsoft.com/office/word/2023/wordml/word16du" xmlns:w16sdtdh="http://schemas.microsoft.com/office/word/2020/wordml/sdtdatahash" xmlns:w16sdtfl="http://schemas.microsoft.com/office/word/2024/wordml/sdtformatlock" xmlns:w16se="http://schemas.microsoft.com/office/word/2015/wordml/symex" mc:Ignorable="w14 w15 w16se w16cid w16 w16cex w16sdtdh w16sdtfl w16du">
   <w:optimizeForBrowser/>
   <w:allowPNG/>
 </w:webSettings>

</xml_diff>

<commit_message>
CP-49232 Update the version info in the guide
Signed-off-by: Catherine Liu <catherine.liu@cloud.com>
</commit_message>
<xml_diff>
--- a/docs/xenserver-shared-storage-verification-form.docx
+++ b/docs/xenserver-shared-storage-verification-form.docx
@@ -21,22 +21,17 @@
       <w:pPr>
         <w:pStyle w:val="Title"/>
       </w:pPr>
+      <w:proofErr w:type="spellStart"/>
       <w:r>
         <w:t>XenServer</w:t>
       </w:r>
+      <w:proofErr w:type="spellEnd"/>
       <w:r>
         <w:t xml:space="preserve"> </w:t>
       </w:r>
-      <w:ins w:id="0" w:author="Catherine LIU （刘姝）" w:date="2025-09-22T10:01:00Z">
-        <w:r>
-          <w:t>9</w:t>
-        </w:r>
-      </w:ins>
-      <w:del w:id="1" w:author="Catherine LIU （刘姝）" w:date="2025-09-22T10:01:00Z">
-        <w:r>
-          <w:delText>8</w:delText>
-        </w:r>
-      </w:del>
+      <w:r>
+        <w:t>9</w:t>
+      </w:r>
       <w:r>
         <w:t xml:space="preserve"> </w:t>
       </w:r>
@@ -63,58 +58,27 @@
       <w:r>
         <w:t xml:space="preserve">Published </w:t>
       </w:r>
-      <w:ins w:id="2" w:author="Catherine LIU （刘姝）" w:date="2025-09-22T10:01:00Z">
-        <w:r>
-          <w:t>Nov</w:t>
-        </w:r>
-      </w:ins>
-      <w:del w:id="3" w:author="Catherine LIU （刘姝）" w:date="2025-09-22T10:01:00Z">
-        <w:r>
-          <w:delText>Mar</w:delText>
-        </w:r>
-        <w:r>
-          <w:delText>,</w:delText>
-        </w:r>
-      </w:del>
+      <w:r>
+        <w:t>Nov</w:t>
+      </w:r>
       <w:r>
         <w:t xml:space="preserve"> 202</w:t>
       </w:r>
-      <w:ins w:id="4" w:author="Catherine LIU （刘姝）" w:date="2025-09-22T10:01:00Z">
-        <w:r>
-          <w:t>5</w:t>
-        </w:r>
-      </w:ins>
-      <w:del w:id="5" w:author="Catherine LIU （刘姝）" w:date="2025-09-22T10:01:00Z">
-        <w:r>
-          <w:delText>4</w:delText>
-        </w:r>
-      </w:del>
+      <w:r>
+        <w:t>5</w:t>
+      </w:r>
       <w:r>
         <w:br/>
       </w:r>
-      <w:ins w:id="6" w:author="Catherine LIU （刘姝）" w:date="2025-09-22T10:01:00Z">
-        <w:r>
-          <w:t>9</w:t>
-        </w:r>
-      </w:ins>
-      <w:del w:id="7" w:author="Catherine LIU （刘姝）" w:date="2025-09-22T10:01:00Z">
-        <w:r>
-          <w:delText>8</w:delText>
-        </w:r>
-      </w:del>
+      <w:r>
+        <w:t>9</w:t>
+      </w:r>
       <w:r>
         <w:t>.</w:t>
       </w:r>
-      <w:ins w:id="8" w:author="Catherine LIU （刘姝）" w:date="2025-09-22T10:01:00Z">
-        <w:r>
-          <w:t>0</w:t>
-        </w:r>
-      </w:ins>
-      <w:del w:id="9" w:author="Catherine LIU （刘姝）" w:date="2025-09-22T10:01:00Z">
-        <w:r>
-          <w:delText>4</w:delText>
-        </w:r>
-      </w:del>
+      <w:r>
+        <w:t>0</w:t>
+      </w:r>
       <w:r>
         <w:t>.</w:t>
       </w:r>
@@ -136,6 +100,7 @@
         <w:pStyle w:val="Heading1"/>
       </w:pPr>
       <w:r>
+        <w:lastRenderedPageBreak/>
         <w:t>Verification Results Form</w:t>
       </w:r>
     </w:p>
@@ -151,9 +116,6 @@
         <w:gridCol w:w="6054"/>
       </w:tblGrid>
       <w:tr>
-        <w:trPr>
-          <w:ins w:id="10" w:author="Catherine LIU （刘姝）" w:date="2025-09-22T18:24:00Z" w16du:dateUtc="2025-09-22T10:24:00Z"/>
-        </w:trPr>
         <w:tc>
           <w:tcPr>
             <w:tcW w:w="3256" w:type="dxa"/>
@@ -161,27 +123,28 @@
           <w:p>
             <w:pPr>
               <w:rPr>
-                <w:ins w:id="11" w:author="Catherine LIU （刘姝）" w:date="2025-09-22T18:24:00Z" w16du:dateUtc="2025-09-22T10:24:00Z"/>
+                <w:color w:val="C00000"/>
               </w:rPr>
             </w:pPr>
-            <w:ins w:id="12" w:author="Catherine LIU （刘姝）" w:date="2025-09-22T18:30:00Z" w16du:dateUtc="2025-09-22T10:30:00Z">
-              <w:r>
-                <w:t>Made</w:t>
-              </w:r>
-            </w:ins>
-            <w:ins w:id="13" w:author="Catherine LIU （刘姝）" w:date="2025-09-22T18:31:00Z" w16du:dateUtc="2025-09-22T10:31:00Z">
-              <w:r>
-                <w:t xml:space="preserve"> extra change</w:t>
-              </w:r>
-              <w:r>
-                <w:t>s</w:t>
-              </w:r>
-            </w:ins>
+            <w:r>
+              <w:rPr>
+                <w:color w:val="C00000"/>
+              </w:rPr>
+              <w:t>Made extra change</w:t>
+            </w:r>
+            <w:r>
+              <w:rPr>
+                <w:color w:val="C00000"/>
+              </w:rPr>
+              <w:t>s</w:t>
+            </w:r>
           </w:p>
         </w:tc>
-        <w:customXmlInsRangeStart w:id="14" w:author="Catherine LIU （刘姝）" w:date="2025-09-22T18:24:00Z"/>
         <w:sdt>
           <w:sdtPr>
+            <w:rPr>
+              <w:color w:val="C00000"/>
+            </w:rPr>
             <w:id w:val="865252094"/>
             <w:placeholder>
               <w:docPart w:val="DefaultPlaceholder_-1854013438"/>
@@ -192,7 +155,6 @@
             </w:comboBox>
           </w:sdtPr>
           <w:sdtContent>
-            <w:customXmlInsRangeEnd w:id="14"/>
             <w:tc>
               <w:tcPr>
                 <w:tcW w:w="6054" w:type="dxa"/>
@@ -200,20 +162,19 @@
               <w:p>
                 <w:pPr>
                   <w:rPr>
-                    <w:ins w:id="15" w:author="Catherine LIU （刘姝）" w:date="2025-09-22T18:24:00Z" w16du:dateUtc="2025-09-22T10:24:00Z"/>
+                    <w:color w:val="C00000"/>
                   </w:rPr>
                 </w:pPr>
-                <w:ins w:id="16" w:author="Catherine LIU （刘姝）" w:date="2025-09-22T18:30:00Z" w16du:dateUtc="2025-09-22T10:30:00Z">
-                  <w:r>
-                    <w:t>Yes - Describe below</w:t>
-                  </w:r>
-                </w:ins>
+                <w:r>
+                  <w:rPr>
+                    <w:color w:val="C00000"/>
+                  </w:rPr>
+                  <w:t>Yes - Describe below</w:t>
+                </w:r>
               </w:p>
             </w:tc>
-            <w:customXmlInsRangeStart w:id="17" w:author="Catherine LIU （刘姝）" w:date="2025-09-22T18:24:00Z"/>
           </w:sdtContent>
         </w:sdt>
-        <w:customXmlInsRangeEnd w:id="17"/>
       </w:tr>
       <w:tr>
         <w:tc>
@@ -221,9 +182,11 @@
             <w:tcW w:w="3256" w:type="dxa"/>
           </w:tcPr>
           <w:p>
+            <w:proofErr w:type="spellStart"/>
             <w:r>
               <w:t>XenServer</w:t>
             </w:r>
+            <w:proofErr w:type="spellEnd"/>
             <w:r>
               <w:t xml:space="preserve"> product tested</w:t>
             </w:r>
@@ -238,7 +201,6 @@
             <w:showingPlcHdr/>
             <w:text/>
           </w:sdtPr>
-          <w:sdtEndPr/>
           <w:sdtContent>
             <w:tc>
               <w:tcPr>
@@ -276,7 +238,6 @@
             <w:showingPlcHdr/>
             <w:text/>
           </w:sdtPr>
-          <w:sdtEndPr/>
           <w:sdtContent>
             <w:tc>
               <w:tcPr>
@@ -314,7 +275,6 @@
             <w:showingPlcHdr/>
             <w:text w:multiLine="1"/>
           </w:sdtPr>
-          <w:sdtEndPr/>
           <w:sdtContent>
             <w:tc>
               <w:tcPr>
@@ -352,7 +312,6 @@
             <w:showingPlcHdr/>
             <w:text/>
           </w:sdtPr>
-          <w:sdtEndPr/>
           <w:sdtContent>
             <w:tc>
               <w:tcPr>
@@ -390,7 +349,6 @@
             <w:showingPlcHdr/>
             <w:text/>
           </w:sdtPr>
-          <w:sdtEndPr/>
           <w:sdtContent>
             <w:tc>
               <w:tcPr>
@@ -428,7 +386,6 @@
             <w:showingPlcHdr/>
             <w:text/>
           </w:sdtPr>
-          <w:sdtEndPr/>
           <w:sdtContent>
             <w:tc>
               <w:tcPr>
@@ -466,7 +423,6 @@
             <w:showingPlcHdr/>
             <w:text/>
           </w:sdtPr>
-          <w:sdtEndPr/>
           <w:sdtContent>
             <w:tc>
               <w:tcPr>
@@ -509,7 +465,6 @@
               <w:calendar w:val="gregorian"/>
             </w:date>
           </w:sdtPr>
-          <w:sdtEndPr/>
           <w:sdtContent>
             <w:tc>
               <w:tcPr>
@@ -533,15 +488,19 @@
       <w:r>
         <w:t xml:space="preserve">The following has been vendor-verified to be compatible with the above </w:t>
       </w:r>
+      <w:proofErr w:type="spellStart"/>
       <w:r>
         <w:t>XenServer</w:t>
       </w:r>
+      <w:proofErr w:type="spellEnd"/>
       <w:r>
         <w:t xml:space="preserve"> product based upon successful testing when using the prescribed </w:t>
       </w:r>
+      <w:proofErr w:type="spellStart"/>
       <w:r>
         <w:t>XenServer</w:t>
       </w:r>
+      <w:proofErr w:type="spellEnd"/>
       <w:r>
         <w:t xml:space="preserve"> testing checklist as of:</w:t>
       </w:r>
@@ -576,7 +535,6 @@
           <w:showingPlcHdr/>
           <w:text w:multiLine="1"/>
         </w:sdtPr>
-        <w:sdtEndPr/>
         <w:sdtContent>
           <w:r>
             <w:rPr>
@@ -623,7 +581,6 @@
           <w:showingPlcHdr/>
           <w:text w:multiLine="1"/>
         </w:sdtPr>
-        <w:sdtEndPr/>
         <w:sdtContent>
           <w:r>
             <w:rPr>
@@ -671,7 +628,6 @@
           <w:showingPlcHdr/>
           <w:text w:multiLine="1"/>
         </w:sdtPr>
-        <w:sdtEndPr/>
         <w:sdtContent>
           <w:r>
             <w:rPr>
@@ -737,7 +693,6 @@
           <w:showingPlcHdr/>
           <w:text w:multiLine="1"/>
         </w:sdtPr>
-        <w:sdtEndPr/>
         <w:sdtContent>
           <w:r>
             <w:rPr>
@@ -778,7 +733,6 @@
           <w:showingPlcHdr/>
           <w:text w:multiLine="1"/>
         </w:sdtPr>
-        <w:sdtEndPr/>
         <w:sdtContent>
           <w:r>
             <w:rPr>
@@ -831,13 +785,26 @@
           </w:placeholder>
           <w:text w:multiLine="1"/>
         </w:sdtPr>
-        <w:sdtEndPr/>
         <w:sdtContent>
           <w:r>
             <w:rPr>
               <w:rFonts w:ascii="Public Sans SemiBold" w:hAnsi="Public Sans SemiBold"/>
             </w:rPr>
-            <w:t>Provide links to any demonstration videos on your website that show how your product/solution works with XenServer products.</w:t>
+            <w:t xml:space="preserve">Provide links to any demonstration videos on your website that show how your product/solution works with </w:t>
+          </w:r>
+          <w:proofErr w:type="spellStart"/>
+          <w:r>
+            <w:rPr>
+              <w:rFonts w:ascii="Public Sans SemiBold" w:hAnsi="Public Sans SemiBold"/>
+            </w:rPr>
+            <w:t>XenServer</w:t>
+          </w:r>
+          <w:proofErr w:type="spellEnd"/>
+          <w:r>
+            <w:rPr>
+              <w:rFonts w:ascii="Public Sans SemiBold" w:hAnsi="Public Sans SemiBold"/>
+            </w:rPr>
+            <w:t xml:space="preserve"> products.</w:t>
           </w:r>
         </w:sdtContent>
       </w:sdt>
@@ -877,13 +844,26 @@
           </w:placeholder>
           <w:text w:multiLine="1"/>
         </w:sdtPr>
-        <w:sdtEndPr/>
         <w:sdtContent>
           <w:r>
             <w:rPr>
               <w:rFonts w:ascii="Public Sans SemiBold" w:hAnsi="Public Sans SemiBold"/>
             </w:rPr>
-            <w:t>Provide links to any demonstration videos on your website that show how your product/solution works with XenServer products.</w:t>
+            <w:t xml:space="preserve">Provide links to any demonstration videos on your website that show how your product/solution works with </w:t>
+          </w:r>
+          <w:proofErr w:type="spellStart"/>
+          <w:r>
+            <w:rPr>
+              <w:rFonts w:ascii="Public Sans SemiBold" w:hAnsi="Public Sans SemiBold"/>
+            </w:rPr>
+            <w:t>XenServer</w:t>
+          </w:r>
+          <w:proofErr w:type="spellEnd"/>
+          <w:r>
+            <w:rPr>
+              <w:rFonts w:ascii="Public Sans SemiBold" w:hAnsi="Public Sans SemiBold"/>
+            </w:rPr>
+            <w:t xml:space="preserve"> products.</w:t>
           </w:r>
         </w:sdtContent>
       </w:sdt>
@@ -925,7 +905,6 @@
           <w:showingPlcHdr/>
           <w:text w:multiLine="1"/>
         </w:sdtPr>
-        <w:sdtEndPr/>
         <w:sdtContent>
           <w:r>
             <w:rPr>
@@ -979,7 +958,6 @@
           <w:showingPlcHdr/>
           <w:text w:multiLine="1"/>
         </w:sdtPr>
-        <w:sdtEndPr/>
         <w:sdtContent>
           <w:r>
             <w:rPr>
@@ -1004,11 +982,41 @@
           <w:lang w:val="fr-FR"/>
         </w:rPr>
       </w:pPr>
+      <w:proofErr w:type="spellStart"/>
+      <w:proofErr w:type="gramStart"/>
       <w:r>
         <w:rPr>
           <w:lang w:val="fr-FR"/>
         </w:rPr>
-        <w:t xml:space="preserve">Substrate: (Fibre Channel, iSCSI, NFS, CIFS):      </w:t>
+        <w:t>Substrate</w:t>
+      </w:r>
+      <w:proofErr w:type="spellEnd"/>
+      <w:r>
+        <w:rPr>
+          <w:lang w:val="fr-FR"/>
+        </w:rPr>
+        <w:t>:</w:t>
+      </w:r>
+      <w:proofErr w:type="gramEnd"/>
+      <w:r>
+        <w:rPr>
+          <w:lang w:val="fr-FR"/>
+        </w:rPr>
+        <w:t xml:space="preserve"> (Fibre Channel, iSCSI, NFS, CIFS</w:t>
+      </w:r>
+      <w:proofErr w:type="gramStart"/>
+      <w:r>
+        <w:rPr>
+          <w:lang w:val="fr-FR"/>
+        </w:rPr>
+        <w:t>):</w:t>
+      </w:r>
+      <w:proofErr w:type="gramEnd"/>
+      <w:r>
+        <w:rPr>
+          <w:lang w:val="fr-FR"/>
+        </w:rPr>
+        <w:t xml:space="preserve">      </w:t>
       </w:r>
     </w:p>
     <w:p>
@@ -1024,7 +1032,6 @@
           <w:showingPlcHdr/>
           <w:text/>
         </w:sdtPr>
-        <w:sdtEndPr/>
         <w:sdtContent>
           <w:r>
             <w:rPr>
@@ -1052,7 +1059,6 @@
           <w:showingPlcHdr/>
           <w:text/>
         </w:sdtPr>
-        <w:sdtEndPr/>
         <w:sdtContent>
           <w:r>
             <w:rPr>
@@ -1068,13 +1074,16 @@
     </w:p>
     <w:p>
       <w:r>
+        <w:lastRenderedPageBreak/>
         <w:t>Please provide the following details about the hardware used for testing:</w:t>
       </w:r>
     </w:p>
     <w:p>
+      <w:proofErr w:type="spellStart"/>
       <w:r>
         <w:t>XenServer</w:t>
       </w:r>
+      <w:proofErr w:type="spellEnd"/>
       <w:r>
         <w:t xml:space="preserve"> servers</w:t>
       </w:r>
@@ -1102,7 +1111,6 @@
           <w:showingPlcHdr/>
           <w:text/>
         </w:sdtPr>
-        <w:sdtEndPr/>
         <w:sdtContent>
           <w:r>
             <w:rPr>
@@ -1136,7 +1144,6 @@
           <w:showingPlcHdr/>
           <w:text/>
         </w:sdtPr>
-        <w:sdtEndPr/>
         <w:sdtContent>
           <w:r>
             <w:rPr>
@@ -1170,7 +1177,6 @@
           <w:showingPlcHdr/>
           <w:text/>
         </w:sdtPr>
-        <w:sdtEndPr/>
         <w:sdtContent>
           <w:r>
             <w:rPr>
@@ -1204,7 +1210,6 @@
           <w:showingPlcHdr/>
           <w:text/>
         </w:sdtPr>
-        <w:sdtEndPr/>
         <w:sdtContent>
           <w:r>
             <w:rPr>
@@ -1243,7 +1248,6 @@
           <w:showingPlcHdr/>
           <w:text/>
         </w:sdtPr>
-        <w:sdtEndPr/>
         <w:sdtContent>
           <w:r>
             <w:rPr>
@@ -1277,7 +1281,6 @@
           <w:showingPlcHdr/>
           <w:text/>
         </w:sdtPr>
-        <w:sdtEndPr/>
         <w:sdtContent>
           <w:r>
             <w:rPr>
@@ -1311,7 +1314,6 @@
           <w:showingPlcHdr/>
           <w:text/>
         </w:sdtPr>
-        <w:sdtEndPr/>
         <w:sdtContent>
           <w:r>
             <w:rPr>
@@ -1345,7 +1347,6 @@
           <w:showingPlcHdr/>
           <w:text/>
         </w:sdtPr>
-        <w:sdtEndPr/>
         <w:sdtContent>
           <w:r>
             <w:rPr>
@@ -1379,7 +1380,6 @@
           <w:showingPlcHdr/>
           <w:text/>
         </w:sdtPr>
-        <w:sdtEndPr/>
         <w:sdtContent>
           <w:r>
             <w:rPr>
@@ -1410,7 +1410,6 @@
           <w:showingPlcHdr/>
           <w:text/>
         </w:sdtPr>
-        <w:sdtEndPr/>
         <w:sdtContent>
           <w:r>
             <w:rPr>
@@ -1426,7 +1425,15 @@
     </w:p>
     <w:p>
       <w:r>
-        <w:t>HBA (required for all HBA and Fibre Channel certifications):</w:t>
+        <w:t xml:space="preserve">HBA (required for all HBA and </w:t>
+      </w:r>
+      <w:proofErr w:type="spellStart"/>
+      <w:r>
+        <w:t>Fibre</w:t>
+      </w:r>
+      <w:proofErr w:type="spellEnd"/>
+      <w:r>
+        <w:t xml:space="preserve"> Channel certifications):</w:t>
       </w:r>
     </w:p>
     <w:p>
@@ -1449,7 +1456,6 @@
           <w:showingPlcHdr/>
           <w:text/>
         </w:sdtPr>
-        <w:sdtEndPr/>
         <w:sdtContent>
           <w:r>
             <w:rPr>
@@ -1483,7 +1489,6 @@
           <w:showingPlcHdr/>
           <w:text/>
         </w:sdtPr>
-        <w:sdtEndPr/>
         <w:sdtContent>
           <w:r>
             <w:rPr>
@@ -1509,15 +1514,7 @@
         <w:t>HBA</w:t>
       </w:r>
       <w:r>
-        <w:t xml:space="preserve"> Type (SAS, FC, </w:t>
-      </w:r>
-      <w:del w:id="18" w:author="Catherine LIU （刘姝）" w:date="2025-09-23T09:29:00Z" w16du:dateUtc="2025-09-23T01:29:00Z">
-        <w:r>
-          <w:delText xml:space="preserve">FCoE, </w:delText>
-        </w:r>
-      </w:del>
-      <w:r>
-        <w:t xml:space="preserve">iSCSI): </w:t>
+        <w:t xml:space="preserve"> Type (SAS, FC, iSCSI): </w:t>
       </w:r>
       <w:sdt>
         <w:sdtPr>
@@ -1528,7 +1525,6 @@
           <w:showingPlcHdr/>
           <w:text/>
         </w:sdtPr>
-        <w:sdtEndPr/>
         <w:sdtContent>
           <w:r>
             <w:rPr>
@@ -1562,7 +1558,6 @@
           <w:showingPlcHdr/>
           <w:text/>
         </w:sdtPr>
-        <w:sdtEndPr/>
         <w:sdtContent>
           <w:r>
             <w:rPr>
@@ -1596,7 +1591,6 @@
           <w:showingPlcHdr/>
           <w:text/>
         </w:sdtPr>
-        <w:sdtEndPr/>
         <w:sdtContent>
           <w:r>
             <w:rPr>
@@ -1630,7 +1624,6 @@
           <w:showingPlcHdr/>
           <w:text/>
         </w:sdtPr>
-        <w:sdtEndPr/>
         <w:sdtContent>
           <w:r>
             <w:rPr>
@@ -1667,7 +1660,6 @@
           <w:showingPlcHdr/>
           <w:text/>
         </w:sdtPr>
-        <w:sdtEndPr/>
         <w:sdtContent>
           <w:r>
             <w:rPr>
@@ -1692,6 +1684,7 @@
           <w:noProof/>
           <w:lang w:val="en-GB" w:eastAsia="en-GB"/>
         </w:rPr>
+        <w:lastRenderedPageBreak/>
         <mc:AlternateContent>
           <mc:Choice Requires="wps">
             <w:drawing>
@@ -1747,7 +1740,6 @@
                               <w:showingPlcHdr/>
                               <w:text w:multiLine="1"/>
                             </w:sdtPr>
-                            <w:sdtEndPr/>
                             <w:sdtContent>
                               <w:p>
                                 <w:r>
@@ -1794,7 +1786,6 @@
                         <w:showingPlcHdr/>
                         <w:text w:multiLine="1"/>
                       </w:sdtPr>
-                      <w:sdtEndPr/>
                       <w:sdtContent>
                         <w:p>
                           <w:r>
@@ -1820,12 +1811,14 @@
       <w:r>
         <w:t xml:space="preserve">ote any changes to the </w:t>
       </w:r>
+      <w:proofErr w:type="spellStart"/>
       <w:r>
         <w:rPr>
           <w:rFonts w:ascii="Consolas" w:hAnsi="Consolas"/>
         </w:rPr>
         <w:t>multipath.conf</w:t>
       </w:r>
+      <w:proofErr w:type="spellEnd"/>
       <w:r>
         <w:t xml:space="preserve"> file and information about the default/preferred s</w:t>
       </w:r>
@@ -1895,7 +1888,6 @@
                               <w:showingPlcHdr/>
                               <w:text w:multiLine="1"/>
                             </w:sdtPr>
-                            <w:sdtEndPr/>
                             <w:sdtContent>
                               <w:p>
                                 <w:r>
@@ -1935,7 +1927,6 @@
                         <w:showingPlcHdr/>
                         <w:text w:multiLine="1"/>
                       </w:sdtPr>
-                      <w:sdtEndPr/>
                       <w:sdtContent>
                         <w:p>
                           <w:r>
@@ -1956,15 +1947,7 @@
         </mc:AlternateContent>
       </w:r>
       <w:r>
-        <w:t xml:space="preserve">Please also note details about the FC </w:t>
-      </w:r>
-      <w:del w:id="19" w:author="Catherine LIU （刘姝）" w:date="2025-09-23T09:29:00Z" w16du:dateUtc="2025-09-23T01:29:00Z">
-        <w:r>
-          <w:delText xml:space="preserve">or FCoE </w:delText>
-        </w:r>
-      </w:del>
-      <w:r>
-        <w:t>switch used, if applicable, here:</w:t>
+        <w:t>Please also note details about the FC switch used, if applicable, here:</w:t>
       </w:r>
     </w:p>
     <w:p/>
@@ -2026,7 +2009,6 @@
                               <w:showingPlcHdr/>
                               <w:text w:multiLine="1"/>
                             </w:sdtPr>
-                            <w:sdtEndPr/>
                             <w:sdtContent>
                               <w:p>
                                 <w:r>
@@ -2066,7 +2048,6 @@
                         <w:showingPlcHdr/>
                         <w:text w:multiLine="1"/>
                       </w:sdtPr>
-                      <w:sdtEndPr/>
                       <w:sdtContent>
                         <w:p>
                           <w:r>
@@ -2115,23 +2096,40 @@
       <w:r>
         <w:t xml:space="preserve">This verification is intended to demonstrate that either </w:t>
       </w:r>
+      <w:proofErr w:type="spellStart"/>
       <w:r>
         <w:t>XenServer</w:t>
       </w:r>
-      <w:r>
-        <w:t xml:space="preserve"> or the vendor has successfully demonstrated that their product(s) identified are generally-compatible with that of </w:t>
-      </w:r>
+      <w:proofErr w:type="spellEnd"/>
+      <w:r>
+        <w:t xml:space="preserve"> or the vendor has successfully demonstrated that their product(s) identified are </w:t>
+      </w:r>
+      <w:proofErr w:type="gramStart"/>
+      <w:r>
+        <w:t>generally-compatible</w:t>
+      </w:r>
+      <w:proofErr w:type="gramEnd"/>
+      <w:r>
+        <w:t xml:space="preserve"> with that of </w:t>
+      </w:r>
+      <w:proofErr w:type="spellStart"/>
       <w:r>
         <w:t>XenServer</w:t>
       </w:r>
+      <w:proofErr w:type="spellEnd"/>
       <w:r>
         <w:t xml:space="preserve">. It is not intended to demonstrate interoperability beyond that described or of </w:t>
       </w:r>
+      <w:proofErr w:type="spellStart"/>
       <w:r>
         <w:t>XenServer</w:t>
       </w:r>
       <w:r>
-        <w:t xml:space="preserve">’s certification of the vendor’s product(s) in any way. </w:t>
+        <w:t>’s</w:t>
+      </w:r>
+      <w:proofErr w:type="spellEnd"/>
+      <w:r>
+        <w:t xml:space="preserve"> certification of the vendor’s product(s) in any way. </w:t>
       </w:r>
     </w:p>
     <w:p>
@@ -2143,17 +2141,29 @@
         </w:numPr>
       </w:pPr>
       <w:r>
-        <w:t xml:space="preserve">It is assumed that the vendor is able to first successfully install and test the </w:t>
-      </w:r>
+        <w:t xml:space="preserve">It is assumed that the vendor </w:t>
+      </w:r>
+      <w:proofErr w:type="gramStart"/>
+      <w:r>
+        <w:t>is able to</w:t>
+      </w:r>
+      <w:proofErr w:type="gramEnd"/>
+      <w:r>
+        <w:t xml:space="preserve"> first successfully install and test the </w:t>
+      </w:r>
+      <w:proofErr w:type="spellStart"/>
       <w:r>
         <w:t>XenServer</w:t>
       </w:r>
+      <w:proofErr w:type="spellEnd"/>
       <w:r>
         <w:t xml:space="preserve"> product(s), then apply their products and solutions and repeat the tests. When doing so, the vendor verifies that there are no discernable disadvantages or change in performance in one or either of the products being tested and if any such event occurs, it will be noted as such in the test results. </w:t>
       </w:r>
+      <w:proofErr w:type="spellStart"/>
       <w:r>
         <w:t>XenServer</w:t>
       </w:r>
+      <w:proofErr w:type="spellEnd"/>
       <w:r>
         <w:t xml:space="preserve"> reserves the right to decline acceptance of any verification results submitted on that basis. </w:t>
       </w:r>
@@ -2274,6 +2284,7 @@
         <w:pStyle w:val="Heading2"/>
       </w:pPr>
       <w:r>
+        <w:lastRenderedPageBreak/>
         <w:t>Test Report</w:t>
       </w:r>
     </w:p>
@@ -2284,9 +2295,11 @@
       <w:r>
         <w:t xml:space="preserve">o demonstrate compatibility between </w:t>
       </w:r>
+      <w:proofErr w:type="spellStart"/>
       <w:r>
         <w:t>XenServer</w:t>
       </w:r>
+      <w:proofErr w:type="spellEnd"/>
       <w:r>
         <w:t xml:space="preserve"> </w:t>
       </w:r>
@@ -2311,7 +2324,15 @@
     </w:p>
     <w:p>
       <w:r>
-        <w:t xml:space="preserve">When a test case results in a partial completion, clarifications must be provided. </w:t>
+        <w:t xml:space="preserve">When a test case results in </w:t>
+      </w:r>
+      <w:proofErr w:type="gramStart"/>
+      <w:r>
+        <w:t>a partial</w:t>
+      </w:r>
+      <w:proofErr w:type="gramEnd"/>
+      <w:r>
+        <w:t xml:space="preserve"> completion, clarifications must be provided. </w:t>
       </w:r>
     </w:p>
     <w:p>
@@ -2322,10 +2343,18 @@
         <w:t xml:space="preserve">r clarifications are encouraged when there are </w:t>
       </w:r>
       <w:r>
-        <w:t>specifics to be documented, such as partic</w:t>
-      </w:r>
-      <w:r>
-        <w:t>ular configuration settings or thi</w:t>
+        <w:t xml:space="preserve">specifics to be documented, such as </w:t>
+      </w:r>
+      <w:proofErr w:type="gramStart"/>
+      <w:r>
+        <w:t>partic</w:t>
+      </w:r>
+      <w:r>
+        <w:t>ular configuration</w:t>
+      </w:r>
+      <w:proofErr w:type="gramEnd"/>
+      <w:r>
+        <w:t xml:space="preserve"> settings or thi</w:t>
       </w:r>
       <w:r>
         <w:t>rd-party hardware or software dependencies.</w:t>
@@ -2353,8 +2382,15 @@
           </w:tcPr>
           <w:p>
             <w:r>
-              <w:t>Test: XC.Functional</w:t>
+              <w:t xml:space="preserve">Test: </w:t>
             </w:r>
+            <w:proofErr w:type="spellStart"/>
+            <w:proofErr w:type="gramStart"/>
+            <w:r>
+              <w:t>XC.Functional</w:t>
+            </w:r>
+            <w:proofErr w:type="spellEnd"/>
+            <w:proofErr w:type="gramEnd"/>
           </w:p>
         </w:tc>
         <w:tc>
@@ -2415,7 +2451,6 @@
             <w:showingPlcHdr/>
             <w:text/>
           </w:sdtPr>
-          <w:sdtEndPr/>
           <w:sdtContent>
             <w:tc>
               <w:tcPr>
@@ -2457,7 +2492,6 @@
             <w:showingPlcHdr/>
             <w:text/>
           </w:sdtPr>
-          <w:sdtEndPr/>
           <w:sdtContent>
             <w:tc>
               <w:tcPr>
@@ -2499,7 +2533,6 @@
             <w:showingPlcHdr/>
             <w:text/>
           </w:sdtPr>
-          <w:sdtEndPr/>
           <w:sdtContent>
             <w:tc>
               <w:tcPr>
@@ -2557,7 +2590,6 @@
             <w:showingPlcHdr/>
             <w:text w:multiLine="1"/>
           </w:sdtPr>
-          <w:sdtEndPr/>
           <w:sdtContent>
             <w:tc>
               <w:tcPr>
@@ -2600,8 +2632,15 @@
           </w:tcPr>
           <w:p>
             <w:r>
-              <w:t>Test: XC.ControlPath</w:t>
+              <w:t xml:space="preserve">Test: </w:t>
             </w:r>
+            <w:proofErr w:type="spellStart"/>
+            <w:proofErr w:type="gramStart"/>
+            <w:r>
+              <w:t>XC.ControlPath</w:t>
+            </w:r>
+            <w:proofErr w:type="spellEnd"/>
+            <w:proofErr w:type="gramEnd"/>
           </w:p>
         </w:tc>
         <w:tc>
@@ -2668,7 +2707,6 @@
             <w:showingPlcHdr/>
             <w:text/>
           </w:sdtPr>
-          <w:sdtEndPr/>
           <w:sdtContent>
             <w:tc>
               <w:tcPr>
@@ -2710,7 +2748,6 @@
             <w:showingPlcHdr/>
             <w:text/>
           </w:sdtPr>
-          <w:sdtEndPr/>
           <w:sdtContent>
             <w:tc>
               <w:tcPr>
@@ -2752,7 +2789,6 @@
             <w:showingPlcHdr/>
             <w:text/>
           </w:sdtPr>
-          <w:sdtEndPr/>
           <w:sdtContent>
             <w:tc>
               <w:tcPr>
@@ -2804,7 +2840,6 @@
             <w:showingPlcHdr/>
             <w:text w:multiLine="1"/>
           </w:sdtPr>
-          <w:sdtEndPr/>
           <w:sdtContent>
             <w:tc>
               <w:tcPr>
@@ -2847,8 +2882,15 @@
           </w:tcPr>
           <w:p>
             <w:r>
-              <w:t>Test: XC.Pool</w:t>
+              <w:t xml:space="preserve">Test: </w:t>
             </w:r>
+            <w:proofErr w:type="spellStart"/>
+            <w:proofErr w:type="gramStart"/>
+            <w:r>
+              <w:t>XC.Pool</w:t>
+            </w:r>
+            <w:proofErr w:type="spellEnd"/>
+            <w:proofErr w:type="gramEnd"/>
           </w:p>
         </w:tc>
         <w:tc>
@@ -2866,7 +2908,35 @@
               <w:rPr>
                 <w:b/>
               </w:rPr>
-              <w:t>Pool tests (only lvmoiscsi and lvmohba)</w:t>
+              <w:t xml:space="preserve">Pool tests (only </w:t>
+            </w:r>
+            <w:proofErr w:type="spellStart"/>
+            <w:r>
+              <w:rPr>
+                <w:b/>
+              </w:rPr>
+              <w:t>lvmoiscsi</w:t>
+            </w:r>
+            <w:proofErr w:type="spellEnd"/>
+            <w:r>
+              <w:rPr>
+                <w:b/>
+              </w:rPr>
+              <w:t xml:space="preserve"> and </w:t>
+            </w:r>
+            <w:proofErr w:type="spellStart"/>
+            <w:r>
+              <w:rPr>
+                <w:b/>
+              </w:rPr>
+              <w:t>lvmohba</w:t>
+            </w:r>
+            <w:proofErr w:type="spellEnd"/>
+            <w:r>
+              <w:rPr>
+                <w:b/>
+              </w:rPr>
+              <w:t>)</w:t>
             </w:r>
           </w:p>
         </w:tc>
@@ -2909,7 +2979,6 @@
             <w:showingPlcHdr/>
             <w:text/>
           </w:sdtPr>
-          <w:sdtEndPr/>
           <w:sdtContent>
             <w:tc>
               <w:tcPr>
@@ -2951,7 +3020,6 @@
             <w:showingPlcHdr/>
             <w:text/>
           </w:sdtPr>
-          <w:sdtEndPr/>
           <w:sdtContent>
             <w:tc>
               <w:tcPr>
@@ -2993,7 +3061,6 @@
             <w:showingPlcHdr/>
             <w:text/>
           </w:sdtPr>
-          <w:sdtEndPr/>
           <w:sdtContent>
             <w:tc>
               <w:tcPr>
@@ -3045,7 +3112,6 @@
             <w:showingPlcHdr/>
             <w:text w:multiLine="1"/>
           </w:sdtPr>
-          <w:sdtEndPr/>
           <w:sdtContent>
             <w:tc>
               <w:tcPr>
@@ -3088,8 +3154,15 @@
           </w:tcPr>
           <w:p>
             <w:r>
-              <w:t>Test: XC.Multipath</w:t>
+              <w:t xml:space="preserve">Test: </w:t>
             </w:r>
+            <w:proofErr w:type="spellStart"/>
+            <w:proofErr w:type="gramStart"/>
+            <w:r>
+              <w:t>XC.Multipath</w:t>
+            </w:r>
+            <w:proofErr w:type="spellEnd"/>
+            <w:proofErr w:type="gramEnd"/>
           </w:p>
         </w:tc>
         <w:tc>
@@ -3113,7 +3186,35 @@
               <w:rPr>
                 <w:b/>
               </w:rPr>
-              <w:t>erification tests (only lvmoiscsi and lvmohba)</w:t>
+              <w:t xml:space="preserve">erification tests (only </w:t>
+            </w:r>
+            <w:proofErr w:type="spellStart"/>
+            <w:r>
+              <w:rPr>
+                <w:b/>
+              </w:rPr>
+              <w:t>lvmoiscsi</w:t>
+            </w:r>
+            <w:proofErr w:type="spellEnd"/>
+            <w:r>
+              <w:rPr>
+                <w:b/>
+              </w:rPr>
+              <w:t xml:space="preserve"> and </w:t>
+            </w:r>
+            <w:proofErr w:type="spellStart"/>
+            <w:r>
+              <w:rPr>
+                <w:b/>
+              </w:rPr>
+              <w:t>lvmohba</w:t>
+            </w:r>
+            <w:proofErr w:type="spellEnd"/>
+            <w:r>
+              <w:rPr>
+                <w:b/>
+              </w:rPr>
+              <w:t>)</w:t>
             </w:r>
           </w:p>
         </w:tc>
@@ -3156,7 +3257,6 @@
             <w:showingPlcHdr/>
             <w:text/>
           </w:sdtPr>
-          <w:sdtEndPr/>
           <w:sdtContent>
             <w:tc>
               <w:tcPr>
@@ -3198,7 +3298,6 @@
             <w:showingPlcHdr/>
             <w:text/>
           </w:sdtPr>
-          <w:sdtEndPr/>
           <w:sdtContent>
             <w:tc>
               <w:tcPr>
@@ -3240,7 +3339,6 @@
             <w:showingPlcHdr/>
             <w:text/>
           </w:sdtPr>
-          <w:sdtEndPr/>
           <w:sdtContent>
             <w:tc>
               <w:tcPr>
@@ -3292,7 +3390,6 @@
             <w:showingPlcHdr/>
             <w:text w:multiLine="1"/>
           </w:sdtPr>
-          <w:sdtEndPr/>
           <w:sdtContent>
             <w:tc>
               <w:tcPr>
@@ -3335,7 +3432,17 @@
           </w:tcPr>
           <w:p>
             <w:r>
-              <w:t xml:space="preserve">Test: XC.Multipath </w:t>
+              <w:t xml:space="preserve">Test: </w:t>
+            </w:r>
+            <w:proofErr w:type="spellStart"/>
+            <w:proofErr w:type="gramStart"/>
+            <w:r>
+              <w:t>XC.Multipath</w:t>
+            </w:r>
+            <w:proofErr w:type="spellEnd"/>
+            <w:proofErr w:type="gramEnd"/>
+            <w:r>
+              <w:t xml:space="preserve"> </w:t>
             </w:r>
             <w:r>
               <w:t xml:space="preserve"> (alternate multipath configuration - optional)</w:t>
@@ -3363,7 +3470,35 @@
               <w:rPr>
                 <w:b/>
               </w:rPr>
-              <w:t>erification tests (only lvmoiscsi and lvmohba)</w:t>
+              <w:t xml:space="preserve">erification tests (only </w:t>
+            </w:r>
+            <w:proofErr w:type="spellStart"/>
+            <w:r>
+              <w:rPr>
+                <w:b/>
+              </w:rPr>
+              <w:t>lvmoiscsi</w:t>
+            </w:r>
+            <w:proofErr w:type="spellEnd"/>
+            <w:r>
+              <w:rPr>
+                <w:b/>
+              </w:rPr>
+              <w:t xml:space="preserve"> and </w:t>
+            </w:r>
+            <w:proofErr w:type="spellStart"/>
+            <w:r>
+              <w:rPr>
+                <w:b/>
+              </w:rPr>
+              <w:t>lvmohba</w:t>
+            </w:r>
+            <w:proofErr w:type="spellEnd"/>
+            <w:r>
+              <w:rPr>
+                <w:b/>
+              </w:rPr>
+              <w:t>)</w:t>
             </w:r>
           </w:p>
         </w:tc>
@@ -3406,7 +3541,6 @@
             <w:showingPlcHdr/>
             <w:text/>
           </w:sdtPr>
-          <w:sdtEndPr/>
           <w:sdtContent>
             <w:tc>
               <w:tcPr>
@@ -3448,7 +3582,6 @@
             <w:showingPlcHdr/>
             <w:text/>
           </w:sdtPr>
-          <w:sdtEndPr/>
           <w:sdtContent>
             <w:tc>
               <w:tcPr>
@@ -3490,7 +3623,6 @@
             <w:showingPlcHdr/>
             <w:text/>
           </w:sdtPr>
-          <w:sdtEndPr/>
           <w:sdtContent>
             <w:tc>
               <w:tcPr>
@@ -3536,7 +3668,6 @@
             <w:showingPlcHdr/>
             <w:text w:multiLine="1"/>
           </w:sdtPr>
-          <w:sdtEndPr/>
           <w:sdtContent>
             <w:tc>
               <w:tcPr>
@@ -3607,7 +3738,35 @@
               <w:rPr>
                 <w:b/>
               </w:rPr>
-              <w:t xml:space="preserve"> tests (only lvmoiscsi and lvmohba)</w:t>
+              <w:t xml:space="preserve"> tests (only </w:t>
+            </w:r>
+            <w:proofErr w:type="spellStart"/>
+            <w:r>
+              <w:rPr>
+                <w:b/>
+              </w:rPr>
+              <w:t>lvmoiscsi</w:t>
+            </w:r>
+            <w:proofErr w:type="spellEnd"/>
+            <w:r>
+              <w:rPr>
+                <w:b/>
+              </w:rPr>
+              <w:t xml:space="preserve"> and </w:t>
+            </w:r>
+            <w:proofErr w:type="spellStart"/>
+            <w:r>
+              <w:rPr>
+                <w:b/>
+              </w:rPr>
+              <w:t>lvmohba</w:t>
+            </w:r>
+            <w:proofErr w:type="spellEnd"/>
+            <w:r>
+              <w:rPr>
+                <w:b/>
+              </w:rPr>
+              <w:t>)</w:t>
             </w:r>
           </w:p>
         </w:tc>
@@ -3650,7 +3809,6 @@
             <w:showingPlcHdr/>
             <w:text/>
           </w:sdtPr>
-          <w:sdtEndPr/>
           <w:sdtContent>
             <w:tc>
               <w:tcPr>
@@ -3692,7 +3850,6 @@
             <w:showingPlcHdr/>
             <w:text/>
           </w:sdtPr>
-          <w:sdtEndPr/>
           <w:sdtContent>
             <w:tc>
               <w:tcPr>
@@ -3734,7 +3891,6 @@
             <w:showingPlcHdr/>
             <w:text/>
           </w:sdtPr>
-          <w:sdtEndPr/>
           <w:sdtContent>
             <w:tc>
               <w:tcPr>
@@ -3786,7 +3942,6 @@
             <w:showingPlcHdr/>
             <w:text/>
           </w:sdtPr>
-          <w:sdtEndPr/>
           <w:sdtContent>
             <w:tc>
               <w:tcPr>
@@ -3839,7 +3994,6 @@
             <w:showingPlcHdr/>
             <w:text/>
           </w:sdtPr>
-          <w:sdtEndPr/>
           <w:sdtContent>
             <w:tc>
               <w:tcPr>
@@ -3886,7 +4040,6 @@
             <w:showingPlcHdr/>
             <w:text w:multiLine="1"/>
           </w:sdtPr>
-          <w:sdtEndPr/>
           <w:sdtContent>
             <w:tc>
               <w:tcPr>
@@ -3933,8 +4086,16 @@
           </w:tcPr>
           <w:p>
             <w:r>
-              <w:t>Test: XC.DataIntegrity</w:t>
+              <w:lastRenderedPageBreak/>
+              <w:t xml:space="preserve">Test: </w:t>
             </w:r>
+            <w:proofErr w:type="spellStart"/>
+            <w:proofErr w:type="gramStart"/>
+            <w:r>
+              <w:t>XC.DataIntegrity</w:t>
+            </w:r>
+            <w:proofErr w:type="spellEnd"/>
+            <w:proofErr w:type="gramEnd"/>
           </w:p>
         </w:tc>
         <w:tc>
@@ -4013,7 +4174,6 @@
             <w:showingPlcHdr/>
             <w:text/>
           </w:sdtPr>
-          <w:sdtEndPr/>
           <w:sdtContent>
             <w:tc>
               <w:tcPr>
@@ -4055,7 +4215,6 @@
             <w:showingPlcHdr/>
             <w:text/>
           </w:sdtPr>
-          <w:sdtEndPr/>
           <w:sdtContent>
             <w:tc>
               <w:tcPr>
@@ -4097,7 +4256,6 @@
             <w:showingPlcHdr/>
             <w:text/>
           </w:sdtPr>
-          <w:sdtEndPr/>
           <w:sdtContent>
             <w:tc>
               <w:tcPr>
@@ -4149,7 +4307,6 @@
             <w:showingPlcHdr/>
             <w:text w:multiLine="1"/>
           </w:sdtPr>
-          <w:sdtEndPr/>
           <w:sdtContent>
             <w:tc>
               <w:tcPr>
@@ -4211,21 +4368,7 @@
               <w:rPr>
                 <w:b/>
               </w:rPr>
-              <w:t>Boot from SAN multipath tests (only Hardware HBA, SAS</w:t>
-            </w:r>
-            <w:del w:id="20" w:author="Catherine LIU （刘姝）" w:date="2025-09-23T09:31:00Z" w16du:dateUtc="2025-09-23T01:31:00Z">
-              <w:r>
-                <w:rPr>
-                  <w:b/>
-                </w:rPr>
-                <w:delText>, FCoE</w:delText>
-              </w:r>
-            </w:del>
-            <w:r>
-              <w:rPr>
-                <w:b/>
-              </w:rPr>
-              <w:t>)</w:t>
+              <w:t>Boot from SAN multipath tests (only Hardware HBA, SAS)</w:t>
             </w:r>
           </w:p>
         </w:tc>
@@ -4268,7 +4411,6 @@
             <w:showingPlcHdr/>
             <w:text/>
           </w:sdtPr>
-          <w:sdtEndPr/>
           <w:sdtContent>
             <w:tc>
               <w:tcPr>
@@ -4310,7 +4452,6 @@
             <w:showingPlcHdr/>
             <w:text/>
           </w:sdtPr>
-          <w:sdtEndPr/>
           <w:sdtContent>
             <w:tc>
               <w:tcPr>
@@ -4352,7 +4493,6 @@
             <w:showingPlcHdr/>
             <w:text/>
           </w:sdtPr>
-          <w:sdtEndPr/>
           <w:sdtContent>
             <w:tc>
               <w:tcPr>
@@ -4404,7 +4544,6 @@
             <w:showingPlcHdr/>
             <w:text w:multiLine="1"/>
           </w:sdtPr>
-          <w:sdtEndPr/>
           <w:sdtContent>
             <w:tc>
               <w:tcPr>
@@ -4451,8 +4590,13 @@
           </w:tcPr>
           <w:p>
             <w:r>
-              <w:t>Test: Bugtool</w:t>
+              <w:t xml:space="preserve">Test: </w:t>
             </w:r>
+            <w:proofErr w:type="spellStart"/>
+            <w:r>
+              <w:t>Bugtool</w:t>
+            </w:r>
+            <w:proofErr w:type="spellEnd"/>
           </w:p>
         </w:tc>
         <w:tc>
@@ -4470,7 +4614,21 @@
               <w:rPr>
                 <w:b/>
               </w:rPr>
-              <w:t>Generate bugtool r</w:t>
+              <w:t xml:space="preserve">Generate </w:t>
+            </w:r>
+            <w:proofErr w:type="spellStart"/>
+            <w:r>
+              <w:rPr>
+                <w:b/>
+              </w:rPr>
+              <w:t>bugtool</w:t>
+            </w:r>
+            <w:proofErr w:type="spellEnd"/>
+            <w:r>
+              <w:rPr>
+                <w:b/>
+              </w:rPr>
+              <w:t xml:space="preserve"> r</w:t>
             </w:r>
             <w:r>
               <w:rPr>
@@ -4519,7 +4677,6 @@
             <w:showingPlcHdr/>
             <w:text/>
           </w:sdtPr>
-          <w:sdtEndPr/>
           <w:sdtContent>
             <w:tc>
               <w:tcPr>
@@ -4561,7 +4718,6 @@
             <w:showingPlcHdr/>
             <w:text/>
           </w:sdtPr>
-          <w:sdtEndPr/>
           <w:sdtContent>
             <w:tc>
               <w:tcPr>
@@ -4603,7 +4759,6 @@
             <w:showingPlcHdr/>
             <w:text/>
           </w:sdtPr>
-          <w:sdtEndPr/>
           <w:sdtContent>
             <w:tc>
               <w:tcPr>
@@ -4659,14 +4814,55 @@
               </w:placeholder>
               <w:text w:multiLine="1"/>
             </w:sdtPr>
-            <w:sdtEndPr/>
             <w:sdtContent>
               <w:p>
                 <w:r>
                   <w:rPr>
                     <w:color w:val="808080" w:themeColor="background1" w:themeShade="80"/>
                   </w:rPr>
-                  <w:t>Log in to the local console and run xen-bugtool –-yestoall to generate the report. Include the bugtool report with your submission.</w:t>
+                  <w:t>Log in to the local console and run xen-</w:t>
+                </w:r>
+                <w:proofErr w:type="spellStart"/>
+                <w:r>
+                  <w:rPr>
+                    <w:color w:val="808080" w:themeColor="background1" w:themeShade="80"/>
+                  </w:rPr>
+                  <w:t>bugtool</w:t>
+                </w:r>
+                <w:proofErr w:type="spellEnd"/>
+                <w:r>
+                  <w:rPr>
+                    <w:color w:val="808080" w:themeColor="background1" w:themeShade="80"/>
+                  </w:rPr>
+                  <w:t xml:space="preserve"> –-</w:t>
+                </w:r>
+                <w:proofErr w:type="spellStart"/>
+                <w:r>
+                  <w:rPr>
+                    <w:color w:val="808080" w:themeColor="background1" w:themeShade="80"/>
+                  </w:rPr>
+                  <w:t>yestoall</w:t>
+                </w:r>
+                <w:proofErr w:type="spellEnd"/>
+                <w:r>
+                  <w:rPr>
+                    <w:color w:val="808080" w:themeColor="background1" w:themeShade="80"/>
+                  </w:rPr>
+                  <w:t xml:space="preserve"> to generate the report. Include the </w:t>
+                </w:r>
+                <w:proofErr w:type="spellStart"/>
+                <w:r>
+                  <w:rPr>
+                    <w:color w:val="808080" w:themeColor="background1" w:themeShade="80"/>
+                  </w:rPr>
+                  <w:t>bugtool</w:t>
+                </w:r>
+                <w:proofErr w:type="spellEnd"/>
+                <w:r>
+                  <w:rPr>
+                    <w:color w:val="808080" w:themeColor="background1" w:themeShade="80"/>
+                  </w:rPr>
+                  <w:t xml:space="preserve"> report with your submission.</w:t>
                 </w:r>
               </w:p>
             </w:sdtContent>
@@ -4701,6 +4897,7 @@
         <w:pStyle w:val="Heading3"/>
       </w:pPr>
       <w:r>
+        <w:lastRenderedPageBreak/>
         <w:t>Optional vendor t</w:t>
       </w:r>
       <w:r>
@@ -4776,7 +4973,6 @@
                         <w:showingPlcHdr/>
                         <w:text/>
                       </w:sdtPr>
-                      <w:sdtEndPr/>
                       <w:sdtContent>
                         <w:r>
                           <w:rPr>
@@ -4800,7 +4996,6 @@
                     <w:showingPlcHdr/>
                     <w:text/>
                   </w:sdtPr>
-                  <w:sdtEndPr/>
                   <w:sdtContent>
                     <w:tc>
                       <w:tcPr>
@@ -4862,7 +5057,6 @@
                     <w:showingPlcHdr/>
                     <w:text/>
                   </w:sdtPr>
-                  <w:sdtEndPr/>
                   <w:sdtContent>
                     <w:tc>
                       <w:tcPr>
@@ -4898,7 +5092,6 @@
                     <w:showingPlcHdr/>
                     <w:text/>
                   </w:sdtPr>
-                  <w:sdtEndPr/>
                   <w:sdtContent>
                     <w:tc>
                       <w:tcPr>
@@ -4934,7 +5127,6 @@
                     <w:showingPlcHdr/>
                     <w:text/>
                   </w:sdtPr>
-                  <w:sdtEndPr/>
                   <w:sdtContent>
                     <w:tc>
                       <w:tcPr>
@@ -4986,7 +5178,6 @@
                     <w:showingPlcHdr/>
                     <w:text/>
                   </w:sdtPr>
-                  <w:sdtEndPr/>
                   <w:sdtContent>
                     <w:tc>
                       <w:tcPr>
@@ -5040,7 +5231,15 @@
     </w:p>
     <w:p>
       <w:r>
-        <w:t>Record the changes made to factory settings, including but not limited to BIOS, firmware, devices, drivers, servers and XenServer.</w:t>
+        <w:t xml:space="preserve">Record the changes made to factory settings, including but not limited to BIOS, firmware, devices, drivers, servers and </w:t>
+      </w:r>
+      <w:proofErr w:type="spellStart"/>
+      <w:r>
+        <w:t>XenServer</w:t>
+      </w:r>
+      <w:proofErr w:type="spellEnd"/>
+      <w:r>
+        <w:t>.</w:t>
       </w:r>
     </w:p>
     <w:sdt>
@@ -5089,7 +5288,15 @@
                   </w:tcPr>
                   <w:p>
                     <w:r>
-                      <w:t>Modified Device / Driver / Server / XenServer /And so on</w:t>
+                      <w:t xml:space="preserve">Modified Device / Driver / Server / </w:t>
+                    </w:r>
+                    <w:proofErr w:type="spellStart"/>
+                    <w:r>
+                      <w:t>XenServer</w:t>
+                    </w:r>
+                    <w:proofErr w:type="spellEnd"/>
+                    <w:r>
+                      <w:t xml:space="preserve"> /And so on</w:t>
                     </w:r>
                   </w:p>
                 </w:tc>
@@ -5101,7 +5308,6 @@
                     </w:placeholder>
                     <w:text/>
                   </w:sdtPr>
-                  <w:sdtEndPr/>
                   <w:sdtContent>
                     <w:tc>
                       <w:tcPr>
@@ -5141,7 +5347,6 @@
                     <w:showingPlcHdr/>
                     <w:text/>
                   </w:sdtPr>
-                  <w:sdtEndPr/>
                   <w:sdtContent>
                     <w:tc>
                       <w:tcPr>
@@ -5167,7 +5372,6 @@
                     <w:showingPlcHdr/>
                     <w:text/>
                   </w:sdtPr>
-                  <w:sdtEndPr/>
                   <w:sdtContent>
                     <w:tc>
                       <w:tcPr>
@@ -5198,7 +5402,6 @@
                     <w:showingPlcHdr/>
                     <w:text/>
                   </w:sdtPr>
-                  <w:sdtEndPr/>
                   <w:sdtContent>
                     <w:tc>
                       <w:tcPr>
@@ -5272,6 +5475,7 @@
         <w:pStyle w:val="Heading2"/>
       </w:pPr>
       <w:r>
+        <w:lastRenderedPageBreak/>
         <w:t>Notice</w:t>
       </w:r>
       <w:r>
@@ -5342,26 +5546,14 @@
         </w:rPr>
         <w:t>Copyright © 202</w:t>
       </w:r>
-      <w:ins w:id="21" w:author="Catherine LIU （刘姝）" w:date="2025-09-22T10:02:00Z">
-        <w:r>
-          <w:rPr>
-            <w:rFonts w:cs="Arial"/>
-            <w:sz w:val="18"/>
-            <w:szCs w:val="18"/>
-          </w:rPr>
-          <w:t>5</w:t>
-        </w:r>
-      </w:ins>
-      <w:del w:id="22" w:author="Catherine LIU （刘姝）" w:date="2025-09-22T10:02:00Z">
-        <w:r>
-          <w:rPr>
-            <w:rFonts w:cs="Arial"/>
-            <w:sz w:val="18"/>
-            <w:szCs w:val="18"/>
-          </w:rPr>
-          <w:delText>3</w:delText>
-        </w:r>
-      </w:del>
+      <w:r>
+        <w:rPr>
+          <w:rFonts w:cs="Arial"/>
+          <w:sz w:val="18"/>
+          <w:szCs w:val="18"/>
+        </w:rPr>
+        <w:t>5</w:t>
+      </w:r>
       <w:r>
         <w:rPr>
           <w:rFonts w:cs="Arial"/>
@@ -5394,6 +5586,7 @@
         </w:rPr>
         <w:t xml:space="preserve"> allows you to test your products for compatibility with </w:t>
       </w:r>
+      <w:proofErr w:type="spellStart"/>
       <w:r>
         <w:rPr>
           <w:rFonts w:cs="Arial"/>
@@ -5402,6 +5595,7 @@
         </w:rPr>
         <w:t>XenServer</w:t>
       </w:r>
+      <w:proofErr w:type="spellEnd"/>
       <w:r>
         <w:rPr>
           <w:rFonts w:cs="Arial"/>
@@ -5424,25 +5618,7 @@
           <w:sz w:val="18"/>
           <w:szCs w:val="18"/>
         </w:rPr>
-        <w:t xml:space="preserve"> is not designed to test </w:t>
-      </w:r>
-      <w:del w:id="23" w:author="Catherine LIU （刘姝）" w:date="2025-09-22T10:02:00Z">
-        <w:r>
-          <w:rPr>
-            <w:rFonts w:cs="Arial"/>
-            <w:sz w:val="18"/>
-            <w:szCs w:val="18"/>
-          </w:rPr>
-          <w:delText xml:space="preserve">for </w:delText>
-        </w:r>
-      </w:del>
-      <w:r>
-        <w:rPr>
-          <w:rFonts w:cs="Arial"/>
-          <w:sz w:val="18"/>
-          <w:szCs w:val="18"/>
-        </w:rPr>
-        <w:t xml:space="preserve">all compatibility scenarios.  Should you use the </w:t>
+        <w:t xml:space="preserve"> is not designed to test all compatibility scenarios.  Should you use the </w:t>
       </w:r>
       <w:r>
         <w:rPr>
@@ -5498,15 +5674,51 @@
           <w:sz w:val="18"/>
           <w:szCs w:val="18"/>
         </w:rPr>
-        <w:t xml:space="preserve"> RESPECT TO THE KIT</w:t>
-      </w:r>
+        <w:t xml:space="preserve"> RESPECT TO THE </w:t>
+      </w:r>
+      <w:proofErr w:type="gramStart"/>
       <w:r>
         <w:rPr>
           <w:rFonts w:cs="Arial"/>
           <w:sz w:val="18"/>
           <w:szCs w:val="18"/>
         </w:rPr>
-        <w:t xml:space="preserve"> ANY CONDITIONS OF QUALITY, AVAILABILITY, RELIABILITY, BUGS OR ERRORS, AND ANY IMPLIED WARRANTIES, INCLUDING, WITHOUT LIMITATION, ANY WARRANTY OF MERCHANTABILITY OR FITNESS FOR A PARTICULAR PURPOSE. YOU ASSUME THE RESPONSIBILITY FOR ANY INVESTMENTS MADE OR COSTS INCURRED TO ACHIEVE YOUR INTENDED RESULTS. TO THE EXTENT PERMITTED BY APPLICABLE LAW, </w:t>
+        <w:t>KIT</w:t>
+      </w:r>
+      <w:r>
+        <w:rPr>
+          <w:rFonts w:cs="Arial"/>
+          <w:sz w:val="18"/>
+          <w:szCs w:val="18"/>
+        </w:rPr>
+        <w:t xml:space="preserve"> ANY CONDITIONS OF QUALITY, AVAILABILITY, RELIABILITY, BUGS</w:t>
+      </w:r>
+      <w:proofErr w:type="gramEnd"/>
+      <w:r>
+        <w:rPr>
+          <w:rFonts w:cs="Arial"/>
+          <w:sz w:val="18"/>
+          <w:szCs w:val="18"/>
+        </w:rPr>
+        <w:t xml:space="preserve"> OR ERRORS, AND ANY IMPLIED WARRANTIES, INCLUDING, WITHOUT LIMITATION, ANY WARRANTY OF MERCHANTABILITY OR FITNESS FOR A PARTICULAR PURPOSE. YOU ASSUME </w:t>
+      </w:r>
+      <w:proofErr w:type="gramStart"/>
+      <w:r>
+        <w:rPr>
+          <w:rFonts w:cs="Arial"/>
+          <w:sz w:val="18"/>
+          <w:szCs w:val="18"/>
+        </w:rPr>
+        <w:t>THE RESPONSIBILITY</w:t>
+      </w:r>
+      <w:proofErr w:type="gramEnd"/>
+      <w:r>
+        <w:rPr>
+          <w:rFonts w:cs="Arial"/>
+          <w:sz w:val="18"/>
+          <w:szCs w:val="18"/>
+        </w:rPr>
+        <w:t xml:space="preserve"> FOR ANY INVESTMENTS MADE OR COSTS INCURRED TO ACHIEVE YOUR INTENDED RESULTS. TO THE EXTENT PERMITTED BY APPLICABLE LAW, </w:t>
       </w:r>
       <w:r>
         <w:rPr>
@@ -5738,6 +5950,7 @@
                               <w:lang w:val="en-GB"/>
                             </w:rPr>
                           </w:pPr>
+                          <w:proofErr w:type="spellStart"/>
                           <w:r>
                             <w:rPr>
                               <w:sz w:val="20"/>
@@ -5746,6 +5959,7 @@
                             </w:rPr>
                             <w:t>XenServer</w:t>
                           </w:r>
+                          <w:proofErr w:type="spellEnd"/>
                           <w:r>
                             <w:rPr>
                               <w:sz w:val="20"/>
@@ -5754,26 +5968,14 @@
                             </w:rPr>
                             <w:t xml:space="preserve"> </w:t>
                           </w:r>
-                          <w:ins w:id="24" w:author="Catherine LIU （刘姝）" w:date="2025-09-22T18:31:00Z" w16du:dateUtc="2025-09-22T10:31:00Z">
-                            <w:r>
-                              <w:rPr>
-                                <w:sz w:val="20"/>
-                                <w:szCs w:val="20"/>
-                                <w:lang w:val="en-GB"/>
-                              </w:rPr>
-                              <w:t>9</w:t>
-                            </w:r>
-                          </w:ins>
-                          <w:del w:id="25" w:author="Catherine LIU （刘姝）" w:date="2025-09-22T18:31:00Z" w16du:dateUtc="2025-09-22T10:31:00Z">
-                            <w:r>
-                              <w:rPr>
-                                <w:sz w:val="20"/>
-                                <w:szCs w:val="20"/>
-                                <w:lang w:val="en-GB"/>
-                              </w:rPr>
-                              <w:delText>8</w:delText>
-                            </w:r>
-                          </w:del>
+                          <w:r>
+                            <w:rPr>
+                              <w:sz w:val="20"/>
+                              <w:szCs w:val="20"/>
+                              <w:lang w:val="en-GB"/>
+                            </w:rPr>
+                            <w:t>9</w:t>
+                          </w:r>
                           <w:r>
                             <w:rPr>
                               <w:sz w:val="20"/>
@@ -5833,6 +6035,7 @@
                         <w:lang w:val="en-GB"/>
                       </w:rPr>
                     </w:pPr>
+                    <w:proofErr w:type="spellStart"/>
                     <w:r>
                       <w:rPr>
                         <w:sz w:val="20"/>
@@ -5841,6 +6044,7 @@
                       </w:rPr>
                       <w:t>XenServer</w:t>
                     </w:r>
+                    <w:proofErr w:type="spellEnd"/>
                     <w:r>
                       <w:rPr>
                         <w:sz w:val="20"/>
@@ -5849,26 +6053,14 @@
                       </w:rPr>
                       <w:t xml:space="preserve"> </w:t>
                     </w:r>
-                    <w:ins w:id="26" w:author="Catherine LIU （刘姝）" w:date="2025-09-22T18:31:00Z" w16du:dateUtc="2025-09-22T10:31:00Z">
-                      <w:r>
-                        <w:rPr>
-                          <w:sz w:val="20"/>
-                          <w:szCs w:val="20"/>
-                          <w:lang w:val="en-GB"/>
-                        </w:rPr>
-                        <w:t>9</w:t>
-                      </w:r>
-                    </w:ins>
-                    <w:del w:id="27" w:author="Catherine LIU （刘姝）" w:date="2025-09-22T18:31:00Z" w16du:dateUtc="2025-09-22T10:31:00Z">
-                      <w:r>
-                        <w:rPr>
-                          <w:sz w:val="20"/>
-                          <w:szCs w:val="20"/>
-                          <w:lang w:val="en-GB"/>
-                        </w:rPr>
-                        <w:delText>8</w:delText>
-                      </w:r>
-                    </w:del>
+                    <w:r>
+                      <w:rPr>
+                        <w:sz w:val="20"/>
+                        <w:szCs w:val="20"/>
+                        <w:lang w:val="en-GB"/>
+                      </w:rPr>
+                      <w:t>9</w:t>
+                    </w:r>
                     <w:r>
                       <w:rPr>
                         <w:sz w:val="20"/>
@@ -6158,6 +6350,7 @@
                               <w:szCs w:val="32"/>
                             </w:rPr>
                           </w:pPr>
+                          <w:proofErr w:type="spellStart"/>
                           <w:r>
                             <w:rPr>
                               <w:color w:val="FFFFFF" w:themeColor="background1"/>
@@ -6166,6 +6359,7 @@
                             </w:rPr>
                             <w:t>XenServer</w:t>
                           </w:r>
+                          <w:proofErr w:type="spellEnd"/>
                           <w:r>
                             <w:rPr>
                               <w:color w:val="FFFFFF" w:themeColor="background1"/>
@@ -6238,6 +6432,7 @@
                         <w:szCs w:val="32"/>
                       </w:rPr>
                     </w:pPr>
+                    <w:proofErr w:type="spellStart"/>
                     <w:r>
                       <w:rPr>
                         <w:color w:val="FFFFFF" w:themeColor="background1"/>
@@ -6246,6 +6441,7 @@
                       </w:rPr>
                       <w:t>XenServer</w:t>
                     </w:r>
+                    <w:proofErr w:type="spellEnd"/>
                     <w:r>
                       <w:rPr>
                         <w:color w:val="FFFFFF" w:themeColor="background1"/>
@@ -11035,6 +11231,11 @@
       </w:docPartPr>
       <w:docPartBody>
         <w:p>
+          <w:pPr>
+            <w:rPr>
+              <w:rFonts w:hint="eastAsia"/>
+            </w:rPr>
+          </w:pPr>
           <w:r>
             <w:rPr>
               <w:rStyle w:val="PlaceholderText"/>
@@ -11061,6 +11262,11 @@
       </w:docPartPr>
       <w:docPartBody>
         <w:p>
+          <w:pPr>
+            <w:rPr>
+              <w:rFonts w:hint="eastAsia"/>
+            </w:rPr>
+          </w:pPr>
           <w:r>
             <w:rPr>
               <w:rStyle w:val="PlaceholderText"/>
@@ -13571,6 +13777,9 @@
         <w:p>
           <w:pPr>
             <w:pStyle w:val="93AADCE03970B9418991FC8E2A3CD93D"/>
+            <w:rPr>
+              <w:rFonts w:hint="eastAsia"/>
+            </w:rPr>
           </w:pPr>
           <w:r>
             <w:rPr>
@@ -13600,6 +13809,9 @@
         <w:p>
           <w:pPr>
             <w:pStyle w:val="920B55D0342BDA4AB4301AE0ECA858C4"/>
+            <w:rPr>
+              <w:rFonts w:hint="eastAsia"/>
+            </w:rPr>
           </w:pPr>
           <w:r>
             <w:rPr>
@@ -13629,6 +13841,9 @@
         <w:p>
           <w:pPr>
             <w:pStyle w:val="E2201B85A5E56C469B81EE21536CEAB3"/>
+            <w:rPr>
+              <w:rFonts w:hint="eastAsia"/>
+            </w:rPr>
           </w:pPr>
           <w:r>
             <w:rPr>
@@ -13658,6 +13873,9 @@
         <w:p>
           <w:pPr>
             <w:pStyle w:val="8911A2776D8F1C409FA075891367412E"/>
+            <w:rPr>
+              <w:rFonts w:hint="eastAsia"/>
+            </w:rPr>
           </w:pPr>
           <w:r>
             <w:rPr>
@@ -13687,6 +13905,9 @@
         <w:p>
           <w:pPr>
             <w:pStyle w:val="69252EAB71303D42BB09973E72FD0F0E"/>
+            <w:rPr>
+              <w:rFonts w:hint="eastAsia"/>
+            </w:rPr>
           </w:pPr>
           <w:r>
             <w:rPr>
@@ -13714,6 +13935,11 @@
       </w:docPartPr>
       <w:docPartBody>
         <w:p>
+          <w:pPr>
+            <w:rPr>
+              <w:rFonts w:hint="eastAsia"/>
+            </w:rPr>
+          </w:pPr>
           <w:r>
             <w:rPr>
               <w:rStyle w:val="PlaceholderText"/>
@@ -13762,9 +13988,10 @@
     <w:charset w:val="00"/>
     <w:family w:val="swiss"/>
     <w:pitch w:val="variable"/>
-    <w:sig w:usb0="E4002EFF" w:usb1="C000247B" w:usb2="00000009" w:usb3="00000000" w:csb0="000001FF" w:csb1="00000000"/>
+    <w:sig w:usb0="E4002EFF" w:usb1="C200247B" w:usb2="00000009" w:usb3="00000000" w:csb0="000001FF" w:csb1="00000000"/>
   </w:font>
   <w:font w:name="Tunga">
+    <w:altName w:val="Cambria"/>
     <w:panose1 w:val="00000400000000000000"/>
     <w:charset w:val="01"/>
     <w:family w:val="roman"/>
@@ -13835,10 +14062,8 @@
     <w:sig w:usb0="E0002EFF" w:usb1="C000785B" w:usb2="00000009" w:usb3="00000000" w:csb0="000001FF" w:csb1="00000000"/>
   </w:font>
   <w:font w:name="Aptos">
-    <w:panose1 w:val="00000000000000000000"/>
     <w:charset w:val="00"/>
     <w:family w:val="roman"/>
-    <w:notTrueType/>
     <w:pitch w:val="default"/>
   </w:font>
   <w:font w:name="DengXian">
@@ -13891,9 +14116,11 @@
     <w:rsid w:val="00282B62"/>
     <w:rsid w:val="00301D5F"/>
     <w:rsid w:val="00332A66"/>
+    <w:rsid w:val="00467872"/>
     <w:rsid w:val="004D3AA1"/>
     <w:rsid w:val="00600305"/>
     <w:rsid w:val="00622E69"/>
+    <w:rsid w:val="006D7763"/>
     <w:rsid w:val="00797255"/>
     <w:rsid w:val="00884804"/>
     <w:rsid w:val="008C03C3"/>
@@ -13901,6 +14128,7 @@
     <w:rsid w:val="00DB5789"/>
     <w:rsid w:val="00DC224C"/>
     <w:rsid w:val="00F3540A"/>
+    <w:rsid w:val="00FC12D7"/>
   </w:rsids>
   <m:mathPr>
     <m:mathFont m:val="Cambria Math"/>

</xml_diff>